<commit_message>
Merge work from 1712338
</commit_message>
<xml_diff>
--- a/Testing/Nhom09-Testing.docx
+++ b/Testing/Nhom09-Testing.docx
@@ -1,6 +1,6 @@
 
 <file path=word/document.xml><?xml version="1.0" encoding="utf-8"?>
-<w:document xmlns:wpc="http://schemas.microsoft.com/office/word/2010/wordprocessingCanvas" xmlns:cx="http://schemas.microsoft.com/office/drawing/2014/chartex" xmlns:cx1="http://schemas.microsoft.com/office/drawing/2015/9/8/chartex" xmlns:cx2="http://schemas.microsoft.com/office/drawing/2015/10/21/chartex" xmlns:cx3="http://schemas.microsoft.com/office/drawing/2016/5/9/chartex" xmlns:cx4="http://schemas.microsoft.com/office/drawing/2016/5/10/chartex" xmlns:cx5="http://schemas.microsoft.com/office/drawing/2016/5/11/chartex" xmlns:cx6="http://schemas.microsoft.com/office/drawing/2016/5/12/chartex" xmlns:cx7="http://schemas.microsoft.com/office/drawing/2016/5/13/chartex" xmlns:cx8="http://schemas.microsoft.com/office/drawing/2016/5/14/chartex" xmlns:mc="http://schemas.openxmlformats.org/markup-compatibility/2006" xmlns:aink="http://schemas.microsoft.com/office/drawing/2016/ink" xmlns:am3d="http://schemas.microsoft.com/office/drawing/2017/model3d" xmlns:o="urn:schemas-microsoft-com:office:office" xmlns:r="http://schemas.openxmlformats.org/officeDocument/2006/relationships" xmlns:m="http://schemas.openxmlformats.org/officeDocument/2006/math" xmlns:v="urn:schemas-microsoft-com:vml" xmlns:wp14="http://schemas.microsoft.com/office/word/2010/wordprocessingDrawing" xmlns:wp="http://schemas.openxmlformats.org/drawingml/2006/wordprocessingDrawing" xmlns:w10="urn:schemas-microsoft-com:office:word" xmlns:w="http://schemas.openxmlformats.org/wordprocessingml/2006/main" xmlns:w14="http://schemas.microsoft.com/office/word/2010/wordml" xmlns:w15="http://schemas.microsoft.com/office/word/2012/wordml" xmlns:w16cex="http://schemas.microsoft.com/office/word/2018/wordml/cex" xmlns:w16cid="http://schemas.microsoft.com/office/word/2016/wordml/cid" xmlns:w16="http://schemas.microsoft.com/office/word/2018/wordml" xmlns:w16se="http://schemas.microsoft.com/office/word/2015/wordml/symex" xmlns:wpg="http://schemas.microsoft.com/office/word/2010/wordprocessingGroup" xmlns:wpi="http://schemas.microsoft.com/office/word/2010/wordprocessingInk" xmlns:wne="http://schemas.microsoft.com/office/word/2006/wordml" xmlns:wps="http://schemas.microsoft.com/office/word/2010/wordprocessingShape" mc:Ignorable="w14 w15 w16se w16cid w16 w16cex wp14">
+<w:document xmlns:wpc="http://schemas.microsoft.com/office/word/2010/wordprocessingCanvas" xmlns:cx="http://schemas.microsoft.com/office/drawing/2014/chartex" xmlns:mc="http://schemas.openxmlformats.org/markup-compatibility/2006" xmlns:o="urn:schemas-microsoft-com:office:office" xmlns:r="http://schemas.openxmlformats.org/officeDocument/2006/relationships" xmlns:m="http://schemas.openxmlformats.org/officeDocument/2006/math" xmlns:v="urn:schemas-microsoft-com:vml" xmlns:wp14="http://schemas.microsoft.com/office/word/2010/wordprocessingDrawing" xmlns:wp="http://schemas.openxmlformats.org/drawingml/2006/wordprocessingDrawing" xmlns:w10="urn:schemas-microsoft-com:office:word" xmlns:w="http://schemas.openxmlformats.org/wordprocessingml/2006/main" xmlns:w14="http://schemas.microsoft.com/office/word/2010/wordml" xmlns:w15="http://schemas.microsoft.com/office/word/2012/wordml" xmlns:w16se="http://schemas.microsoft.com/office/word/2015/wordml/symex" xmlns:wpg="http://schemas.microsoft.com/office/word/2010/wordprocessingGroup" xmlns:wpi="http://schemas.microsoft.com/office/word/2010/wordprocessingInk" xmlns:wne="http://schemas.microsoft.com/office/word/2006/wordml" xmlns:wps="http://schemas.microsoft.com/office/word/2010/wordprocessingShape" mc:Ignorable="w14 w15 w16se wp14">
   <w:body>
     <w:p>
       <w:pPr>
@@ -2476,6 +2476,8 @@
             <w:r>
               <w:t>Thành viên</w:t>
             </w:r>
+            <w:bookmarkStart w:id="5" w:name="_GoBack"/>
+            <w:bookmarkEnd w:id="5"/>
           </w:p>
         </w:tc>
         <w:tc>
@@ -2515,7 +2517,7 @@
               <w:spacing w:before="60" w:after="60" w:line="276" w:lineRule="auto"/>
             </w:pPr>
             <w:r>
-              <w:t>Huỷ thêm thành viên mới</w:t>
+              <w:t xml:space="preserve">Lập báo cáo tăng giảm thành viên </w:t>
             </w:r>
           </w:p>
         </w:tc>
@@ -2528,7 +2530,7 @@
               <w:spacing w:before="60" w:after="60" w:line="276" w:lineRule="auto"/>
             </w:pPr>
             <w:r>
-              <w:t>Thành Viên</w:t>
+              <w:t>Thành viên</w:t>
             </w:r>
           </w:p>
         </w:tc>
@@ -2541,10 +2543,195 @@
               <w:spacing w:before="60" w:after="60" w:line="276" w:lineRule="auto"/>
             </w:pPr>
             <w:r>
-              <w:t xml:space="preserve">Kiểm thử việc huỷ thêm </w:t>
-            </w:r>
-            <w:r>
-              <w:t>thành viên mới</w:t>
+              <w:t>Kiểm thử việc lập danh sách tăng giảm thành viên có trả về danh sách đúng yêu cầu hay không.</w:t>
+            </w:r>
+          </w:p>
+        </w:tc>
+      </w:tr>
+      <w:tr>
+        <w:tc>
+          <w:tcPr>
+            <w:tcW w:w="817" w:type="dxa"/>
+          </w:tcPr>
+          <w:p>
+            <w:pPr>
+              <w:spacing w:before="60" w:after="60" w:line="276" w:lineRule="auto"/>
+            </w:pPr>
+            <w:r>
+              <w:t>5</w:t>
+            </w:r>
+          </w:p>
+        </w:tc>
+        <w:tc>
+          <w:tcPr>
+            <w:tcW w:w="3301" w:type="dxa"/>
+          </w:tcPr>
+          <w:p>
+            <w:pPr>
+              <w:spacing w:before="60" w:after="60" w:line="276" w:lineRule="auto"/>
+            </w:pPr>
+            <w:r>
+              <w:t>Nhập sai thông tin bộ lọc trong lập báo cáo tăng giảm thành viên.</w:t>
+            </w:r>
+          </w:p>
+        </w:tc>
+        <w:tc>
+          <w:tcPr>
+            <w:tcW w:w="2126" w:type="dxa"/>
+          </w:tcPr>
+          <w:p>
+            <w:pPr>
+              <w:spacing w:before="60" w:after="60" w:line="276" w:lineRule="auto"/>
+            </w:pPr>
+            <w:r>
+              <w:t>Thành viên</w:t>
+            </w:r>
+          </w:p>
+        </w:tc>
+        <w:tc>
+          <w:tcPr>
+            <w:tcW w:w="2533" w:type="dxa"/>
+          </w:tcPr>
+          <w:p>
+            <w:pPr>
+              <w:spacing w:before="60" w:after="60" w:line="276" w:lineRule="auto"/>
+            </w:pPr>
+            <w:r>
+              <w:t>Kiểm thử việc hiển thị thông báo và trả về danh sách khi nhập sai thông tin cho bộ lọc.</w:t>
+            </w:r>
+          </w:p>
+        </w:tc>
+      </w:tr>
+      <w:tr>
+        <w:tc>
+          <w:tcPr>
+            <w:tcW w:w="817" w:type="dxa"/>
+          </w:tcPr>
+          <w:p>
+            <w:pPr>
+              <w:spacing w:before="60" w:after="60" w:line="276" w:lineRule="auto"/>
+            </w:pPr>
+            <w:r>
+              <w:t>6</w:t>
+            </w:r>
+          </w:p>
+        </w:tc>
+        <w:tc>
+          <w:tcPr>
+            <w:tcW w:w="3301" w:type="dxa"/>
+          </w:tcPr>
+          <w:p>
+            <w:pPr>
+              <w:spacing w:before="60" w:after="60" w:line="276" w:lineRule="auto"/>
+            </w:pPr>
+            <w:r>
+              <w:t>Lập báo cáo thành tích.</w:t>
+            </w:r>
+          </w:p>
+          <w:p>
+            <w:pPr>
+              <w:spacing w:before="60" w:after="60" w:line="276" w:lineRule="auto"/>
+            </w:pPr>
+          </w:p>
+        </w:tc>
+        <w:tc>
+          <w:tcPr>
+            <w:tcW w:w="2126" w:type="dxa"/>
+          </w:tcPr>
+          <w:p>
+            <w:pPr>
+              <w:spacing w:before="60" w:after="60" w:line="276" w:lineRule="auto"/>
+            </w:pPr>
+            <w:r>
+              <w:t>Thành viên</w:t>
+            </w:r>
+          </w:p>
+          <w:p>
+            <w:pPr>
+              <w:spacing w:before="60" w:after="60" w:line="276" w:lineRule="auto"/>
+            </w:pPr>
+          </w:p>
+          <w:p>
+            <w:pPr>
+              <w:spacing w:before="60" w:after="60" w:line="276" w:lineRule="auto"/>
+            </w:pPr>
+          </w:p>
+          <w:p>
+            <w:pPr>
+              <w:spacing w:before="60" w:after="60" w:line="276" w:lineRule="auto"/>
+            </w:pPr>
+          </w:p>
+        </w:tc>
+        <w:tc>
+          <w:tcPr>
+            <w:tcW w:w="2533" w:type="dxa"/>
+          </w:tcPr>
+          <w:p>
+            <w:pPr>
+              <w:spacing w:before="60" w:after="60" w:line="276" w:lineRule="auto"/>
+            </w:pPr>
+            <w:r>
+              <w:lastRenderedPageBreak/>
+              <w:t xml:space="preserve">Kiểm thử việc lập danh sách thành tích  có trả về danh sách đúng yêu cầu hay </w:t>
+            </w:r>
+            <w:r>
+              <w:lastRenderedPageBreak/>
+              <w:t>không.</w:t>
+            </w:r>
+          </w:p>
+        </w:tc>
+      </w:tr>
+      <w:tr>
+        <w:tc>
+          <w:tcPr>
+            <w:tcW w:w="817" w:type="dxa"/>
+          </w:tcPr>
+          <w:p>
+            <w:pPr>
+              <w:spacing w:before="60" w:after="60" w:line="276" w:lineRule="auto"/>
+            </w:pPr>
+            <w:r>
+              <w:lastRenderedPageBreak/>
+              <w:t>7</w:t>
+            </w:r>
+          </w:p>
+        </w:tc>
+        <w:tc>
+          <w:tcPr>
+            <w:tcW w:w="3301" w:type="dxa"/>
+          </w:tcPr>
+          <w:p>
+            <w:pPr>
+              <w:spacing w:before="60" w:after="60" w:line="276" w:lineRule="auto"/>
+            </w:pPr>
+            <w:r>
+              <w:t>Nhập sai thông tin bộ lọc trong lập báo cáo tăng giảm thành viên.</w:t>
+            </w:r>
+          </w:p>
+        </w:tc>
+        <w:tc>
+          <w:tcPr>
+            <w:tcW w:w="2126" w:type="dxa"/>
+          </w:tcPr>
+          <w:p>
+            <w:pPr>
+              <w:spacing w:before="60" w:after="60" w:line="276" w:lineRule="auto"/>
+            </w:pPr>
+            <w:r>
+              <w:t>Thành viên</w:t>
+            </w:r>
+          </w:p>
+        </w:tc>
+        <w:tc>
+          <w:tcPr>
+            <w:tcW w:w="2533" w:type="dxa"/>
+          </w:tcPr>
+          <w:p>
+            <w:pPr>
+              <w:spacing w:before="60" w:after="60" w:line="276" w:lineRule="auto"/>
+            </w:pPr>
+            <w:r>
+              <w:t>Kiểm thử việc hiển thị thông báo và trả về danh sách khi nhập sai thông tin cho bộ lọc.</w:t>
             </w:r>
           </w:p>
         </w:tc>
@@ -2555,7 +2742,7 @@
       <w:pPr>
         <w:pStyle w:val="Heading2"/>
       </w:pPr>
-      <w:bookmarkStart w:id="5" w:name="_Toc46693808"/>
+      <w:bookmarkStart w:id="6" w:name="_Toc46693808"/>
       <w:r>
         <w:t xml:space="preserve">Đặc tả </w:t>
       </w:r>
@@ -2565,358 +2752,18 @@
       <w:r>
         <w:t>test case</w:t>
       </w:r>
-      <w:bookmarkEnd w:id="5"/>
+      <w:bookmarkEnd w:id="6"/>
     </w:p>
     <w:p>
       <w:pPr>
         <w:pStyle w:val="Heading3"/>
       </w:pPr>
-      <w:bookmarkStart w:id="6" w:name="_Toc46693809"/>
+      <w:bookmarkStart w:id="7" w:name="_Toc46693809"/>
       <w:r>
         <w:t xml:space="preserve">Test case </w:t>
       </w:r>
       <w:r>
         <w:t>Tra cứu thành viên</w:t>
-      </w:r>
-      <w:bookmarkEnd w:id="6"/>
-    </w:p>
-    <w:tbl>
-      <w:tblPr>
-        <w:tblStyle w:val="TableGrid"/>
-        <w:tblW w:w="0" w:type="auto"/>
-        <w:tblInd w:w="959" w:type="dxa"/>
-        <w:tblLook w:val="04A0" w:firstRow="1" w:lastRow="0" w:firstColumn="1" w:lastColumn="0" w:noHBand="0" w:noVBand="1"/>
-      </w:tblPr>
-      <w:tblGrid>
-        <w:gridCol w:w="2268"/>
-        <w:gridCol w:w="6520"/>
-      </w:tblGrid>
-      <w:tr>
-        <w:tc>
-          <w:tcPr>
-            <w:tcW w:w="2268" w:type="dxa"/>
-            <w:shd w:val="clear" w:color="auto" w:fill="0070C0"/>
-          </w:tcPr>
-          <w:p>
-            <w:pPr>
-              <w:spacing w:before="60" w:after="60" w:line="276" w:lineRule="auto"/>
-              <w:rPr>
-                <w:b/>
-                <w:i/>
-                <w:color w:val="FFFFFF" w:themeColor="background1"/>
-              </w:rPr>
-            </w:pPr>
-            <w:r>
-              <w:rPr>
-                <w:b/>
-                <w:i/>
-                <w:color w:val="FFFFFF" w:themeColor="background1"/>
-              </w:rPr>
-              <w:t>Test case</w:t>
-            </w:r>
-          </w:p>
-        </w:tc>
-        <w:tc>
-          <w:tcPr>
-            <w:tcW w:w="6520" w:type="dxa"/>
-            <w:shd w:val="clear" w:color="auto" w:fill="0070C0"/>
-          </w:tcPr>
-          <w:p>
-            <w:pPr>
-              <w:spacing w:before="60" w:after="60" w:line="276" w:lineRule="auto"/>
-              <w:rPr>
-                <w:b/>
-                <w:color w:val="FFFFFF" w:themeColor="background1"/>
-              </w:rPr>
-            </w:pPr>
-            <w:r>
-              <w:rPr>
-                <w:b/>
-                <w:color w:val="FFFFFF" w:themeColor="background1"/>
-              </w:rPr>
-              <w:t>Tra cứu thành viên</w:t>
-            </w:r>
-          </w:p>
-        </w:tc>
-      </w:tr>
-      <w:tr>
-        <w:tc>
-          <w:tcPr>
-            <w:tcW w:w="2268" w:type="dxa"/>
-          </w:tcPr>
-          <w:p>
-            <w:pPr>
-              <w:spacing w:before="60" w:after="60" w:line="276" w:lineRule="auto"/>
-              <w:rPr>
-                <w:i/>
-              </w:rPr>
-            </w:pPr>
-            <w:r>
-              <w:rPr>
-                <w:i/>
-              </w:rPr>
-              <w:t>Related Use case</w:t>
-            </w:r>
-          </w:p>
-        </w:tc>
-        <w:tc>
-          <w:tcPr>
-            <w:tcW w:w="6520" w:type="dxa"/>
-          </w:tcPr>
-          <w:p>
-            <w:pPr>
-              <w:spacing w:before="60" w:after="60" w:line="276" w:lineRule="auto"/>
-            </w:pPr>
-            <w:r>
-              <w:t>UC01</w:t>
-            </w:r>
-          </w:p>
-        </w:tc>
-      </w:tr>
-      <w:tr>
-        <w:tc>
-          <w:tcPr>
-            <w:tcW w:w="2268" w:type="dxa"/>
-          </w:tcPr>
-          <w:p>
-            <w:pPr>
-              <w:spacing w:before="60" w:after="60" w:line="276" w:lineRule="auto"/>
-              <w:rPr>
-                <w:i/>
-              </w:rPr>
-            </w:pPr>
-            <w:r>
-              <w:rPr>
-                <w:i/>
-              </w:rPr>
-              <w:t>Context</w:t>
-            </w:r>
-          </w:p>
-        </w:tc>
-        <w:tc>
-          <w:tcPr>
-            <w:tcW w:w="6520" w:type="dxa"/>
-          </w:tcPr>
-          <w:p>
-            <w:pPr>
-              <w:spacing w:before="60" w:after="60" w:line="276" w:lineRule="auto"/>
-            </w:pPr>
-            <w:r>
-              <w:t>Người dùng hệ thống muốn tra cứu một hoặc một số thành viên trong cây gia phả dựa vào tên của thành viên</w:t>
-            </w:r>
-          </w:p>
-        </w:tc>
-      </w:tr>
-      <w:tr>
-        <w:tc>
-          <w:tcPr>
-            <w:tcW w:w="2268" w:type="dxa"/>
-          </w:tcPr>
-          <w:p>
-            <w:pPr>
-              <w:spacing w:before="60" w:after="60" w:line="276" w:lineRule="auto"/>
-              <w:rPr>
-                <w:i/>
-              </w:rPr>
-            </w:pPr>
-            <w:r>
-              <w:rPr>
-                <w:i/>
-              </w:rPr>
-              <w:t>Input Data</w:t>
-            </w:r>
-          </w:p>
-        </w:tc>
-        <w:tc>
-          <w:tcPr>
-            <w:tcW w:w="6520" w:type="dxa"/>
-          </w:tcPr>
-          <w:p>
-            <w:pPr>
-              <w:spacing w:before="60" w:after="60" w:line="276" w:lineRule="auto"/>
-            </w:pPr>
-            <w:r>
-              <w:t>Từ khóa tìm kiếm tên thành viên</w:t>
-            </w:r>
-          </w:p>
-        </w:tc>
-      </w:tr>
-      <w:tr>
-        <w:tc>
-          <w:tcPr>
-            <w:tcW w:w="2268" w:type="dxa"/>
-          </w:tcPr>
-          <w:p>
-            <w:pPr>
-              <w:spacing w:before="60" w:after="60" w:line="276" w:lineRule="auto"/>
-              <w:rPr>
-                <w:i/>
-              </w:rPr>
-            </w:pPr>
-            <w:r>
-              <w:rPr>
-                <w:i/>
-              </w:rPr>
-              <w:t>Expected Output</w:t>
-            </w:r>
-          </w:p>
-        </w:tc>
-        <w:tc>
-          <w:tcPr>
-            <w:tcW w:w="6520" w:type="dxa"/>
-          </w:tcPr>
-          <w:p>
-            <w:pPr>
-              <w:spacing w:before="60" w:after="60" w:line="276" w:lineRule="auto"/>
-            </w:pPr>
-            <w:r>
-              <w:t xml:space="preserve">Danh sách các thành viên có tên/một phần tên giống từ </w:t>
-            </w:r>
-            <w:r>
-              <w:lastRenderedPageBreak/>
-              <w:t>khóa</w:t>
-            </w:r>
-            <w:r>
-              <w:t xml:space="preserve"> hoặc trả về danh sách rỗng nếu không có thành viên thỏa từ khóa</w:t>
-            </w:r>
-          </w:p>
-        </w:tc>
-      </w:tr>
-      <w:tr>
-        <w:tc>
-          <w:tcPr>
-            <w:tcW w:w="2268" w:type="dxa"/>
-          </w:tcPr>
-          <w:p>
-            <w:pPr>
-              <w:spacing w:before="60" w:after="60" w:line="276" w:lineRule="auto"/>
-              <w:rPr>
-                <w:i/>
-              </w:rPr>
-            </w:pPr>
-            <w:r>
-              <w:rPr>
-                <w:i/>
-              </w:rPr>
-              <w:lastRenderedPageBreak/>
-              <w:t>Test steps</w:t>
-            </w:r>
-          </w:p>
-        </w:tc>
-        <w:tc>
-          <w:tcPr>
-            <w:tcW w:w="6520" w:type="dxa"/>
-          </w:tcPr>
-          <w:p>
-            <w:pPr>
-              <w:pStyle w:val="ListParagraph"/>
-              <w:numPr>
-                <w:ilvl w:val="3"/>
-                <w:numId w:val="12"/>
-              </w:numPr>
-              <w:spacing w:before="60" w:after="60" w:line="276" w:lineRule="auto"/>
-            </w:pPr>
-            <w:r>
-              <w:t>Nhập từ khóa vào ô textbox</w:t>
-            </w:r>
-          </w:p>
-          <w:p>
-            <w:pPr>
-              <w:pStyle w:val="ListParagraph"/>
-              <w:numPr>
-                <w:ilvl w:val="3"/>
-                <w:numId w:val="12"/>
-              </w:numPr>
-              <w:spacing w:before="60" w:after="60" w:line="276" w:lineRule="auto"/>
-            </w:pPr>
-            <w:r>
-              <w:t>Bấm nút tìm kiếm</w:t>
-            </w:r>
-          </w:p>
-        </w:tc>
-      </w:tr>
-      <w:tr>
-        <w:tc>
-          <w:tcPr>
-            <w:tcW w:w="2268" w:type="dxa"/>
-          </w:tcPr>
-          <w:p>
-            <w:pPr>
-              <w:spacing w:before="60" w:after="60" w:line="276" w:lineRule="auto"/>
-              <w:rPr>
-                <w:i/>
-              </w:rPr>
-            </w:pPr>
-            <w:r>
-              <w:rPr>
-                <w:i/>
-              </w:rPr>
-              <w:t>Actual Output</w:t>
-            </w:r>
-          </w:p>
-        </w:tc>
-        <w:tc>
-          <w:tcPr>
-            <w:tcW w:w="6520" w:type="dxa"/>
-          </w:tcPr>
-          <w:p>
-            <w:pPr>
-              <w:spacing w:before="60" w:after="60" w:line="276" w:lineRule="auto"/>
-              <w:rPr>
-                <w:i/>
-                <w:color w:val="0070C0"/>
-              </w:rPr>
-            </w:pPr>
-          </w:p>
-        </w:tc>
-      </w:tr>
-      <w:tr>
-        <w:tc>
-          <w:tcPr>
-            <w:tcW w:w="2268" w:type="dxa"/>
-          </w:tcPr>
-          <w:p>
-            <w:pPr>
-              <w:spacing w:before="60" w:after="60" w:line="276" w:lineRule="auto"/>
-              <w:rPr>
-                <w:i/>
-              </w:rPr>
-            </w:pPr>
-            <w:r>
-              <w:rPr>
-                <w:i/>
-              </w:rPr>
-              <w:t>Result</w:t>
-            </w:r>
-          </w:p>
-        </w:tc>
-        <w:tc>
-          <w:tcPr>
-            <w:tcW w:w="6520" w:type="dxa"/>
-          </w:tcPr>
-          <w:p>
-            <w:pPr>
-              <w:spacing w:before="60" w:after="60" w:line="276" w:lineRule="auto"/>
-              <w:rPr>
-                <w:i/>
-                <w:color w:val="0070C0"/>
-              </w:rPr>
-            </w:pPr>
-          </w:p>
-        </w:tc>
-      </w:tr>
-    </w:tbl>
-    <w:p/>
-    <w:p>
-      <w:pPr>
-        <w:pStyle w:val="Heading3"/>
-      </w:pPr>
-      <w:bookmarkStart w:id="7" w:name="_Toc46693810"/>
-      <w:r>
-        <w:t xml:space="preserve">Test case </w:t>
-      </w:r>
-      <w:r>
-        <w:t>Thêm thành viên thành công</w:t>
       </w:r>
       <w:bookmarkEnd w:id="7"/>
     </w:p>
@@ -2974,7 +2821,7 @@
                 <w:b/>
                 <w:color w:val="FFFFFF" w:themeColor="background1"/>
               </w:rPr>
-              <w:t>Thêm thành viên thành công</w:t>
+              <w:t>Tra cứu thành viên</w:t>
             </w:r>
           </w:p>
         </w:tc>
@@ -3008,10 +2855,7 @@
               <w:spacing w:before="60" w:after="60" w:line="276" w:lineRule="auto"/>
             </w:pPr>
             <w:r>
-              <w:t>UC</w:t>
-            </w:r>
-            <w:r>
-              <w:t>02</w:t>
+              <w:t>UC01</w:t>
             </w:r>
           </w:p>
         </w:tc>
@@ -3045,10 +2889,7 @@
               <w:spacing w:before="60" w:after="60" w:line="276" w:lineRule="auto"/>
             </w:pPr>
             <w:r>
-              <w:t>Ngườ</w:t>
-            </w:r>
-            <w:r>
-              <w:t>i dùng thêm thành viên mới vào hệ thống</w:t>
+              <w:t>Người dùng hệ thống muốn tra cứu một hoặc một số thành viên trong cây gia phả dựa vào tên của thành viên</w:t>
             </w:r>
           </w:p>
         </w:tc>
@@ -3082,10 +2923,7 @@
               <w:spacing w:before="60" w:after="60" w:line="276" w:lineRule="auto"/>
             </w:pPr>
             <w:r>
-              <w:t>T</w:t>
-            </w:r>
-            <w:r>
-              <w:t>hông tin thành viên mới, hợp lệ với các yêu cầu của hệ thống</w:t>
+              <w:t>Từ khóa tìm kiếm tên thành viên</w:t>
             </w:r>
           </w:p>
         </w:tc>
@@ -3119,15 +2957,10 @@
               <w:spacing w:before="60" w:after="60" w:line="276" w:lineRule="auto"/>
             </w:pPr>
             <w:r>
-              <w:t>Thông báo thành công hiện ra.</w:t>
-            </w:r>
-          </w:p>
-          <w:p>
-            <w:pPr>
-              <w:spacing w:before="60" w:after="60" w:line="276" w:lineRule="auto"/>
-            </w:pPr>
-            <w:r>
-              <w:t>Khi sử dụng chức năng tra cứu sẽ tìm ra thành viên mới được thêm vào</w:t>
+              <w:t>Danh sách các thành viên có tên/một phần tên giống từ khóa</w:t>
+            </w:r>
+            <w:r>
+              <w:t xml:space="preserve"> hoặc trả về danh sách rỗng nếu không có thành viên thỏa từ khóa</w:t>
             </w:r>
           </w:p>
         </w:tc>
@@ -3160,51 +2993,26 @@
             <w:pPr>
               <w:pStyle w:val="ListParagraph"/>
               <w:numPr>
-                <w:ilvl w:val="6"/>
+                <w:ilvl w:val="3"/>
                 <w:numId w:val="12"/>
               </w:numPr>
               <w:spacing w:before="60" w:after="60" w:line="276" w:lineRule="auto"/>
             </w:pPr>
             <w:r>
-              <w:t>Nhập t</w:t>
-            </w:r>
-            <w:r>
-              <w:t>hông tin vào các ô textbox</w:t>
+              <w:t>Nhập từ khóa vào ô textbox</w:t>
             </w:r>
           </w:p>
           <w:p>
             <w:pPr>
               <w:pStyle w:val="ListParagraph"/>
               <w:numPr>
-                <w:ilvl w:val="6"/>
+                <w:ilvl w:val="3"/>
                 <w:numId w:val="12"/>
               </w:numPr>
               <w:spacing w:before="60" w:after="60" w:line="276" w:lineRule="auto"/>
             </w:pPr>
             <w:r>
-              <w:t>Chọn các thông tin phù hợp từ combobox</w:t>
-            </w:r>
-          </w:p>
-          <w:p>
-            <w:pPr>
-              <w:pStyle w:val="ListParagraph"/>
-              <w:numPr>
-                <w:ilvl w:val="6"/>
-                <w:numId w:val="12"/>
-              </w:numPr>
-              <w:spacing w:before="60" w:after="60" w:line="276" w:lineRule="auto"/>
-            </w:pPr>
-            <w:r>
-              <w:t>Bấ</w:t>
-            </w:r>
-            <w:r>
-              <w:t xml:space="preserve">m nút </w:t>
-            </w:r>
-            <w:r>
-              <w:rPr>
-                <w:b/>
-              </w:rPr>
-              <w:t>Thêm</w:t>
+              <w:t>Bấm nút tìm kiếm</w:t>
             </w:r>
           </w:p>
         </w:tc>
@@ -3238,34 +3046,9 @@
               <w:spacing w:before="60" w:after="60" w:line="276" w:lineRule="auto"/>
               <w:rPr>
                 <w:i/>
-              </w:rPr>
-            </w:pPr>
-            <w:r>
-              <w:rPr>
-                <w:i/>
-              </w:rPr>
-              <w:t>Hiện thông báo</w:t>
-            </w:r>
-            <w:r>
-              <w:rPr>
-                <w:i/>
-              </w:rPr>
-              <w:t xml:space="preserve"> thành công</w:t>
-            </w:r>
-          </w:p>
-          <w:p>
-            <w:pPr>
-              <w:spacing w:before="60" w:after="60" w:line="276" w:lineRule="auto"/>
-              <w:rPr>
-                <w:i/>
-              </w:rPr>
-            </w:pPr>
-            <w:r>
-              <w:rPr>
-                <w:i/>
-              </w:rPr>
-              <w:t>Dữ liệu vừa nhập được đưa vào cơ sở dữ liệu</w:t>
-            </w:r>
+                <w:color w:val="0070C0"/>
+              </w:rPr>
+            </w:pPr>
           </w:p>
         </w:tc>
       </w:tr>
@@ -3298,25 +3081,24 @@
               <w:spacing w:before="60" w:after="60" w:line="276" w:lineRule="auto"/>
               <w:rPr>
                 <w:i/>
-              </w:rPr>
-            </w:pPr>
-            <w:r>
-              <w:rPr>
-                <w:i/>
-              </w:rPr>
-              <w:t>Passed</w:t>
-            </w:r>
+                <w:color w:val="0070C0"/>
+              </w:rPr>
+            </w:pPr>
           </w:p>
         </w:tc>
       </w:tr>
     </w:tbl>
+    <w:p/>
     <w:p>
       <w:pPr>
         <w:pStyle w:val="Heading3"/>
       </w:pPr>
-      <w:bookmarkStart w:id="8" w:name="_Toc46693811"/>
+      <w:bookmarkStart w:id="8" w:name="_Toc46693810"/>
       <w:r>
-        <w:t>Test case Thêm thành viên thất bại</w:t>
+        <w:t xml:space="preserve">Test case </w:t>
+      </w:r>
+      <w:r>
+        <w:t>Thêm thành viên thành công</w:t>
       </w:r>
       <w:bookmarkEnd w:id="8"/>
     </w:p>
@@ -3374,7 +3156,7 @@
                 <w:b/>
                 <w:color w:val="FFFFFF" w:themeColor="background1"/>
               </w:rPr>
-              <w:t>Thêm thành viên thất bại</w:t>
+              <w:t>Thêm thành viên thành công</w:t>
             </w:r>
           </w:p>
         </w:tc>
@@ -3391,7 +3173,6 @@
                 <w:i/>
               </w:rPr>
             </w:pPr>
-            <w:bookmarkStart w:id="9" w:name="_Hlk47109571"/>
             <w:r>
               <w:rPr>
                 <w:i/>
@@ -3486,7 +3267,7 @@
               <w:t>T</w:t>
             </w:r>
             <w:r>
-              <w:t>hông tin thành viên mới nhưng không hợp lệ với các yêu cầu của hệ thống</w:t>
+              <w:t>hông tin thành viên mới, hợp lệ với các yêu cầu của hệ thống</w:t>
             </w:r>
           </w:p>
         </w:tc>
@@ -3520,7 +3301,7 @@
               <w:spacing w:before="60" w:after="60" w:line="276" w:lineRule="auto"/>
             </w:pPr>
             <w:r>
-              <w:t>Thông báo thất bại hiện ra.</w:t>
+              <w:t>Thông báo thành công hiện ra.</w:t>
             </w:r>
           </w:p>
           <w:p>
@@ -3529,7 +3310,7 @@
             </w:pPr>
             <w:r>
               <w:lastRenderedPageBreak/>
-              <w:t>Khi sử dụng chức năng tra cứu sẽ không thể tìm ra thành viên mới được thêm vào</w:t>
+              <w:t>Khi sử dụng chức năng tra cứu sẽ tìm ra thành viên mới được thêm vào</w:t>
             </w:r>
           </w:p>
         </w:tc>
@@ -3551,6 +3332,407 @@
                 <w:i/>
               </w:rPr>
               <w:lastRenderedPageBreak/>
+              <w:t>Test steps</w:t>
+            </w:r>
+          </w:p>
+        </w:tc>
+        <w:tc>
+          <w:tcPr>
+            <w:tcW w:w="6520" w:type="dxa"/>
+          </w:tcPr>
+          <w:p>
+            <w:pPr>
+              <w:pStyle w:val="ListParagraph"/>
+              <w:numPr>
+                <w:ilvl w:val="6"/>
+                <w:numId w:val="12"/>
+              </w:numPr>
+              <w:spacing w:before="60" w:after="60" w:line="276" w:lineRule="auto"/>
+            </w:pPr>
+            <w:r>
+              <w:t>Nhập t</w:t>
+            </w:r>
+            <w:r>
+              <w:t>hông tin vào các ô textbox</w:t>
+            </w:r>
+          </w:p>
+          <w:p>
+            <w:pPr>
+              <w:pStyle w:val="ListParagraph"/>
+              <w:numPr>
+                <w:ilvl w:val="6"/>
+                <w:numId w:val="12"/>
+              </w:numPr>
+              <w:spacing w:before="60" w:after="60" w:line="276" w:lineRule="auto"/>
+            </w:pPr>
+            <w:r>
+              <w:t>Chọn các thông tin phù hợp từ combobox</w:t>
+            </w:r>
+          </w:p>
+          <w:p>
+            <w:pPr>
+              <w:pStyle w:val="ListParagraph"/>
+              <w:numPr>
+                <w:ilvl w:val="6"/>
+                <w:numId w:val="12"/>
+              </w:numPr>
+              <w:spacing w:before="60" w:after="60" w:line="276" w:lineRule="auto"/>
+            </w:pPr>
+            <w:r>
+              <w:t>Bấ</w:t>
+            </w:r>
+            <w:r>
+              <w:t xml:space="preserve">m nút </w:t>
+            </w:r>
+            <w:r>
+              <w:rPr>
+                <w:b/>
+              </w:rPr>
+              <w:t>Thêm</w:t>
+            </w:r>
+          </w:p>
+        </w:tc>
+      </w:tr>
+      <w:tr>
+        <w:tc>
+          <w:tcPr>
+            <w:tcW w:w="2268" w:type="dxa"/>
+          </w:tcPr>
+          <w:p>
+            <w:pPr>
+              <w:spacing w:before="60" w:after="60" w:line="276" w:lineRule="auto"/>
+              <w:rPr>
+                <w:i/>
+              </w:rPr>
+            </w:pPr>
+            <w:r>
+              <w:rPr>
+                <w:i/>
+              </w:rPr>
+              <w:t>Actual Output</w:t>
+            </w:r>
+          </w:p>
+        </w:tc>
+        <w:tc>
+          <w:tcPr>
+            <w:tcW w:w="6520" w:type="dxa"/>
+          </w:tcPr>
+          <w:p>
+            <w:pPr>
+              <w:spacing w:before="60" w:after="60" w:line="276" w:lineRule="auto"/>
+              <w:rPr>
+                <w:i/>
+              </w:rPr>
+            </w:pPr>
+            <w:r>
+              <w:rPr>
+                <w:i/>
+              </w:rPr>
+              <w:t>Hiện thông báo</w:t>
+            </w:r>
+            <w:r>
+              <w:rPr>
+                <w:i/>
+              </w:rPr>
+              <w:t xml:space="preserve"> thành công</w:t>
+            </w:r>
+          </w:p>
+          <w:p>
+            <w:pPr>
+              <w:spacing w:before="60" w:after="60" w:line="276" w:lineRule="auto"/>
+              <w:rPr>
+                <w:i/>
+              </w:rPr>
+            </w:pPr>
+            <w:r>
+              <w:rPr>
+                <w:i/>
+              </w:rPr>
+              <w:t>Dữ liệu vừa nhập được đưa vào cơ sở dữ liệu</w:t>
+            </w:r>
+          </w:p>
+        </w:tc>
+      </w:tr>
+      <w:tr>
+        <w:tc>
+          <w:tcPr>
+            <w:tcW w:w="2268" w:type="dxa"/>
+          </w:tcPr>
+          <w:p>
+            <w:pPr>
+              <w:spacing w:before="60" w:after="60" w:line="276" w:lineRule="auto"/>
+              <w:rPr>
+                <w:i/>
+              </w:rPr>
+            </w:pPr>
+            <w:r>
+              <w:rPr>
+                <w:i/>
+              </w:rPr>
+              <w:t>Result</w:t>
+            </w:r>
+          </w:p>
+        </w:tc>
+        <w:tc>
+          <w:tcPr>
+            <w:tcW w:w="6520" w:type="dxa"/>
+          </w:tcPr>
+          <w:p>
+            <w:pPr>
+              <w:spacing w:before="60" w:after="60" w:line="276" w:lineRule="auto"/>
+              <w:rPr>
+                <w:i/>
+              </w:rPr>
+            </w:pPr>
+            <w:r>
+              <w:rPr>
+                <w:i/>
+              </w:rPr>
+              <w:t>Passed</w:t>
+            </w:r>
+          </w:p>
+        </w:tc>
+      </w:tr>
+    </w:tbl>
+    <w:p>
+      <w:pPr>
+        <w:pStyle w:val="Heading3"/>
+      </w:pPr>
+      <w:bookmarkStart w:id="9" w:name="_Toc46693811"/>
+      <w:r>
+        <w:t>Test case Thêm thành viên thất bại</w:t>
+      </w:r>
+      <w:bookmarkEnd w:id="9"/>
+    </w:p>
+    <w:tbl>
+      <w:tblPr>
+        <w:tblStyle w:val="TableGrid"/>
+        <w:tblW w:w="0" w:type="auto"/>
+        <w:tblInd w:w="959" w:type="dxa"/>
+        <w:tblLook w:val="04A0" w:firstRow="1" w:lastRow="0" w:firstColumn="1" w:lastColumn="0" w:noHBand="0" w:noVBand="1"/>
+      </w:tblPr>
+      <w:tblGrid>
+        <w:gridCol w:w="2268"/>
+        <w:gridCol w:w="6520"/>
+      </w:tblGrid>
+      <w:tr>
+        <w:tc>
+          <w:tcPr>
+            <w:tcW w:w="2268" w:type="dxa"/>
+            <w:shd w:val="clear" w:color="auto" w:fill="0070C0"/>
+          </w:tcPr>
+          <w:p>
+            <w:pPr>
+              <w:spacing w:before="60" w:after="60" w:line="276" w:lineRule="auto"/>
+              <w:rPr>
+                <w:b/>
+                <w:i/>
+                <w:color w:val="FFFFFF" w:themeColor="background1"/>
+              </w:rPr>
+            </w:pPr>
+            <w:r>
+              <w:rPr>
+                <w:b/>
+                <w:i/>
+                <w:color w:val="FFFFFF" w:themeColor="background1"/>
+              </w:rPr>
+              <w:t>Test case</w:t>
+            </w:r>
+          </w:p>
+        </w:tc>
+        <w:tc>
+          <w:tcPr>
+            <w:tcW w:w="6520" w:type="dxa"/>
+            <w:shd w:val="clear" w:color="auto" w:fill="0070C0"/>
+          </w:tcPr>
+          <w:p>
+            <w:pPr>
+              <w:spacing w:before="60" w:after="60" w:line="276" w:lineRule="auto"/>
+              <w:rPr>
+                <w:b/>
+                <w:color w:val="FFFFFF" w:themeColor="background1"/>
+              </w:rPr>
+            </w:pPr>
+            <w:r>
+              <w:rPr>
+                <w:b/>
+                <w:color w:val="FFFFFF" w:themeColor="background1"/>
+              </w:rPr>
+              <w:t>Thêm thành viên thất bại</w:t>
+            </w:r>
+          </w:p>
+        </w:tc>
+      </w:tr>
+      <w:tr>
+        <w:tc>
+          <w:tcPr>
+            <w:tcW w:w="2268" w:type="dxa"/>
+          </w:tcPr>
+          <w:p>
+            <w:pPr>
+              <w:spacing w:before="60" w:after="60" w:line="276" w:lineRule="auto"/>
+              <w:rPr>
+                <w:i/>
+              </w:rPr>
+            </w:pPr>
+            <w:bookmarkStart w:id="10" w:name="_Hlk47109571"/>
+            <w:r>
+              <w:rPr>
+                <w:i/>
+              </w:rPr>
+              <w:t>Related Use case</w:t>
+            </w:r>
+          </w:p>
+        </w:tc>
+        <w:tc>
+          <w:tcPr>
+            <w:tcW w:w="6520" w:type="dxa"/>
+          </w:tcPr>
+          <w:p>
+            <w:pPr>
+              <w:spacing w:before="60" w:after="60" w:line="276" w:lineRule="auto"/>
+            </w:pPr>
+            <w:r>
+              <w:t>UC</w:t>
+            </w:r>
+            <w:r>
+              <w:t>02</w:t>
+            </w:r>
+          </w:p>
+        </w:tc>
+      </w:tr>
+      <w:tr>
+        <w:tc>
+          <w:tcPr>
+            <w:tcW w:w="2268" w:type="dxa"/>
+          </w:tcPr>
+          <w:p>
+            <w:pPr>
+              <w:spacing w:before="60" w:after="60" w:line="276" w:lineRule="auto"/>
+              <w:rPr>
+                <w:i/>
+              </w:rPr>
+            </w:pPr>
+            <w:r>
+              <w:rPr>
+                <w:i/>
+              </w:rPr>
+              <w:t>Context</w:t>
+            </w:r>
+          </w:p>
+        </w:tc>
+        <w:tc>
+          <w:tcPr>
+            <w:tcW w:w="6520" w:type="dxa"/>
+          </w:tcPr>
+          <w:p>
+            <w:pPr>
+              <w:spacing w:before="60" w:after="60" w:line="276" w:lineRule="auto"/>
+            </w:pPr>
+            <w:r>
+              <w:t>Ngườ</w:t>
+            </w:r>
+            <w:r>
+              <w:t>i dùng thêm thành viên mới vào hệ thống</w:t>
+            </w:r>
+          </w:p>
+        </w:tc>
+      </w:tr>
+      <w:tr>
+        <w:tc>
+          <w:tcPr>
+            <w:tcW w:w="2268" w:type="dxa"/>
+          </w:tcPr>
+          <w:p>
+            <w:pPr>
+              <w:spacing w:before="60" w:after="60" w:line="276" w:lineRule="auto"/>
+              <w:rPr>
+                <w:i/>
+              </w:rPr>
+            </w:pPr>
+            <w:r>
+              <w:rPr>
+                <w:i/>
+              </w:rPr>
+              <w:t>Input Data</w:t>
+            </w:r>
+          </w:p>
+        </w:tc>
+        <w:tc>
+          <w:tcPr>
+            <w:tcW w:w="6520" w:type="dxa"/>
+          </w:tcPr>
+          <w:p>
+            <w:pPr>
+              <w:spacing w:before="60" w:after="60" w:line="276" w:lineRule="auto"/>
+            </w:pPr>
+            <w:r>
+              <w:t>T</w:t>
+            </w:r>
+            <w:r>
+              <w:t>hông tin thành viên mới nhưng không hợp lệ với các yêu cầu của hệ thống</w:t>
+            </w:r>
+          </w:p>
+        </w:tc>
+      </w:tr>
+      <w:tr>
+        <w:tc>
+          <w:tcPr>
+            <w:tcW w:w="2268" w:type="dxa"/>
+          </w:tcPr>
+          <w:p>
+            <w:pPr>
+              <w:spacing w:before="60" w:after="60" w:line="276" w:lineRule="auto"/>
+              <w:rPr>
+                <w:i/>
+              </w:rPr>
+            </w:pPr>
+            <w:r>
+              <w:rPr>
+                <w:i/>
+              </w:rPr>
+              <w:t>Expected Output</w:t>
+            </w:r>
+          </w:p>
+        </w:tc>
+        <w:tc>
+          <w:tcPr>
+            <w:tcW w:w="6520" w:type="dxa"/>
+          </w:tcPr>
+          <w:p>
+            <w:pPr>
+              <w:spacing w:before="60" w:after="60" w:line="276" w:lineRule="auto"/>
+            </w:pPr>
+            <w:r>
+              <w:t>Thông báo thất bại hiện ra.</w:t>
+            </w:r>
+          </w:p>
+          <w:p>
+            <w:pPr>
+              <w:spacing w:before="60" w:after="60" w:line="276" w:lineRule="auto"/>
+            </w:pPr>
+            <w:r>
+              <w:t>Khi sử dụng chức năng tra cứu sẽ không thể tìm ra thành viên mới được thêm vào</w:t>
+            </w:r>
+          </w:p>
+        </w:tc>
+      </w:tr>
+      <w:tr>
+        <w:tc>
+          <w:tcPr>
+            <w:tcW w:w="2268" w:type="dxa"/>
+          </w:tcPr>
+          <w:p>
+            <w:pPr>
+              <w:spacing w:before="60" w:after="60" w:line="276" w:lineRule="auto"/>
+              <w:rPr>
+                <w:i/>
+              </w:rPr>
+            </w:pPr>
+            <w:r>
+              <w:rPr>
+                <w:i/>
+              </w:rPr>
               <w:t>Test steps</w:t>
             </w:r>
           </w:p>
@@ -3716,13 +3898,22 @@
         </w:tc>
       </w:tr>
     </w:tbl>
-    <w:bookmarkEnd w:id="9"/>
+    <w:bookmarkEnd w:id="10"/>
     <w:p>
       <w:pPr>
         <w:pStyle w:val="Heading3"/>
       </w:pPr>
       <w:r>
-        <w:t>Test case Huỷ thêm thành viên mới</w:t>
+        <w:t xml:space="preserve">Test case Lập báo cáo </w:t>
+      </w:r>
+      <w:r>
+        <w:t>tăng</w:t>
+      </w:r>
+      <w:r>
+        <w:t xml:space="preserve"> giảm thành viên</w:t>
+      </w:r>
+      <w:r>
+        <w:t xml:space="preserve"> thành công</w:t>
       </w:r>
     </w:p>
     <w:tbl>
@@ -3779,14 +3970,7 @@
                 <w:b/>
                 <w:color w:val="FFFFFF" w:themeColor="background1"/>
               </w:rPr>
-              <w:t>Huỷ t</w:t>
-            </w:r>
-            <w:r>
-              <w:rPr>
-                <w:b/>
-                <w:color w:val="FFFFFF" w:themeColor="background1"/>
-              </w:rPr>
-              <w:t>hêm thành viên thành công</w:t>
+              <w:t>Lập báo cáo tăng giảm thành viên</w:t>
             </w:r>
           </w:p>
         </w:tc>
@@ -3823,7 +4007,7 @@
               <w:t>UC</w:t>
             </w:r>
             <w:r>
-              <w:t>02</w:t>
+              <w:t>04</w:t>
             </w:r>
           </w:p>
         </w:tc>
@@ -3857,16 +4041,7 @@
               <w:spacing w:before="60" w:after="60" w:line="276" w:lineRule="auto"/>
             </w:pPr>
             <w:r>
-              <w:t>Ngườ</w:t>
-            </w:r>
-            <w:r>
-              <w:t xml:space="preserve">i dùng </w:t>
-            </w:r>
-            <w:r>
-              <w:t xml:space="preserve">huỷ </w:t>
-            </w:r>
-            <w:r>
-              <w:t>việc thêm thành viên mới vào hệ thống</w:t>
+              <w:t>Người dùng lập báo cáo tăng giảm thành viên theo từng năm trong  khoảng thời gian.</w:t>
             </w:r>
           </w:p>
         </w:tc>
@@ -3887,6 +4062,7 @@
               <w:rPr>
                 <w:i/>
               </w:rPr>
+              <w:lastRenderedPageBreak/>
               <w:t>Input Data</w:t>
             </w:r>
           </w:p>
@@ -3900,10 +4076,7 @@
               <w:spacing w:before="60" w:after="60" w:line="276" w:lineRule="auto"/>
             </w:pPr>
             <w:r>
-              <w:t>T</w:t>
-            </w:r>
-            <w:r>
-              <w:t>hông tin thành viên mới, hợp lệ với các yêu cầu của hệ thống</w:t>
+              <w:t>Thông tin khoảng thời gian, hợp lệ với các yêu cầu của hệ thống.</w:t>
             </w:r>
           </w:p>
         </w:tc>
@@ -3937,21 +4110,7 @@
               <w:spacing w:before="60" w:after="60" w:line="276" w:lineRule="auto"/>
             </w:pPr>
             <w:r>
-              <w:t>Không có t</w:t>
-            </w:r>
-            <w:r>
-              <w:t>hông báo thành công hiện ra.</w:t>
-            </w:r>
-          </w:p>
-          <w:p>
-            <w:pPr>
-              <w:spacing w:before="60" w:after="60" w:line="276" w:lineRule="auto"/>
-            </w:pPr>
-            <w:r>
-              <w:t xml:space="preserve">Khi sử dụng chức năng tra cứu sẽ </w:t>
-            </w:r>
-            <w:r>
-              <w:t>không có thay đổi trong số lượng thành viên</w:t>
+              <w:t>Trả về danh sách tăng giảm thành viên theo từng năm. Nếu không tìm thấy dữ liệu phù hợp sẽ trả về null.</w:t>
             </w:r>
           </w:p>
         </w:tc>
@@ -3985,15 +4144,12 @@
               <w:pStyle w:val="ListParagraph"/>
               <w:numPr>
                 <w:ilvl w:val="0"/>
-                <w:numId w:val="36"/>
+                <w:numId w:val="37"/>
               </w:numPr>
               <w:spacing w:before="60" w:after="60" w:line="276" w:lineRule="auto"/>
             </w:pPr>
             <w:r>
-              <w:t>Nhập t</w:t>
-            </w:r>
-            <w:r>
-              <w:t>hông tin vào các ô textbox</w:t>
+              <w:t>Chọn thông tin báo cáo tăng giảm thành viên trong combobox.</w:t>
             </w:r>
           </w:p>
           <w:p>
@@ -4001,12 +4157,12 @@
               <w:pStyle w:val="ListParagraph"/>
               <w:numPr>
                 <w:ilvl w:val="0"/>
-                <w:numId w:val="36"/>
+                <w:numId w:val="37"/>
               </w:numPr>
               <w:spacing w:before="60" w:after="60" w:line="276" w:lineRule="auto"/>
             </w:pPr>
             <w:r>
-              <w:t>Chọn các thông tin phù hợp từ combobox</w:t>
+              <w:t>Nhập các thông tin vào textbox.</w:t>
             </w:r>
           </w:p>
           <w:p>
@@ -4014,7 +4170,7 @@
               <w:pStyle w:val="ListParagraph"/>
               <w:numPr>
                 <w:ilvl w:val="0"/>
-                <w:numId w:val="36"/>
+                <w:numId w:val="37"/>
               </w:numPr>
               <w:spacing w:before="60" w:after="60" w:line="276" w:lineRule="auto"/>
             </w:pPr>
@@ -4029,7 +4185,10 @@
                 <w:b/>
                 <w:bCs/>
               </w:rPr>
-              <w:t>Huỷ</w:t>
+              <w:t>Lập báo cáo</w:t>
+            </w:r>
+            <w:r>
+              <w:t>.</w:t>
             </w:r>
           </w:p>
         </w:tc>
@@ -4065,26 +4224,6 @@
                 <w:i/>
               </w:rPr>
             </w:pPr>
-            <w:r>
-              <w:rPr>
-                <w:i/>
-              </w:rPr>
-              <w:t>Không có thông báo. Hiển thị màn hình của chắc năng Tra Cứu Thành Viên</w:t>
-            </w:r>
-          </w:p>
-          <w:p>
-            <w:pPr>
-              <w:spacing w:before="60" w:after="60" w:line="276" w:lineRule="auto"/>
-              <w:rPr>
-                <w:i/>
-              </w:rPr>
-            </w:pPr>
-            <w:r>
-              <w:rPr>
-                <w:i/>
-              </w:rPr>
-              <w:t>Không có thay đổi trong cơ sở dữ liệu</w:t>
-            </w:r>
           </w:p>
         </w:tc>
       </w:tr>
@@ -4119,22 +4258,20 @@
                 <w:i/>
               </w:rPr>
             </w:pPr>
-            <w:r>
-              <w:rPr>
-                <w:i/>
-              </w:rPr>
-              <w:t>Passed</w:t>
-            </w:r>
           </w:p>
         </w:tc>
       </w:tr>
     </w:tbl>
+    <w:p/>
     <w:p>
       <w:pPr>
         <w:pStyle w:val="Heading3"/>
       </w:pPr>
       <w:r>
-        <w:t>Test case Huỷ thêm thành viên mới</w:t>
+        <w:t xml:space="preserve">Test case </w:t>
+      </w:r>
+      <w:r>
+        <w:t>Nhập sai thông tin bộ lọc trong lập báo cáo tăng giảm thành viên.</w:t>
       </w:r>
     </w:p>
     <w:tbl>
@@ -4191,7 +4328,7 @@
                 <w:b/>
                 <w:color w:val="FFFFFF" w:themeColor="background1"/>
               </w:rPr>
-              <w:t>Huỷ thêm thành viên thành công</w:t>
+              <w:t>Nhập sai thông tin bộ lọc trong lập báo cáo tăng giảm thành viên</w:t>
             </w:r>
           </w:p>
         </w:tc>
@@ -4228,7 +4365,7 @@
               <w:t>UC</w:t>
             </w:r>
             <w:r>
-              <w:t>02</w:t>
+              <w:t>04</w:t>
             </w:r>
           </w:p>
         </w:tc>
@@ -4262,10 +4399,7 @@
               <w:spacing w:before="60" w:after="60" w:line="276" w:lineRule="auto"/>
             </w:pPr>
             <w:r>
-              <w:t>Ngườ</w:t>
-            </w:r>
-            <w:r>
-              <w:t>i dùng huỷ việc thêm thành viên mới vào hệ thống</w:t>
+              <w:t>Người dùng nhập sai thông tin khoảng thời gian.</w:t>
             </w:r>
           </w:p>
         </w:tc>
@@ -4286,7 +4420,6 @@
               <w:rPr>
                 <w:i/>
               </w:rPr>
-              <w:lastRenderedPageBreak/>
               <w:t>Input Data</w:t>
             </w:r>
           </w:p>
@@ -4300,10 +4433,7 @@
               <w:spacing w:before="60" w:after="60" w:line="276" w:lineRule="auto"/>
             </w:pPr>
             <w:r>
-              <w:t>T</w:t>
-            </w:r>
-            <w:r>
-              <w:t>hông tin thành viên mới, hợp lệ với các yêu cầu của hệ thống</w:t>
+              <w:t>Thông tin khoảng thời gian không hợp lệ với các yêu cầu của hệ thống.</w:t>
             </w:r>
           </w:p>
         </w:tc>
@@ -4337,15 +4467,15 @@
               <w:spacing w:before="60" w:after="60" w:line="276" w:lineRule="auto"/>
             </w:pPr>
             <w:r>
-              <w:t>Không có thông báo thành công hiện ra.</w:t>
-            </w:r>
-          </w:p>
-          <w:p>
-            <w:pPr>
-              <w:spacing w:before="60" w:after="60" w:line="276" w:lineRule="auto"/>
-            </w:pPr>
-            <w:r>
-              <w:t>Khi sử dụng chức năng tra cứu sẽ không có thay đổi trong số lượng thành viên</w:t>
+              <w:t>Hiển thị thông báo không hợp lệ.</w:t>
+            </w:r>
+          </w:p>
+          <w:p>
+            <w:pPr>
+              <w:spacing w:before="60" w:after="60" w:line="276" w:lineRule="auto"/>
+            </w:pPr>
+            <w:r>
+              <w:t xml:space="preserve">Trả về danh sách tăng giảm thành viên rỗng. </w:t>
             </w:r>
           </w:p>
         </w:tc>
@@ -4379,15 +4509,12 @@
               <w:pStyle w:val="ListParagraph"/>
               <w:numPr>
                 <w:ilvl w:val="0"/>
-                <w:numId w:val="36"/>
+                <w:numId w:val="38"/>
               </w:numPr>
               <w:spacing w:before="60" w:after="60" w:line="276" w:lineRule="auto"/>
             </w:pPr>
             <w:r>
-              <w:t>Nhập t</w:t>
-            </w:r>
-            <w:r>
-              <w:t>hông tin vào các ô textbox</w:t>
+              <w:t>Chọn thông tin báo cáo tăng giảm thành viên trong combobox.</w:t>
             </w:r>
           </w:p>
           <w:p>
@@ -4395,12 +4522,12 @@
               <w:pStyle w:val="ListParagraph"/>
               <w:numPr>
                 <w:ilvl w:val="0"/>
-                <w:numId w:val="36"/>
+                <w:numId w:val="38"/>
               </w:numPr>
               <w:spacing w:before="60" w:after="60" w:line="276" w:lineRule="auto"/>
             </w:pPr>
             <w:r>
-              <w:t>Chọn các thông tin phù hợp từ combobox</w:t>
+              <w:t>Nhập sai các thông tin vào textbox.</w:t>
             </w:r>
           </w:p>
           <w:p>
@@ -4408,7 +4535,7 @@
               <w:pStyle w:val="ListParagraph"/>
               <w:numPr>
                 <w:ilvl w:val="0"/>
-                <w:numId w:val="36"/>
+                <w:numId w:val="38"/>
               </w:numPr>
               <w:spacing w:before="60" w:after="60" w:line="276" w:lineRule="auto"/>
             </w:pPr>
@@ -4423,7 +4550,10 @@
                 <w:b/>
                 <w:bCs/>
               </w:rPr>
-              <w:t>Huỷ</w:t>
+              <w:t>Lập báo cáo</w:t>
+            </w:r>
+            <w:r>
+              <w:t>.</w:t>
             </w:r>
           </w:p>
         </w:tc>
@@ -4459,26 +4589,6 @@
                 <w:i/>
               </w:rPr>
             </w:pPr>
-            <w:r>
-              <w:rPr>
-                <w:i/>
-              </w:rPr>
-              <w:t>Không có thông báo. Hiển thị màn hình của chắc năng Tra Cứu Thành Viên</w:t>
-            </w:r>
-          </w:p>
-          <w:p>
-            <w:pPr>
-              <w:spacing w:before="60" w:after="60" w:line="276" w:lineRule="auto"/>
-              <w:rPr>
-                <w:i/>
-              </w:rPr>
-            </w:pPr>
-            <w:r>
-              <w:rPr>
-                <w:i/>
-              </w:rPr>
-              <w:t>Không có thay đổi trong cơ sở dữ liệu</w:t>
-            </w:r>
           </w:p>
         </w:tc>
       </w:tr>
@@ -4513,12 +4623,739 @@
                 <w:i/>
               </w:rPr>
             </w:pPr>
-            <w:r>
-              <w:rPr>
-                <w:i/>
-              </w:rPr>
-              <w:t>Passed</w:t>
-            </w:r>
+          </w:p>
+        </w:tc>
+      </w:tr>
+    </w:tbl>
+    <w:p>
+      <w:pPr>
+        <w:pStyle w:val="Heading3"/>
+      </w:pPr>
+      <w:r>
+        <w:t>Test case Lập báo cáo thành tích thành công</w:t>
+      </w:r>
+    </w:p>
+    <w:tbl>
+      <w:tblPr>
+        <w:tblStyle w:val="TableGrid"/>
+        <w:tblW w:w="0" w:type="auto"/>
+        <w:tblInd w:w="959" w:type="dxa"/>
+        <w:tblLook w:val="04A0" w:firstRow="1" w:lastRow="0" w:firstColumn="1" w:lastColumn="0" w:noHBand="0" w:noVBand="1"/>
+      </w:tblPr>
+      <w:tblGrid>
+        <w:gridCol w:w="2268"/>
+        <w:gridCol w:w="6520"/>
+      </w:tblGrid>
+      <w:tr>
+        <w:tc>
+          <w:tcPr>
+            <w:tcW w:w="2268" w:type="dxa"/>
+            <w:shd w:val="clear" w:color="auto" w:fill="0070C0"/>
+          </w:tcPr>
+          <w:p>
+            <w:pPr>
+              <w:spacing w:before="60" w:after="60" w:line="276" w:lineRule="auto"/>
+              <w:rPr>
+                <w:b/>
+                <w:i/>
+                <w:color w:val="FFFFFF" w:themeColor="background1"/>
+              </w:rPr>
+            </w:pPr>
+            <w:r>
+              <w:rPr>
+                <w:b/>
+                <w:i/>
+                <w:color w:val="FFFFFF" w:themeColor="background1"/>
+              </w:rPr>
+              <w:t>Test case</w:t>
+            </w:r>
+          </w:p>
+        </w:tc>
+        <w:tc>
+          <w:tcPr>
+            <w:tcW w:w="6520" w:type="dxa"/>
+            <w:shd w:val="clear" w:color="auto" w:fill="0070C0"/>
+          </w:tcPr>
+          <w:p>
+            <w:pPr>
+              <w:spacing w:before="60" w:after="60" w:line="276" w:lineRule="auto"/>
+              <w:rPr>
+                <w:b/>
+                <w:color w:val="FFFFFF" w:themeColor="background1"/>
+              </w:rPr>
+            </w:pPr>
+            <w:r>
+              <w:rPr>
+                <w:b/>
+                <w:color w:val="FFFFFF" w:themeColor="background1"/>
+              </w:rPr>
+              <w:t>Lập báo cáo thành tích</w:t>
+            </w:r>
+          </w:p>
+        </w:tc>
+      </w:tr>
+      <w:tr>
+        <w:tc>
+          <w:tcPr>
+            <w:tcW w:w="2268" w:type="dxa"/>
+          </w:tcPr>
+          <w:p>
+            <w:pPr>
+              <w:spacing w:before="60" w:after="60" w:line="276" w:lineRule="auto"/>
+              <w:rPr>
+                <w:i/>
+              </w:rPr>
+            </w:pPr>
+            <w:r>
+              <w:rPr>
+                <w:i/>
+              </w:rPr>
+              <w:lastRenderedPageBreak/>
+              <w:t>Related Use case</w:t>
+            </w:r>
+          </w:p>
+        </w:tc>
+        <w:tc>
+          <w:tcPr>
+            <w:tcW w:w="6520" w:type="dxa"/>
+          </w:tcPr>
+          <w:p>
+            <w:pPr>
+              <w:spacing w:before="60" w:after="60" w:line="276" w:lineRule="auto"/>
+            </w:pPr>
+            <w:r>
+              <w:t>UC</w:t>
+            </w:r>
+            <w:r>
+              <w:t>04</w:t>
+            </w:r>
+          </w:p>
+        </w:tc>
+      </w:tr>
+      <w:tr>
+        <w:tc>
+          <w:tcPr>
+            <w:tcW w:w="2268" w:type="dxa"/>
+          </w:tcPr>
+          <w:p>
+            <w:pPr>
+              <w:spacing w:before="60" w:after="60" w:line="276" w:lineRule="auto"/>
+              <w:rPr>
+                <w:i/>
+              </w:rPr>
+            </w:pPr>
+            <w:r>
+              <w:rPr>
+                <w:i/>
+              </w:rPr>
+              <w:t>Context</w:t>
+            </w:r>
+          </w:p>
+        </w:tc>
+        <w:tc>
+          <w:tcPr>
+            <w:tcW w:w="6520" w:type="dxa"/>
+          </w:tcPr>
+          <w:p>
+            <w:pPr>
+              <w:spacing w:before="60" w:after="60" w:line="276" w:lineRule="auto"/>
+            </w:pPr>
+            <w:r>
+              <w:t>Người dùng lập báo cáo thành tích theo từng năm trong khoảng thời gian.</w:t>
+            </w:r>
+          </w:p>
+        </w:tc>
+      </w:tr>
+      <w:tr>
+        <w:tc>
+          <w:tcPr>
+            <w:tcW w:w="2268" w:type="dxa"/>
+          </w:tcPr>
+          <w:p>
+            <w:pPr>
+              <w:spacing w:before="60" w:after="60" w:line="276" w:lineRule="auto"/>
+              <w:rPr>
+                <w:i/>
+              </w:rPr>
+            </w:pPr>
+            <w:r>
+              <w:rPr>
+                <w:i/>
+              </w:rPr>
+              <w:t>Input Data</w:t>
+            </w:r>
+          </w:p>
+        </w:tc>
+        <w:tc>
+          <w:tcPr>
+            <w:tcW w:w="6520" w:type="dxa"/>
+          </w:tcPr>
+          <w:p>
+            <w:pPr>
+              <w:spacing w:before="60" w:after="60" w:line="276" w:lineRule="auto"/>
+            </w:pPr>
+            <w:r>
+              <w:t>Thông tin khoảng thời gian, hợp lệ với các yêu cầu của hệ thống.</w:t>
+            </w:r>
+          </w:p>
+        </w:tc>
+      </w:tr>
+      <w:tr>
+        <w:tc>
+          <w:tcPr>
+            <w:tcW w:w="2268" w:type="dxa"/>
+          </w:tcPr>
+          <w:p>
+            <w:pPr>
+              <w:spacing w:before="60" w:after="60" w:line="276" w:lineRule="auto"/>
+              <w:rPr>
+                <w:i/>
+              </w:rPr>
+            </w:pPr>
+            <w:r>
+              <w:rPr>
+                <w:i/>
+              </w:rPr>
+              <w:t>Expected Output</w:t>
+            </w:r>
+          </w:p>
+        </w:tc>
+        <w:tc>
+          <w:tcPr>
+            <w:tcW w:w="6520" w:type="dxa"/>
+          </w:tcPr>
+          <w:p>
+            <w:pPr>
+              <w:spacing w:before="60" w:after="60" w:line="276" w:lineRule="auto"/>
+            </w:pPr>
+            <w:r>
+              <w:t>Trả về danh sách thành tích theo từng năm. Nếu không tìm thấy dữ liệu phù hợp sẽ trả về null.</w:t>
+            </w:r>
+          </w:p>
+        </w:tc>
+      </w:tr>
+      <w:tr>
+        <w:tc>
+          <w:tcPr>
+            <w:tcW w:w="2268" w:type="dxa"/>
+          </w:tcPr>
+          <w:p>
+            <w:pPr>
+              <w:spacing w:before="60" w:after="60" w:line="276" w:lineRule="auto"/>
+              <w:rPr>
+                <w:i/>
+              </w:rPr>
+            </w:pPr>
+            <w:r>
+              <w:rPr>
+                <w:i/>
+              </w:rPr>
+              <w:t>Test steps</w:t>
+            </w:r>
+          </w:p>
+        </w:tc>
+        <w:tc>
+          <w:tcPr>
+            <w:tcW w:w="6520" w:type="dxa"/>
+          </w:tcPr>
+          <w:p>
+            <w:pPr>
+              <w:pStyle w:val="ListParagraph"/>
+              <w:numPr>
+                <w:ilvl w:val="0"/>
+                <w:numId w:val="39"/>
+              </w:numPr>
+              <w:spacing w:before="60" w:after="60" w:line="276" w:lineRule="auto"/>
+            </w:pPr>
+            <w:r>
+              <w:t>Chọn thông tin báo cáo thành tích trong combobox.</w:t>
+            </w:r>
+          </w:p>
+          <w:p>
+            <w:pPr>
+              <w:pStyle w:val="ListParagraph"/>
+              <w:numPr>
+                <w:ilvl w:val="0"/>
+                <w:numId w:val="39"/>
+              </w:numPr>
+              <w:spacing w:before="60" w:after="60" w:line="276" w:lineRule="auto"/>
+            </w:pPr>
+            <w:r>
+              <w:t>Nhập các thông tin vào textbox.</w:t>
+            </w:r>
+          </w:p>
+          <w:p>
+            <w:pPr>
+              <w:pStyle w:val="ListParagraph"/>
+              <w:numPr>
+                <w:ilvl w:val="0"/>
+                <w:numId w:val="39"/>
+              </w:numPr>
+              <w:spacing w:before="60" w:after="60" w:line="276" w:lineRule="auto"/>
+            </w:pPr>
+            <w:r>
+              <w:t>Bấ</w:t>
+            </w:r>
+            <w:r>
+              <w:t xml:space="preserve">m nút </w:t>
+            </w:r>
+            <w:r>
+              <w:rPr>
+                <w:b/>
+                <w:bCs/>
+              </w:rPr>
+              <w:t>Lập báo cáo</w:t>
+            </w:r>
+            <w:r>
+              <w:t>.</w:t>
+            </w:r>
+          </w:p>
+        </w:tc>
+      </w:tr>
+      <w:tr>
+        <w:tc>
+          <w:tcPr>
+            <w:tcW w:w="2268" w:type="dxa"/>
+          </w:tcPr>
+          <w:p>
+            <w:pPr>
+              <w:spacing w:before="60" w:after="60" w:line="276" w:lineRule="auto"/>
+              <w:rPr>
+                <w:i/>
+              </w:rPr>
+            </w:pPr>
+            <w:r>
+              <w:rPr>
+                <w:i/>
+              </w:rPr>
+              <w:t>Actual Output</w:t>
+            </w:r>
+          </w:p>
+        </w:tc>
+        <w:tc>
+          <w:tcPr>
+            <w:tcW w:w="6520" w:type="dxa"/>
+          </w:tcPr>
+          <w:p>
+            <w:pPr>
+              <w:spacing w:before="60" w:after="60" w:line="276" w:lineRule="auto"/>
+              <w:rPr>
+                <w:i/>
+              </w:rPr>
+            </w:pPr>
+          </w:p>
+        </w:tc>
+      </w:tr>
+      <w:tr>
+        <w:tc>
+          <w:tcPr>
+            <w:tcW w:w="2268" w:type="dxa"/>
+          </w:tcPr>
+          <w:p>
+            <w:pPr>
+              <w:spacing w:before="60" w:after="60" w:line="276" w:lineRule="auto"/>
+              <w:rPr>
+                <w:i/>
+              </w:rPr>
+            </w:pPr>
+            <w:r>
+              <w:rPr>
+                <w:i/>
+              </w:rPr>
+              <w:t>Result</w:t>
+            </w:r>
+          </w:p>
+        </w:tc>
+        <w:tc>
+          <w:tcPr>
+            <w:tcW w:w="6520" w:type="dxa"/>
+          </w:tcPr>
+          <w:p>
+            <w:pPr>
+              <w:spacing w:before="60" w:after="60" w:line="276" w:lineRule="auto"/>
+              <w:rPr>
+                <w:i/>
+              </w:rPr>
+            </w:pPr>
+          </w:p>
+        </w:tc>
+      </w:tr>
+    </w:tbl>
+    <w:p>
+      <w:pPr>
+        <w:pStyle w:val="Heading3"/>
+        <w:numPr>
+          <w:ilvl w:val="0"/>
+          <w:numId w:val="0"/>
+        </w:numPr>
+        <w:ind w:left="720"/>
+      </w:pPr>
+      <w:r>
+        <w:t xml:space="preserve">2.2.7 </w:t>
+      </w:r>
+      <w:bookmarkStart w:id="11" w:name="_Toc47128930"/>
+      <w:r>
+        <w:t>Test case Nhập sai thông tin bộ lọc trong lập báo thành tích.</w:t>
+      </w:r>
+      <w:bookmarkEnd w:id="11"/>
+    </w:p>
+    <w:p/>
+    <w:tbl>
+      <w:tblPr>
+        <w:tblStyle w:val="TableGrid"/>
+        <w:tblW w:w="0" w:type="auto"/>
+        <w:tblInd w:w="959" w:type="dxa"/>
+        <w:tblLook w:val="04A0" w:firstRow="1" w:lastRow="0" w:firstColumn="1" w:lastColumn="0" w:noHBand="0" w:noVBand="1"/>
+      </w:tblPr>
+      <w:tblGrid>
+        <w:gridCol w:w="2268"/>
+        <w:gridCol w:w="6520"/>
+      </w:tblGrid>
+      <w:tr>
+        <w:tc>
+          <w:tcPr>
+            <w:tcW w:w="2268" w:type="dxa"/>
+            <w:shd w:val="clear" w:color="auto" w:fill="0070C0"/>
+          </w:tcPr>
+          <w:p>
+            <w:pPr>
+              <w:spacing w:before="60" w:after="60" w:line="276" w:lineRule="auto"/>
+              <w:rPr>
+                <w:b/>
+                <w:i/>
+                <w:color w:val="FFFFFF" w:themeColor="background1"/>
+              </w:rPr>
+            </w:pPr>
+            <w:r>
+              <w:rPr>
+                <w:b/>
+                <w:i/>
+                <w:color w:val="FFFFFF" w:themeColor="background1"/>
+              </w:rPr>
+              <w:t>Test case</w:t>
+            </w:r>
+          </w:p>
+        </w:tc>
+        <w:tc>
+          <w:tcPr>
+            <w:tcW w:w="6520" w:type="dxa"/>
+            <w:shd w:val="clear" w:color="auto" w:fill="0070C0"/>
+          </w:tcPr>
+          <w:p>
+            <w:pPr>
+              <w:spacing w:before="60" w:after="60" w:line="276" w:lineRule="auto"/>
+              <w:rPr>
+                <w:b/>
+                <w:color w:val="FFFFFF" w:themeColor="background1"/>
+              </w:rPr>
+            </w:pPr>
+            <w:r>
+              <w:rPr>
+                <w:b/>
+                <w:color w:val="FFFFFF" w:themeColor="background1"/>
+              </w:rPr>
+              <w:t xml:space="preserve">Nhập sai thông tin bộ lọc trong lập báo </w:t>
+            </w:r>
+            <w:r>
+              <w:rPr>
+                <w:b/>
+                <w:color w:val="FFFFFF" w:themeColor="background1"/>
+              </w:rPr>
+              <w:t>thành tích</w:t>
+            </w:r>
+          </w:p>
+        </w:tc>
+      </w:tr>
+      <w:tr>
+        <w:tc>
+          <w:tcPr>
+            <w:tcW w:w="2268" w:type="dxa"/>
+          </w:tcPr>
+          <w:p>
+            <w:pPr>
+              <w:spacing w:before="60" w:after="60" w:line="276" w:lineRule="auto"/>
+              <w:rPr>
+                <w:i/>
+              </w:rPr>
+            </w:pPr>
+            <w:r>
+              <w:rPr>
+                <w:i/>
+              </w:rPr>
+              <w:t>Related Use case</w:t>
+            </w:r>
+          </w:p>
+        </w:tc>
+        <w:tc>
+          <w:tcPr>
+            <w:tcW w:w="6520" w:type="dxa"/>
+          </w:tcPr>
+          <w:p>
+            <w:pPr>
+              <w:spacing w:before="60" w:after="60" w:line="276" w:lineRule="auto"/>
+            </w:pPr>
+            <w:r>
+              <w:t>UC</w:t>
+            </w:r>
+            <w:r>
+              <w:t>04</w:t>
+            </w:r>
+          </w:p>
+        </w:tc>
+      </w:tr>
+      <w:tr>
+        <w:tc>
+          <w:tcPr>
+            <w:tcW w:w="2268" w:type="dxa"/>
+          </w:tcPr>
+          <w:p>
+            <w:pPr>
+              <w:spacing w:before="60" w:after="60" w:line="276" w:lineRule="auto"/>
+              <w:rPr>
+                <w:i/>
+              </w:rPr>
+            </w:pPr>
+            <w:r>
+              <w:rPr>
+                <w:i/>
+              </w:rPr>
+              <w:t>Context</w:t>
+            </w:r>
+          </w:p>
+        </w:tc>
+        <w:tc>
+          <w:tcPr>
+            <w:tcW w:w="6520" w:type="dxa"/>
+          </w:tcPr>
+          <w:p>
+            <w:pPr>
+              <w:spacing w:before="60" w:after="60" w:line="276" w:lineRule="auto"/>
+            </w:pPr>
+            <w:r>
+              <w:t>Người dùng nhập sai thông tin khoảng thời gian.</w:t>
+            </w:r>
+          </w:p>
+        </w:tc>
+      </w:tr>
+      <w:tr>
+        <w:tc>
+          <w:tcPr>
+            <w:tcW w:w="2268" w:type="dxa"/>
+          </w:tcPr>
+          <w:p>
+            <w:pPr>
+              <w:spacing w:before="60" w:after="60" w:line="276" w:lineRule="auto"/>
+              <w:rPr>
+                <w:i/>
+              </w:rPr>
+            </w:pPr>
+            <w:r>
+              <w:rPr>
+                <w:i/>
+              </w:rPr>
+              <w:t>Input Data</w:t>
+            </w:r>
+          </w:p>
+        </w:tc>
+        <w:tc>
+          <w:tcPr>
+            <w:tcW w:w="6520" w:type="dxa"/>
+          </w:tcPr>
+          <w:p>
+            <w:pPr>
+              <w:spacing w:before="60" w:after="60" w:line="276" w:lineRule="auto"/>
+            </w:pPr>
+            <w:r>
+              <w:t>Thông tin khoảng thời gian không hợp lệ với các yêu cầu của hệ thống.</w:t>
+            </w:r>
+          </w:p>
+        </w:tc>
+      </w:tr>
+      <w:tr>
+        <w:tc>
+          <w:tcPr>
+            <w:tcW w:w="2268" w:type="dxa"/>
+          </w:tcPr>
+          <w:p>
+            <w:pPr>
+              <w:spacing w:before="60" w:after="60" w:line="276" w:lineRule="auto"/>
+              <w:rPr>
+                <w:i/>
+              </w:rPr>
+            </w:pPr>
+            <w:r>
+              <w:rPr>
+                <w:i/>
+              </w:rPr>
+              <w:t>Expected Output</w:t>
+            </w:r>
+          </w:p>
+        </w:tc>
+        <w:tc>
+          <w:tcPr>
+            <w:tcW w:w="6520" w:type="dxa"/>
+          </w:tcPr>
+          <w:p>
+            <w:pPr>
+              <w:spacing w:before="60" w:after="60" w:line="276" w:lineRule="auto"/>
+            </w:pPr>
+            <w:r>
+              <w:t>Hiển thị thông báo không hợp lệ.</w:t>
+            </w:r>
+          </w:p>
+          <w:p>
+            <w:pPr>
+              <w:spacing w:before="60" w:after="60" w:line="276" w:lineRule="auto"/>
+            </w:pPr>
+            <w:r>
+              <w:t xml:space="preserve">Trả về danh sách thành tích rỗng. </w:t>
+            </w:r>
+          </w:p>
+        </w:tc>
+      </w:tr>
+      <w:tr>
+        <w:tc>
+          <w:tcPr>
+            <w:tcW w:w="2268" w:type="dxa"/>
+          </w:tcPr>
+          <w:p>
+            <w:pPr>
+              <w:spacing w:before="60" w:after="60" w:line="276" w:lineRule="auto"/>
+              <w:rPr>
+                <w:i/>
+              </w:rPr>
+            </w:pPr>
+            <w:r>
+              <w:rPr>
+                <w:i/>
+              </w:rPr>
+              <w:t>Test steps</w:t>
+            </w:r>
+          </w:p>
+        </w:tc>
+        <w:tc>
+          <w:tcPr>
+            <w:tcW w:w="6520" w:type="dxa"/>
+          </w:tcPr>
+          <w:p>
+            <w:pPr>
+              <w:pStyle w:val="ListParagraph"/>
+              <w:numPr>
+                <w:ilvl w:val="0"/>
+                <w:numId w:val="40"/>
+              </w:numPr>
+              <w:spacing w:before="60" w:after="60" w:line="276" w:lineRule="auto"/>
+            </w:pPr>
+            <w:r>
+              <w:t>Chọn thông tin báo cáo thành tích trong combobox.</w:t>
+            </w:r>
+          </w:p>
+          <w:p>
+            <w:pPr>
+              <w:pStyle w:val="ListParagraph"/>
+              <w:numPr>
+                <w:ilvl w:val="0"/>
+                <w:numId w:val="40"/>
+              </w:numPr>
+              <w:spacing w:before="60" w:after="60" w:line="276" w:lineRule="auto"/>
+            </w:pPr>
+            <w:r>
+              <w:t>Nhập sai các thông tin vào textbox.</w:t>
+            </w:r>
+          </w:p>
+          <w:p>
+            <w:pPr>
+              <w:pStyle w:val="ListParagraph"/>
+              <w:numPr>
+                <w:ilvl w:val="0"/>
+                <w:numId w:val="40"/>
+              </w:numPr>
+              <w:spacing w:before="60" w:after="60" w:line="276" w:lineRule="auto"/>
+            </w:pPr>
+            <w:r>
+              <w:t>Bấ</w:t>
+            </w:r>
+            <w:r>
+              <w:t xml:space="preserve">m nút </w:t>
+            </w:r>
+            <w:r>
+              <w:rPr>
+                <w:b/>
+                <w:bCs/>
+              </w:rPr>
+              <w:t>Lập báo cáo</w:t>
+            </w:r>
+            <w:r>
+              <w:t>.</w:t>
+            </w:r>
+          </w:p>
+        </w:tc>
+      </w:tr>
+      <w:tr>
+        <w:tc>
+          <w:tcPr>
+            <w:tcW w:w="2268" w:type="dxa"/>
+          </w:tcPr>
+          <w:p>
+            <w:pPr>
+              <w:spacing w:before="60" w:after="60" w:line="276" w:lineRule="auto"/>
+              <w:rPr>
+                <w:i/>
+              </w:rPr>
+            </w:pPr>
+            <w:r>
+              <w:rPr>
+                <w:i/>
+              </w:rPr>
+              <w:t>Actual Output</w:t>
+            </w:r>
+          </w:p>
+        </w:tc>
+        <w:tc>
+          <w:tcPr>
+            <w:tcW w:w="6520" w:type="dxa"/>
+          </w:tcPr>
+          <w:p>
+            <w:pPr>
+              <w:spacing w:before="60" w:after="60" w:line="276" w:lineRule="auto"/>
+              <w:rPr>
+                <w:i/>
+              </w:rPr>
+            </w:pPr>
+          </w:p>
+        </w:tc>
+      </w:tr>
+      <w:tr>
+        <w:tc>
+          <w:tcPr>
+            <w:tcW w:w="2268" w:type="dxa"/>
+          </w:tcPr>
+          <w:p>
+            <w:pPr>
+              <w:spacing w:before="60" w:after="60" w:line="276" w:lineRule="auto"/>
+              <w:rPr>
+                <w:i/>
+              </w:rPr>
+            </w:pPr>
+            <w:r>
+              <w:rPr>
+                <w:i/>
+              </w:rPr>
+              <w:t>Result</w:t>
+            </w:r>
+          </w:p>
+        </w:tc>
+        <w:tc>
+          <w:tcPr>
+            <w:tcW w:w="6520" w:type="dxa"/>
+          </w:tcPr>
+          <w:p>
+            <w:pPr>
+              <w:spacing w:before="60" w:after="60" w:line="276" w:lineRule="auto"/>
+              <w:rPr>
+                <w:i/>
+              </w:rPr>
+            </w:pPr>
           </w:p>
         </w:tc>
       </w:tr>
@@ -4535,7 +5372,7 @@
 </file>
 
 <file path=word/endnotes.xml><?xml version="1.0" encoding="utf-8"?>
-<w:endnotes xmlns:wpc="http://schemas.microsoft.com/office/word/2010/wordprocessingCanvas" xmlns:cx="http://schemas.microsoft.com/office/drawing/2014/chartex" xmlns:cx1="http://schemas.microsoft.com/office/drawing/2015/9/8/chartex" xmlns:cx2="http://schemas.microsoft.com/office/drawing/2015/10/21/chartex" xmlns:cx3="http://schemas.microsoft.com/office/drawing/2016/5/9/chartex" xmlns:cx4="http://schemas.microsoft.com/office/drawing/2016/5/10/chartex" xmlns:cx5="http://schemas.microsoft.com/office/drawing/2016/5/11/chartex" xmlns:cx6="http://schemas.microsoft.com/office/drawing/2016/5/12/chartex" xmlns:cx7="http://schemas.microsoft.com/office/drawing/2016/5/13/chartex" xmlns:cx8="http://schemas.microsoft.com/office/drawing/2016/5/14/chartex" xmlns:mc="http://schemas.openxmlformats.org/markup-compatibility/2006" xmlns:aink="http://schemas.microsoft.com/office/drawing/2016/ink" xmlns:am3d="http://schemas.microsoft.com/office/drawing/2017/model3d" xmlns:o="urn:schemas-microsoft-com:office:office" xmlns:r="http://schemas.openxmlformats.org/officeDocument/2006/relationships" xmlns:m="http://schemas.openxmlformats.org/officeDocument/2006/math" xmlns:v="urn:schemas-microsoft-com:vml" xmlns:wp14="http://schemas.microsoft.com/office/word/2010/wordprocessingDrawing" xmlns:wp="http://schemas.openxmlformats.org/drawingml/2006/wordprocessingDrawing" xmlns:w10="urn:schemas-microsoft-com:office:word" xmlns:w="http://schemas.openxmlformats.org/wordprocessingml/2006/main" xmlns:w14="http://schemas.microsoft.com/office/word/2010/wordml" xmlns:w15="http://schemas.microsoft.com/office/word/2012/wordml" xmlns:w16cex="http://schemas.microsoft.com/office/word/2018/wordml/cex" xmlns:w16cid="http://schemas.microsoft.com/office/word/2016/wordml/cid" xmlns:w16="http://schemas.microsoft.com/office/word/2018/wordml" xmlns:w16se="http://schemas.microsoft.com/office/word/2015/wordml/symex" xmlns:wpg="http://schemas.microsoft.com/office/word/2010/wordprocessingGroup" xmlns:wpi="http://schemas.microsoft.com/office/word/2010/wordprocessingInk" xmlns:wne="http://schemas.microsoft.com/office/word/2006/wordml" xmlns:wps="http://schemas.microsoft.com/office/word/2010/wordprocessingShape" mc:Ignorable="w14 w15 w16se w16cid w16 w16cex wp14">
+<w:endnotes xmlns:wpc="http://schemas.microsoft.com/office/word/2010/wordprocessingCanvas" xmlns:cx="http://schemas.microsoft.com/office/drawing/2014/chartex" xmlns:mc="http://schemas.openxmlformats.org/markup-compatibility/2006" xmlns:o="urn:schemas-microsoft-com:office:office" xmlns:r="http://schemas.openxmlformats.org/officeDocument/2006/relationships" xmlns:m="http://schemas.openxmlformats.org/officeDocument/2006/math" xmlns:v="urn:schemas-microsoft-com:vml" xmlns:wp14="http://schemas.microsoft.com/office/word/2010/wordprocessingDrawing" xmlns:wp="http://schemas.openxmlformats.org/drawingml/2006/wordprocessingDrawing" xmlns:w10="urn:schemas-microsoft-com:office:word" xmlns:w="http://schemas.openxmlformats.org/wordprocessingml/2006/main" xmlns:w14="http://schemas.microsoft.com/office/word/2010/wordml" xmlns:w15="http://schemas.microsoft.com/office/word/2012/wordml" xmlns:w16se="http://schemas.microsoft.com/office/word/2015/wordml/symex" xmlns:wpg="http://schemas.microsoft.com/office/word/2010/wordprocessingGroup" xmlns:wpi="http://schemas.microsoft.com/office/word/2010/wordprocessingInk" xmlns:wne="http://schemas.microsoft.com/office/word/2006/wordml" xmlns:wps="http://schemas.microsoft.com/office/word/2010/wordprocessingShape" mc:Ignorable="w14 w15 w16se wp14">
   <w:endnote w:type="separator" w:id="-1">
     <w:p>
       <w:pPr>
@@ -4560,7 +5397,7 @@
 </file>
 
 <file path=word/footer1.xml><?xml version="1.0" encoding="utf-8"?>
-<w:ftr xmlns:wpc="http://schemas.microsoft.com/office/word/2010/wordprocessingCanvas" xmlns:cx="http://schemas.microsoft.com/office/drawing/2014/chartex" xmlns:cx1="http://schemas.microsoft.com/office/drawing/2015/9/8/chartex" xmlns:cx2="http://schemas.microsoft.com/office/drawing/2015/10/21/chartex" xmlns:cx3="http://schemas.microsoft.com/office/drawing/2016/5/9/chartex" xmlns:cx4="http://schemas.microsoft.com/office/drawing/2016/5/10/chartex" xmlns:cx5="http://schemas.microsoft.com/office/drawing/2016/5/11/chartex" xmlns:cx6="http://schemas.microsoft.com/office/drawing/2016/5/12/chartex" xmlns:cx7="http://schemas.microsoft.com/office/drawing/2016/5/13/chartex" xmlns:cx8="http://schemas.microsoft.com/office/drawing/2016/5/14/chartex" xmlns:mc="http://schemas.openxmlformats.org/markup-compatibility/2006" xmlns:aink="http://schemas.microsoft.com/office/drawing/2016/ink" xmlns:am3d="http://schemas.microsoft.com/office/drawing/2017/model3d" xmlns:o="urn:schemas-microsoft-com:office:office" xmlns:r="http://schemas.openxmlformats.org/officeDocument/2006/relationships" xmlns:m="http://schemas.openxmlformats.org/officeDocument/2006/math" xmlns:v="urn:schemas-microsoft-com:vml" xmlns:wp14="http://schemas.microsoft.com/office/word/2010/wordprocessingDrawing" xmlns:wp="http://schemas.openxmlformats.org/drawingml/2006/wordprocessingDrawing" xmlns:w10="urn:schemas-microsoft-com:office:word" xmlns:w="http://schemas.openxmlformats.org/wordprocessingml/2006/main" xmlns:w14="http://schemas.microsoft.com/office/word/2010/wordml" xmlns:w15="http://schemas.microsoft.com/office/word/2012/wordml" xmlns:w16cex="http://schemas.microsoft.com/office/word/2018/wordml/cex" xmlns:w16cid="http://schemas.microsoft.com/office/word/2016/wordml/cid" xmlns:w16="http://schemas.microsoft.com/office/word/2018/wordml" xmlns:w16se="http://schemas.microsoft.com/office/word/2015/wordml/symex" xmlns:wpg="http://schemas.microsoft.com/office/word/2010/wordprocessingGroup" xmlns:wpi="http://schemas.microsoft.com/office/word/2010/wordprocessingInk" xmlns:wne="http://schemas.microsoft.com/office/word/2006/wordml" xmlns:wps="http://schemas.microsoft.com/office/word/2010/wordprocessingShape" mc:Ignorable="w14 w15 w16se w16cid w16 w16cex wp14">
+<w:ftr xmlns:wpc="http://schemas.microsoft.com/office/word/2010/wordprocessingCanvas" xmlns:cx="http://schemas.microsoft.com/office/drawing/2014/chartex" xmlns:mc="http://schemas.openxmlformats.org/markup-compatibility/2006" xmlns:o="urn:schemas-microsoft-com:office:office" xmlns:r="http://schemas.openxmlformats.org/officeDocument/2006/relationships" xmlns:m="http://schemas.openxmlformats.org/officeDocument/2006/math" xmlns:v="urn:schemas-microsoft-com:vml" xmlns:wp14="http://schemas.microsoft.com/office/word/2010/wordprocessingDrawing" xmlns:wp="http://schemas.openxmlformats.org/drawingml/2006/wordprocessingDrawing" xmlns:w10="urn:schemas-microsoft-com:office:word" xmlns:w="http://schemas.openxmlformats.org/wordprocessingml/2006/main" xmlns:w14="http://schemas.microsoft.com/office/word/2010/wordml" xmlns:w15="http://schemas.microsoft.com/office/word/2012/wordml" xmlns:w16se="http://schemas.microsoft.com/office/word/2015/wordml/symex" xmlns:wpg="http://schemas.microsoft.com/office/word/2010/wordprocessingGroup" xmlns:wpi="http://schemas.microsoft.com/office/word/2010/wordprocessingInk" xmlns:wne="http://schemas.microsoft.com/office/word/2006/wordml" xmlns:wps="http://schemas.microsoft.com/office/word/2010/wordprocessingShape" mc:Ignorable="w14 w15 w16se wp14">
   <w:p>
     <w:pPr>
       <w:pStyle w:val="Footer"/>
@@ -4570,7 +5407,7 @@
 </file>
 
 <file path=word/footer2.xml><?xml version="1.0" encoding="utf-8"?>
-<w:ftr xmlns:wpc="http://schemas.microsoft.com/office/word/2010/wordprocessingCanvas" xmlns:cx="http://schemas.microsoft.com/office/drawing/2014/chartex" xmlns:cx1="http://schemas.microsoft.com/office/drawing/2015/9/8/chartex" xmlns:cx2="http://schemas.microsoft.com/office/drawing/2015/10/21/chartex" xmlns:cx3="http://schemas.microsoft.com/office/drawing/2016/5/9/chartex" xmlns:cx4="http://schemas.microsoft.com/office/drawing/2016/5/10/chartex" xmlns:cx5="http://schemas.microsoft.com/office/drawing/2016/5/11/chartex" xmlns:cx6="http://schemas.microsoft.com/office/drawing/2016/5/12/chartex" xmlns:cx7="http://schemas.microsoft.com/office/drawing/2016/5/13/chartex" xmlns:cx8="http://schemas.microsoft.com/office/drawing/2016/5/14/chartex" xmlns:mc="http://schemas.openxmlformats.org/markup-compatibility/2006" xmlns:aink="http://schemas.microsoft.com/office/drawing/2016/ink" xmlns:am3d="http://schemas.microsoft.com/office/drawing/2017/model3d" xmlns:o="urn:schemas-microsoft-com:office:office" xmlns:r="http://schemas.openxmlformats.org/officeDocument/2006/relationships" xmlns:m="http://schemas.openxmlformats.org/officeDocument/2006/math" xmlns:v="urn:schemas-microsoft-com:vml" xmlns:wp14="http://schemas.microsoft.com/office/word/2010/wordprocessingDrawing" xmlns:wp="http://schemas.openxmlformats.org/drawingml/2006/wordprocessingDrawing" xmlns:w10="urn:schemas-microsoft-com:office:word" xmlns:w="http://schemas.openxmlformats.org/wordprocessingml/2006/main" xmlns:w14="http://schemas.microsoft.com/office/word/2010/wordml" xmlns:w15="http://schemas.microsoft.com/office/word/2012/wordml" xmlns:w16cex="http://schemas.microsoft.com/office/word/2018/wordml/cex" xmlns:w16cid="http://schemas.microsoft.com/office/word/2016/wordml/cid" xmlns:w16="http://schemas.microsoft.com/office/word/2018/wordml" xmlns:w16se="http://schemas.microsoft.com/office/word/2015/wordml/symex" xmlns:wpg="http://schemas.microsoft.com/office/word/2010/wordprocessingGroup" xmlns:wpi="http://schemas.microsoft.com/office/word/2010/wordprocessingInk" xmlns:wne="http://schemas.microsoft.com/office/word/2006/wordml" xmlns:wps="http://schemas.microsoft.com/office/word/2010/wordprocessingShape" mc:Ignorable="w14 w15 w16se w16cid w16 w16cex wp14">
+<w:ftr xmlns:wpc="http://schemas.microsoft.com/office/word/2010/wordprocessingCanvas" xmlns:cx="http://schemas.microsoft.com/office/drawing/2014/chartex" xmlns:mc="http://schemas.openxmlformats.org/markup-compatibility/2006" xmlns:o="urn:schemas-microsoft-com:office:office" xmlns:r="http://schemas.openxmlformats.org/officeDocument/2006/relationships" xmlns:m="http://schemas.openxmlformats.org/officeDocument/2006/math" xmlns:v="urn:schemas-microsoft-com:vml" xmlns:wp14="http://schemas.microsoft.com/office/word/2010/wordprocessingDrawing" xmlns:wp="http://schemas.openxmlformats.org/drawingml/2006/wordprocessingDrawing" xmlns:w10="urn:schemas-microsoft-com:office:word" xmlns:w="http://schemas.openxmlformats.org/wordprocessingml/2006/main" xmlns:w14="http://schemas.microsoft.com/office/word/2010/wordml" xmlns:w15="http://schemas.microsoft.com/office/word/2012/wordml" xmlns:w16se="http://schemas.microsoft.com/office/word/2015/wordml/symex" xmlns:wpg="http://schemas.microsoft.com/office/word/2010/wordprocessingGroup" xmlns:wpi="http://schemas.microsoft.com/office/word/2010/wordprocessingInk" xmlns:wne="http://schemas.microsoft.com/office/word/2006/wordml" xmlns:wps="http://schemas.microsoft.com/office/word/2010/wordprocessingShape" mc:Ignorable="w14 w15 w16se wp14">
   <w:tbl>
     <w:tblPr>
       <w:tblW w:w="5000" w:type="pct"/>
@@ -4706,7 +5543,7 @@
               <w:noProof/>
               <w:color w:val="FFFFFF" w:themeColor="background1"/>
             </w:rPr>
-            <w:t>4</w:t>
+            <w:t>5</w:t>
           </w:r>
           <w:r>
             <w:rPr>
@@ -4729,7 +5566,7 @@
 </file>
 
 <file path=word/footnotes.xml><?xml version="1.0" encoding="utf-8"?>
-<w:footnotes xmlns:wpc="http://schemas.microsoft.com/office/word/2010/wordprocessingCanvas" xmlns:cx="http://schemas.microsoft.com/office/drawing/2014/chartex" xmlns:cx1="http://schemas.microsoft.com/office/drawing/2015/9/8/chartex" xmlns:cx2="http://schemas.microsoft.com/office/drawing/2015/10/21/chartex" xmlns:cx3="http://schemas.microsoft.com/office/drawing/2016/5/9/chartex" xmlns:cx4="http://schemas.microsoft.com/office/drawing/2016/5/10/chartex" xmlns:cx5="http://schemas.microsoft.com/office/drawing/2016/5/11/chartex" xmlns:cx6="http://schemas.microsoft.com/office/drawing/2016/5/12/chartex" xmlns:cx7="http://schemas.microsoft.com/office/drawing/2016/5/13/chartex" xmlns:cx8="http://schemas.microsoft.com/office/drawing/2016/5/14/chartex" xmlns:mc="http://schemas.openxmlformats.org/markup-compatibility/2006" xmlns:aink="http://schemas.microsoft.com/office/drawing/2016/ink" xmlns:am3d="http://schemas.microsoft.com/office/drawing/2017/model3d" xmlns:o="urn:schemas-microsoft-com:office:office" xmlns:r="http://schemas.openxmlformats.org/officeDocument/2006/relationships" xmlns:m="http://schemas.openxmlformats.org/officeDocument/2006/math" xmlns:v="urn:schemas-microsoft-com:vml" xmlns:wp14="http://schemas.microsoft.com/office/word/2010/wordprocessingDrawing" xmlns:wp="http://schemas.openxmlformats.org/drawingml/2006/wordprocessingDrawing" xmlns:w10="urn:schemas-microsoft-com:office:word" xmlns:w="http://schemas.openxmlformats.org/wordprocessingml/2006/main" xmlns:w14="http://schemas.microsoft.com/office/word/2010/wordml" xmlns:w15="http://schemas.microsoft.com/office/word/2012/wordml" xmlns:w16cex="http://schemas.microsoft.com/office/word/2018/wordml/cex" xmlns:w16cid="http://schemas.microsoft.com/office/word/2016/wordml/cid" xmlns:w16="http://schemas.microsoft.com/office/word/2018/wordml" xmlns:w16se="http://schemas.microsoft.com/office/word/2015/wordml/symex" xmlns:wpg="http://schemas.microsoft.com/office/word/2010/wordprocessingGroup" xmlns:wpi="http://schemas.microsoft.com/office/word/2010/wordprocessingInk" xmlns:wne="http://schemas.microsoft.com/office/word/2006/wordml" xmlns:wps="http://schemas.microsoft.com/office/word/2010/wordprocessingShape" mc:Ignorable="w14 w15 w16se w16cid w16 w16cex wp14">
+<w:footnotes xmlns:wpc="http://schemas.microsoft.com/office/word/2010/wordprocessingCanvas" xmlns:cx="http://schemas.microsoft.com/office/drawing/2014/chartex" xmlns:mc="http://schemas.openxmlformats.org/markup-compatibility/2006" xmlns:o="urn:schemas-microsoft-com:office:office" xmlns:r="http://schemas.openxmlformats.org/officeDocument/2006/relationships" xmlns:m="http://schemas.openxmlformats.org/officeDocument/2006/math" xmlns:v="urn:schemas-microsoft-com:vml" xmlns:wp14="http://schemas.microsoft.com/office/word/2010/wordprocessingDrawing" xmlns:wp="http://schemas.openxmlformats.org/drawingml/2006/wordprocessingDrawing" xmlns:w10="urn:schemas-microsoft-com:office:word" xmlns:w="http://schemas.openxmlformats.org/wordprocessingml/2006/main" xmlns:w14="http://schemas.microsoft.com/office/word/2010/wordml" xmlns:w15="http://schemas.microsoft.com/office/word/2012/wordml" xmlns:w16se="http://schemas.microsoft.com/office/word/2015/wordml/symex" xmlns:wpg="http://schemas.microsoft.com/office/word/2010/wordprocessingGroup" xmlns:wpi="http://schemas.microsoft.com/office/word/2010/wordprocessingInk" xmlns:wne="http://schemas.microsoft.com/office/word/2006/wordml" xmlns:wps="http://schemas.microsoft.com/office/word/2010/wordprocessingShape" mc:Ignorable="w14 w15 w16se wp14">
   <w:footnote w:type="separator" w:id="-1">
     <w:p>
       <w:pPr>
@@ -4754,7 +5591,7 @@
 </file>
 
 <file path=word/header1.xml><?xml version="1.0" encoding="utf-8"?>
-<w:hdr xmlns:wpc="http://schemas.microsoft.com/office/word/2010/wordprocessingCanvas" xmlns:cx="http://schemas.microsoft.com/office/drawing/2014/chartex" xmlns:cx1="http://schemas.microsoft.com/office/drawing/2015/9/8/chartex" xmlns:cx2="http://schemas.microsoft.com/office/drawing/2015/10/21/chartex" xmlns:cx3="http://schemas.microsoft.com/office/drawing/2016/5/9/chartex" xmlns:cx4="http://schemas.microsoft.com/office/drawing/2016/5/10/chartex" xmlns:cx5="http://schemas.microsoft.com/office/drawing/2016/5/11/chartex" xmlns:cx6="http://schemas.microsoft.com/office/drawing/2016/5/12/chartex" xmlns:cx7="http://schemas.microsoft.com/office/drawing/2016/5/13/chartex" xmlns:cx8="http://schemas.microsoft.com/office/drawing/2016/5/14/chartex" xmlns:mc="http://schemas.openxmlformats.org/markup-compatibility/2006" xmlns:aink="http://schemas.microsoft.com/office/drawing/2016/ink" xmlns:am3d="http://schemas.microsoft.com/office/drawing/2017/model3d" xmlns:o="urn:schemas-microsoft-com:office:office" xmlns:r="http://schemas.openxmlformats.org/officeDocument/2006/relationships" xmlns:m="http://schemas.openxmlformats.org/officeDocument/2006/math" xmlns:v="urn:schemas-microsoft-com:vml" xmlns:wp14="http://schemas.microsoft.com/office/word/2010/wordprocessingDrawing" xmlns:wp="http://schemas.openxmlformats.org/drawingml/2006/wordprocessingDrawing" xmlns:w10="urn:schemas-microsoft-com:office:word" xmlns:w="http://schemas.openxmlformats.org/wordprocessingml/2006/main" xmlns:w14="http://schemas.microsoft.com/office/word/2010/wordml" xmlns:w15="http://schemas.microsoft.com/office/word/2012/wordml" xmlns:w16cex="http://schemas.microsoft.com/office/word/2018/wordml/cex" xmlns:w16cid="http://schemas.microsoft.com/office/word/2016/wordml/cid" xmlns:w16="http://schemas.microsoft.com/office/word/2018/wordml" xmlns:w16se="http://schemas.microsoft.com/office/word/2015/wordml/symex" xmlns:wpg="http://schemas.microsoft.com/office/word/2010/wordprocessingGroup" xmlns:wpi="http://schemas.microsoft.com/office/word/2010/wordprocessingInk" xmlns:wne="http://schemas.microsoft.com/office/word/2006/wordml" xmlns:wps="http://schemas.microsoft.com/office/word/2010/wordprocessingShape" mc:Ignorable="w14 w15 w16se w16cid w16 w16cex wp14">
+<w:hdr xmlns:wpc="http://schemas.microsoft.com/office/word/2010/wordprocessingCanvas" xmlns:cx="http://schemas.microsoft.com/office/drawing/2014/chartex" xmlns:mc="http://schemas.openxmlformats.org/markup-compatibility/2006" xmlns:o="urn:schemas-microsoft-com:office:office" xmlns:r="http://schemas.openxmlformats.org/officeDocument/2006/relationships" xmlns:m="http://schemas.openxmlformats.org/officeDocument/2006/math" xmlns:v="urn:schemas-microsoft-com:vml" xmlns:wp14="http://schemas.microsoft.com/office/word/2010/wordprocessingDrawing" xmlns:wp="http://schemas.openxmlformats.org/drawingml/2006/wordprocessingDrawing" xmlns:w10="urn:schemas-microsoft-com:office:word" xmlns:w="http://schemas.openxmlformats.org/wordprocessingml/2006/main" xmlns:w14="http://schemas.microsoft.com/office/word/2010/wordml" xmlns:w15="http://schemas.microsoft.com/office/word/2012/wordml" xmlns:w16se="http://schemas.microsoft.com/office/word/2015/wordml/symex" xmlns:wpg="http://schemas.microsoft.com/office/word/2010/wordprocessingGroup" xmlns:wpi="http://schemas.microsoft.com/office/word/2010/wordprocessingInk" xmlns:wne="http://schemas.microsoft.com/office/word/2006/wordml" xmlns:wps="http://schemas.microsoft.com/office/word/2010/wordprocessingShape" mc:Ignorable="w14 w15 w16se wp14">
   <w:p>
     <w:pPr>
       <w:pStyle w:val="Header"/>
@@ -4764,7 +5601,7 @@
 </file>
 
 <file path=word/header2.xml><?xml version="1.0" encoding="utf-8"?>
-<w:hdr xmlns:wpc="http://schemas.microsoft.com/office/word/2010/wordprocessingCanvas" xmlns:cx="http://schemas.microsoft.com/office/drawing/2014/chartex" xmlns:cx1="http://schemas.microsoft.com/office/drawing/2015/9/8/chartex" xmlns:cx2="http://schemas.microsoft.com/office/drawing/2015/10/21/chartex" xmlns:cx3="http://schemas.microsoft.com/office/drawing/2016/5/9/chartex" xmlns:cx4="http://schemas.microsoft.com/office/drawing/2016/5/10/chartex" xmlns:cx5="http://schemas.microsoft.com/office/drawing/2016/5/11/chartex" xmlns:cx6="http://schemas.microsoft.com/office/drawing/2016/5/12/chartex" xmlns:cx7="http://schemas.microsoft.com/office/drawing/2016/5/13/chartex" xmlns:cx8="http://schemas.microsoft.com/office/drawing/2016/5/14/chartex" xmlns:mc="http://schemas.openxmlformats.org/markup-compatibility/2006" xmlns:aink="http://schemas.microsoft.com/office/drawing/2016/ink" xmlns:am3d="http://schemas.microsoft.com/office/drawing/2017/model3d" xmlns:o="urn:schemas-microsoft-com:office:office" xmlns:r="http://schemas.openxmlformats.org/officeDocument/2006/relationships" xmlns:m="http://schemas.openxmlformats.org/officeDocument/2006/math" xmlns:v="urn:schemas-microsoft-com:vml" xmlns:wp14="http://schemas.microsoft.com/office/word/2010/wordprocessingDrawing" xmlns:wp="http://schemas.openxmlformats.org/drawingml/2006/wordprocessingDrawing" xmlns:w10="urn:schemas-microsoft-com:office:word" xmlns:w="http://schemas.openxmlformats.org/wordprocessingml/2006/main" xmlns:w14="http://schemas.microsoft.com/office/word/2010/wordml" xmlns:w15="http://schemas.microsoft.com/office/word/2012/wordml" xmlns:w16cex="http://schemas.microsoft.com/office/word/2018/wordml/cex" xmlns:w16cid="http://schemas.microsoft.com/office/word/2016/wordml/cid" xmlns:w16="http://schemas.microsoft.com/office/word/2018/wordml" xmlns:w16se="http://schemas.microsoft.com/office/word/2015/wordml/symex" xmlns:wpg="http://schemas.microsoft.com/office/word/2010/wordprocessingGroup" xmlns:wpi="http://schemas.microsoft.com/office/word/2010/wordprocessingInk" xmlns:wne="http://schemas.microsoft.com/office/word/2006/wordml" xmlns:wps="http://schemas.microsoft.com/office/word/2010/wordprocessingShape" mc:Ignorable="w14 w15 w16se w16cid w16 w16cex wp14">
+<w:hdr xmlns:wpc="http://schemas.microsoft.com/office/word/2010/wordprocessingCanvas" xmlns:cx="http://schemas.microsoft.com/office/drawing/2014/chartex" xmlns:mc="http://schemas.openxmlformats.org/markup-compatibility/2006" xmlns:o="urn:schemas-microsoft-com:office:office" xmlns:r="http://schemas.openxmlformats.org/officeDocument/2006/relationships" xmlns:m="http://schemas.openxmlformats.org/officeDocument/2006/math" xmlns:v="urn:schemas-microsoft-com:vml" xmlns:wp14="http://schemas.microsoft.com/office/word/2010/wordprocessingDrawing" xmlns:wp="http://schemas.openxmlformats.org/drawingml/2006/wordprocessingDrawing" xmlns:w10="urn:schemas-microsoft-com:office:word" xmlns:w="http://schemas.openxmlformats.org/wordprocessingml/2006/main" xmlns:w14="http://schemas.microsoft.com/office/word/2010/wordml" xmlns:w15="http://schemas.microsoft.com/office/word/2012/wordml" xmlns:w16se="http://schemas.microsoft.com/office/word/2015/wordml/symex" xmlns:wpg="http://schemas.microsoft.com/office/word/2010/wordprocessingGroup" xmlns:wpi="http://schemas.microsoft.com/office/word/2010/wordprocessingInk" xmlns:wne="http://schemas.microsoft.com/office/word/2006/wordml" xmlns:wps="http://schemas.microsoft.com/office/word/2010/wordprocessingShape" mc:Ignorable="w14 w15 w16se wp14">
   <w:tbl>
     <w:tblPr>
       <w:tblW w:w="5000" w:type="pct"/>
@@ -4863,7 +5700,7 @@
 </file>
 
 <file path=word/numbering.xml><?xml version="1.0" encoding="utf-8"?>
-<w:numbering xmlns:wpc="http://schemas.microsoft.com/office/word/2010/wordprocessingCanvas" xmlns:cx="http://schemas.microsoft.com/office/drawing/2014/chartex" xmlns:cx1="http://schemas.microsoft.com/office/drawing/2015/9/8/chartex" xmlns:cx2="http://schemas.microsoft.com/office/drawing/2015/10/21/chartex" xmlns:cx3="http://schemas.microsoft.com/office/drawing/2016/5/9/chartex" xmlns:cx4="http://schemas.microsoft.com/office/drawing/2016/5/10/chartex" xmlns:cx5="http://schemas.microsoft.com/office/drawing/2016/5/11/chartex" xmlns:cx6="http://schemas.microsoft.com/office/drawing/2016/5/12/chartex" xmlns:cx7="http://schemas.microsoft.com/office/drawing/2016/5/13/chartex" xmlns:cx8="http://schemas.microsoft.com/office/drawing/2016/5/14/chartex" xmlns:mc="http://schemas.openxmlformats.org/markup-compatibility/2006" xmlns:aink="http://schemas.microsoft.com/office/drawing/2016/ink" xmlns:am3d="http://schemas.microsoft.com/office/drawing/2017/model3d" xmlns:o="urn:schemas-microsoft-com:office:office" xmlns:r="http://schemas.openxmlformats.org/officeDocument/2006/relationships" xmlns:m="http://schemas.openxmlformats.org/officeDocument/2006/math" xmlns:v="urn:schemas-microsoft-com:vml" xmlns:wp14="http://schemas.microsoft.com/office/word/2010/wordprocessingDrawing" xmlns:wp="http://schemas.openxmlformats.org/drawingml/2006/wordprocessingDrawing" xmlns:w10="urn:schemas-microsoft-com:office:word" xmlns:w="http://schemas.openxmlformats.org/wordprocessingml/2006/main" xmlns:w14="http://schemas.microsoft.com/office/word/2010/wordml" xmlns:w15="http://schemas.microsoft.com/office/word/2012/wordml" xmlns:w16cex="http://schemas.microsoft.com/office/word/2018/wordml/cex" xmlns:w16cid="http://schemas.microsoft.com/office/word/2016/wordml/cid" xmlns:w16="http://schemas.microsoft.com/office/word/2018/wordml" xmlns:w16se="http://schemas.microsoft.com/office/word/2015/wordml/symex" xmlns:wpg="http://schemas.microsoft.com/office/word/2010/wordprocessingGroup" xmlns:wpi="http://schemas.microsoft.com/office/word/2010/wordprocessingInk" xmlns:wne="http://schemas.microsoft.com/office/word/2006/wordml" xmlns:wps="http://schemas.microsoft.com/office/word/2010/wordprocessingShape" mc:Ignorable="w14 w15 w16se w16cid w16 w16cex wp14">
+<w:numbering xmlns:wpc="http://schemas.microsoft.com/office/word/2010/wordprocessingCanvas" xmlns:cx="http://schemas.microsoft.com/office/drawing/2014/chartex" xmlns:mc="http://schemas.openxmlformats.org/markup-compatibility/2006" xmlns:o="urn:schemas-microsoft-com:office:office" xmlns:r="http://schemas.openxmlformats.org/officeDocument/2006/relationships" xmlns:m="http://schemas.openxmlformats.org/officeDocument/2006/math" xmlns:v="urn:schemas-microsoft-com:vml" xmlns:wp14="http://schemas.microsoft.com/office/word/2010/wordprocessingDrawing" xmlns:wp="http://schemas.openxmlformats.org/drawingml/2006/wordprocessingDrawing" xmlns:w10="urn:schemas-microsoft-com:office:word" xmlns:w="http://schemas.openxmlformats.org/wordprocessingml/2006/main" xmlns:w14="http://schemas.microsoft.com/office/word/2010/wordml" xmlns:w15="http://schemas.microsoft.com/office/word/2012/wordml" xmlns:w16se="http://schemas.microsoft.com/office/word/2015/wordml/symex" xmlns:wpg="http://schemas.microsoft.com/office/word/2010/wordprocessingGroup" xmlns:wpi="http://schemas.microsoft.com/office/word/2010/wordprocessingInk" xmlns:wne="http://schemas.microsoft.com/office/word/2006/wordml" xmlns:wps="http://schemas.microsoft.com/office/word/2010/wordprocessingShape" mc:Ignorable="w14 w15 w16se wp14">
   <w:abstractNum w:abstractNumId="0" w15:restartNumberingAfterBreak="0">
     <w:nsid w:val="05E66B82"/>
     <w:multiLevelType w:val="hybridMultilevel"/>
@@ -5492,6 +6329,92 @@
     </w:lvl>
   </w:abstractNum>
   <w:abstractNum w:abstractNumId="6" w15:restartNumberingAfterBreak="0">
+    <w:nsid w:val="103619EC"/>
+    <w:multiLevelType w:val="hybridMultilevel"/>
+    <w:tmpl w:val="405207B2"/>
+    <w:lvl w:ilvl="0" w:tplc="0409000F">
+      <w:start w:val="1"/>
+      <w:numFmt w:val="decimal"/>
+      <w:lvlText w:val="%1."/>
+      <w:lvlJc w:val="left"/>
+      <w:pPr>
+        <w:ind w:left="720" w:hanging="360"/>
+      </w:pPr>
+    </w:lvl>
+    <w:lvl w:ilvl="1" w:tplc="04090019" w:tentative="1">
+      <w:start w:val="1"/>
+      <w:numFmt w:val="lowerLetter"/>
+      <w:lvlText w:val="%2."/>
+      <w:lvlJc w:val="left"/>
+      <w:pPr>
+        <w:ind w:left="1440" w:hanging="360"/>
+      </w:pPr>
+    </w:lvl>
+    <w:lvl w:ilvl="2" w:tplc="0409001B" w:tentative="1">
+      <w:start w:val="1"/>
+      <w:numFmt w:val="lowerRoman"/>
+      <w:lvlText w:val="%3."/>
+      <w:lvlJc w:val="right"/>
+      <w:pPr>
+        <w:ind w:left="2160" w:hanging="180"/>
+      </w:pPr>
+    </w:lvl>
+    <w:lvl w:ilvl="3" w:tplc="0409000F" w:tentative="1">
+      <w:start w:val="1"/>
+      <w:numFmt w:val="decimal"/>
+      <w:lvlText w:val="%4."/>
+      <w:lvlJc w:val="left"/>
+      <w:pPr>
+        <w:ind w:left="2880" w:hanging="360"/>
+      </w:pPr>
+    </w:lvl>
+    <w:lvl w:ilvl="4" w:tplc="04090019" w:tentative="1">
+      <w:start w:val="1"/>
+      <w:numFmt w:val="lowerLetter"/>
+      <w:lvlText w:val="%5."/>
+      <w:lvlJc w:val="left"/>
+      <w:pPr>
+        <w:ind w:left="3600" w:hanging="360"/>
+      </w:pPr>
+    </w:lvl>
+    <w:lvl w:ilvl="5" w:tplc="0409001B" w:tentative="1">
+      <w:start w:val="1"/>
+      <w:numFmt w:val="lowerRoman"/>
+      <w:lvlText w:val="%6."/>
+      <w:lvlJc w:val="right"/>
+      <w:pPr>
+        <w:ind w:left="4320" w:hanging="180"/>
+      </w:pPr>
+    </w:lvl>
+    <w:lvl w:ilvl="6" w:tplc="0409000F" w:tentative="1">
+      <w:start w:val="1"/>
+      <w:numFmt w:val="decimal"/>
+      <w:lvlText w:val="%7."/>
+      <w:lvlJc w:val="left"/>
+      <w:pPr>
+        <w:ind w:left="5040" w:hanging="360"/>
+      </w:pPr>
+    </w:lvl>
+    <w:lvl w:ilvl="7" w:tplc="04090019" w:tentative="1">
+      <w:start w:val="1"/>
+      <w:numFmt w:val="lowerLetter"/>
+      <w:lvlText w:val="%8."/>
+      <w:lvlJc w:val="left"/>
+      <w:pPr>
+        <w:ind w:left="5760" w:hanging="360"/>
+      </w:pPr>
+    </w:lvl>
+    <w:lvl w:ilvl="8" w:tplc="0409001B" w:tentative="1">
+      <w:start w:val="1"/>
+      <w:numFmt w:val="lowerRoman"/>
+      <w:lvlText w:val="%9."/>
+      <w:lvlJc w:val="right"/>
+      <w:pPr>
+        <w:ind w:left="6480" w:hanging="180"/>
+      </w:pPr>
+    </w:lvl>
+  </w:abstractNum>
+  <w:abstractNum w:abstractNumId="7" w15:restartNumberingAfterBreak="0">
     <w:nsid w:val="111F1263"/>
     <w:multiLevelType w:val="hybridMultilevel"/>
     <w:tmpl w:val="187E02F8"/>
@@ -5604,7 +6527,93 @@
       </w:rPr>
     </w:lvl>
   </w:abstractNum>
-  <w:abstractNum w:abstractNumId="7" w15:restartNumberingAfterBreak="0">
+  <w:abstractNum w:abstractNumId="8" w15:restartNumberingAfterBreak="0">
+    <w:nsid w:val="11EA5EBF"/>
+    <w:multiLevelType w:val="hybridMultilevel"/>
+    <w:tmpl w:val="300C8A74"/>
+    <w:lvl w:ilvl="0" w:tplc="0409000F">
+      <w:start w:val="1"/>
+      <w:numFmt w:val="decimal"/>
+      <w:lvlText w:val="%1."/>
+      <w:lvlJc w:val="left"/>
+      <w:pPr>
+        <w:ind w:left="720" w:hanging="360"/>
+      </w:pPr>
+    </w:lvl>
+    <w:lvl w:ilvl="1" w:tplc="04090019" w:tentative="1">
+      <w:start w:val="1"/>
+      <w:numFmt w:val="lowerLetter"/>
+      <w:lvlText w:val="%2."/>
+      <w:lvlJc w:val="left"/>
+      <w:pPr>
+        <w:ind w:left="1440" w:hanging="360"/>
+      </w:pPr>
+    </w:lvl>
+    <w:lvl w:ilvl="2" w:tplc="0409001B" w:tentative="1">
+      <w:start w:val="1"/>
+      <w:numFmt w:val="lowerRoman"/>
+      <w:lvlText w:val="%3."/>
+      <w:lvlJc w:val="right"/>
+      <w:pPr>
+        <w:ind w:left="2160" w:hanging="180"/>
+      </w:pPr>
+    </w:lvl>
+    <w:lvl w:ilvl="3" w:tplc="0409000F" w:tentative="1">
+      <w:start w:val="1"/>
+      <w:numFmt w:val="decimal"/>
+      <w:lvlText w:val="%4."/>
+      <w:lvlJc w:val="left"/>
+      <w:pPr>
+        <w:ind w:left="2880" w:hanging="360"/>
+      </w:pPr>
+    </w:lvl>
+    <w:lvl w:ilvl="4" w:tplc="04090019" w:tentative="1">
+      <w:start w:val="1"/>
+      <w:numFmt w:val="lowerLetter"/>
+      <w:lvlText w:val="%5."/>
+      <w:lvlJc w:val="left"/>
+      <w:pPr>
+        <w:ind w:left="3600" w:hanging="360"/>
+      </w:pPr>
+    </w:lvl>
+    <w:lvl w:ilvl="5" w:tplc="0409001B" w:tentative="1">
+      <w:start w:val="1"/>
+      <w:numFmt w:val="lowerRoman"/>
+      <w:lvlText w:val="%6."/>
+      <w:lvlJc w:val="right"/>
+      <w:pPr>
+        <w:ind w:left="4320" w:hanging="180"/>
+      </w:pPr>
+    </w:lvl>
+    <w:lvl w:ilvl="6" w:tplc="0409000F" w:tentative="1">
+      <w:start w:val="1"/>
+      <w:numFmt w:val="decimal"/>
+      <w:lvlText w:val="%7."/>
+      <w:lvlJc w:val="left"/>
+      <w:pPr>
+        <w:ind w:left="5040" w:hanging="360"/>
+      </w:pPr>
+    </w:lvl>
+    <w:lvl w:ilvl="7" w:tplc="04090019" w:tentative="1">
+      <w:start w:val="1"/>
+      <w:numFmt w:val="lowerLetter"/>
+      <w:lvlText w:val="%8."/>
+      <w:lvlJc w:val="left"/>
+      <w:pPr>
+        <w:ind w:left="5760" w:hanging="360"/>
+      </w:pPr>
+    </w:lvl>
+    <w:lvl w:ilvl="8" w:tplc="0409001B" w:tentative="1">
+      <w:start w:val="1"/>
+      <w:numFmt w:val="lowerRoman"/>
+      <w:lvlText w:val="%9."/>
+      <w:lvlJc w:val="right"/>
+      <w:pPr>
+        <w:ind w:left="6480" w:hanging="180"/>
+      </w:pPr>
+    </w:lvl>
+  </w:abstractNum>
+  <w:abstractNum w:abstractNumId="9" w15:restartNumberingAfterBreak="0">
     <w:nsid w:val="1206324F"/>
     <w:multiLevelType w:val="hybridMultilevel"/>
     <w:tmpl w:val="8C88C758"/>
@@ -5690,7 +6699,7 @@
       </w:pPr>
     </w:lvl>
   </w:abstractNum>
-  <w:abstractNum w:abstractNumId="8" w15:restartNumberingAfterBreak="0">
+  <w:abstractNum w:abstractNumId="10" w15:restartNumberingAfterBreak="0">
     <w:nsid w:val="1D4461BA"/>
     <w:multiLevelType w:val="hybridMultilevel"/>
     <w:tmpl w:val="E9F4F780"/>
@@ -5776,7 +6785,7 @@
       </w:pPr>
     </w:lvl>
   </w:abstractNum>
-  <w:abstractNum w:abstractNumId="9" w15:restartNumberingAfterBreak="0">
+  <w:abstractNum w:abstractNumId="11" w15:restartNumberingAfterBreak="0">
     <w:nsid w:val="218C259E"/>
     <w:multiLevelType w:val="hybridMultilevel"/>
     <w:tmpl w:val="B04C01C6"/>
@@ -5889,7 +6898,7 @@
       </w:rPr>
     </w:lvl>
   </w:abstractNum>
-  <w:abstractNum w:abstractNumId="10" w15:restartNumberingAfterBreak="0">
+  <w:abstractNum w:abstractNumId="12" w15:restartNumberingAfterBreak="0">
     <w:nsid w:val="24050F22"/>
     <w:multiLevelType w:val="hybridMultilevel"/>
     <w:tmpl w:val="90E2A62E"/>
@@ -6002,7 +7011,7 @@
       </w:rPr>
     </w:lvl>
   </w:abstractNum>
-  <w:abstractNum w:abstractNumId="11" w15:restartNumberingAfterBreak="0">
+  <w:abstractNum w:abstractNumId="13" w15:restartNumberingAfterBreak="0">
     <w:nsid w:val="27674DDD"/>
     <w:multiLevelType w:val="hybridMultilevel"/>
     <w:tmpl w:val="D9AC45D0"/>
@@ -6088,7 +7097,7 @@
       </w:pPr>
     </w:lvl>
   </w:abstractNum>
-  <w:abstractNum w:abstractNumId="12" w15:restartNumberingAfterBreak="0">
+  <w:abstractNum w:abstractNumId="14" w15:restartNumberingAfterBreak="0">
     <w:nsid w:val="28D778C6"/>
     <w:multiLevelType w:val="hybridMultilevel"/>
     <w:tmpl w:val="968AB2EA"/>
@@ -6201,7 +7210,7 @@
       </w:rPr>
     </w:lvl>
   </w:abstractNum>
-  <w:abstractNum w:abstractNumId="13" w15:restartNumberingAfterBreak="0">
+  <w:abstractNum w:abstractNumId="15" w15:restartNumberingAfterBreak="0">
     <w:nsid w:val="2E5B24BC"/>
     <w:multiLevelType w:val="multilevel"/>
     <w:tmpl w:val="E4FE8AA4"/>
@@ -6317,7 +7326,7 @@
       </w:rPr>
     </w:lvl>
   </w:abstractNum>
-  <w:abstractNum w:abstractNumId="14" w15:restartNumberingAfterBreak="0">
+  <w:abstractNum w:abstractNumId="16" w15:restartNumberingAfterBreak="0">
     <w:nsid w:val="2F6E4CED"/>
     <w:multiLevelType w:val="hybridMultilevel"/>
     <w:tmpl w:val="A8684B7C"/>
@@ -6430,7 +7439,7 @@
       </w:rPr>
     </w:lvl>
   </w:abstractNum>
-  <w:abstractNum w:abstractNumId="15" w15:restartNumberingAfterBreak="0">
+  <w:abstractNum w:abstractNumId="17" w15:restartNumberingAfterBreak="0">
     <w:nsid w:val="35942B75"/>
     <w:multiLevelType w:val="multilevel"/>
     <w:tmpl w:val="42A0720C"/>
@@ -6553,7 +7562,7 @@
       </w:rPr>
     </w:lvl>
   </w:abstractNum>
-  <w:abstractNum w:abstractNumId="16" w15:restartNumberingAfterBreak="0">
+  <w:abstractNum w:abstractNumId="18" w15:restartNumberingAfterBreak="0">
     <w:nsid w:val="3AC60BD6"/>
     <w:multiLevelType w:val="hybridMultilevel"/>
     <w:tmpl w:val="65BEB18A"/>
@@ -6666,7 +7675,7 @@
       </w:rPr>
     </w:lvl>
   </w:abstractNum>
-  <w:abstractNum w:abstractNumId="17" w15:restartNumberingAfterBreak="0">
+  <w:abstractNum w:abstractNumId="19" w15:restartNumberingAfterBreak="0">
     <w:nsid w:val="3B7C316E"/>
     <w:multiLevelType w:val="hybridMultilevel"/>
     <w:tmpl w:val="001A2F22"/>
@@ -6779,7 +7788,93 @@
       </w:rPr>
     </w:lvl>
   </w:abstractNum>
-  <w:abstractNum w:abstractNumId="18" w15:restartNumberingAfterBreak="0">
+  <w:abstractNum w:abstractNumId="20" w15:restartNumberingAfterBreak="0">
+    <w:nsid w:val="3EE22A5F"/>
+    <w:multiLevelType w:val="hybridMultilevel"/>
+    <w:tmpl w:val="405207B2"/>
+    <w:lvl w:ilvl="0" w:tplc="0409000F">
+      <w:start w:val="1"/>
+      <w:numFmt w:val="decimal"/>
+      <w:lvlText w:val="%1."/>
+      <w:lvlJc w:val="left"/>
+      <w:pPr>
+        <w:ind w:left="720" w:hanging="360"/>
+      </w:pPr>
+    </w:lvl>
+    <w:lvl w:ilvl="1" w:tplc="04090019" w:tentative="1">
+      <w:start w:val="1"/>
+      <w:numFmt w:val="lowerLetter"/>
+      <w:lvlText w:val="%2."/>
+      <w:lvlJc w:val="left"/>
+      <w:pPr>
+        <w:ind w:left="1440" w:hanging="360"/>
+      </w:pPr>
+    </w:lvl>
+    <w:lvl w:ilvl="2" w:tplc="0409001B" w:tentative="1">
+      <w:start w:val="1"/>
+      <w:numFmt w:val="lowerRoman"/>
+      <w:lvlText w:val="%3."/>
+      <w:lvlJc w:val="right"/>
+      <w:pPr>
+        <w:ind w:left="2160" w:hanging="180"/>
+      </w:pPr>
+    </w:lvl>
+    <w:lvl w:ilvl="3" w:tplc="0409000F" w:tentative="1">
+      <w:start w:val="1"/>
+      <w:numFmt w:val="decimal"/>
+      <w:lvlText w:val="%4."/>
+      <w:lvlJc w:val="left"/>
+      <w:pPr>
+        <w:ind w:left="2880" w:hanging="360"/>
+      </w:pPr>
+    </w:lvl>
+    <w:lvl w:ilvl="4" w:tplc="04090019" w:tentative="1">
+      <w:start w:val="1"/>
+      <w:numFmt w:val="lowerLetter"/>
+      <w:lvlText w:val="%5."/>
+      <w:lvlJc w:val="left"/>
+      <w:pPr>
+        <w:ind w:left="3600" w:hanging="360"/>
+      </w:pPr>
+    </w:lvl>
+    <w:lvl w:ilvl="5" w:tplc="0409001B" w:tentative="1">
+      <w:start w:val="1"/>
+      <w:numFmt w:val="lowerRoman"/>
+      <w:lvlText w:val="%6."/>
+      <w:lvlJc w:val="right"/>
+      <w:pPr>
+        <w:ind w:left="4320" w:hanging="180"/>
+      </w:pPr>
+    </w:lvl>
+    <w:lvl w:ilvl="6" w:tplc="0409000F" w:tentative="1">
+      <w:start w:val="1"/>
+      <w:numFmt w:val="decimal"/>
+      <w:lvlText w:val="%7."/>
+      <w:lvlJc w:val="left"/>
+      <w:pPr>
+        <w:ind w:left="5040" w:hanging="360"/>
+      </w:pPr>
+    </w:lvl>
+    <w:lvl w:ilvl="7" w:tplc="04090019" w:tentative="1">
+      <w:start w:val="1"/>
+      <w:numFmt w:val="lowerLetter"/>
+      <w:lvlText w:val="%8."/>
+      <w:lvlJc w:val="left"/>
+      <w:pPr>
+        <w:ind w:left="5760" w:hanging="360"/>
+      </w:pPr>
+    </w:lvl>
+    <w:lvl w:ilvl="8" w:tplc="0409001B" w:tentative="1">
+      <w:start w:val="1"/>
+      <w:numFmt w:val="lowerRoman"/>
+      <w:lvlText w:val="%9."/>
+      <w:lvlJc w:val="right"/>
+      <w:pPr>
+        <w:ind w:left="6480" w:hanging="180"/>
+      </w:pPr>
+    </w:lvl>
+  </w:abstractNum>
+  <w:abstractNum w:abstractNumId="21" w15:restartNumberingAfterBreak="0">
     <w:nsid w:val="43293C8E"/>
     <w:multiLevelType w:val="multilevel"/>
     <w:tmpl w:val="E4FE8AA4"/>
@@ -6895,7 +7990,7 @@
       </w:rPr>
     </w:lvl>
   </w:abstractNum>
-  <w:abstractNum w:abstractNumId="19" w15:restartNumberingAfterBreak="0">
+  <w:abstractNum w:abstractNumId="22" w15:restartNumberingAfterBreak="0">
     <w:nsid w:val="454370BC"/>
     <w:multiLevelType w:val="hybridMultilevel"/>
     <w:tmpl w:val="5E066B0C"/>
@@ -6981,7 +8076,7 @@
       </w:pPr>
     </w:lvl>
   </w:abstractNum>
-  <w:abstractNum w:abstractNumId="20" w15:restartNumberingAfterBreak="0">
+  <w:abstractNum w:abstractNumId="23" w15:restartNumberingAfterBreak="0">
     <w:nsid w:val="523F0B53"/>
     <w:multiLevelType w:val="multilevel"/>
     <w:tmpl w:val="DDA48C2C"/>
@@ -7095,7 +8190,7 @@
       </w:rPr>
     </w:lvl>
   </w:abstractNum>
-  <w:abstractNum w:abstractNumId="21" w15:restartNumberingAfterBreak="0">
+  <w:abstractNum w:abstractNumId="24" w15:restartNumberingAfterBreak="0">
     <w:nsid w:val="52887B78"/>
     <w:multiLevelType w:val="hybridMultilevel"/>
     <w:tmpl w:val="947E1B46"/>
@@ -7184,7 +8279,7 @@
       </w:pPr>
     </w:lvl>
   </w:abstractNum>
-  <w:abstractNum w:abstractNumId="22" w15:restartNumberingAfterBreak="0">
+  <w:abstractNum w:abstractNumId="25" w15:restartNumberingAfterBreak="0">
     <w:nsid w:val="6026680B"/>
     <w:multiLevelType w:val="hybridMultilevel"/>
     <w:tmpl w:val="5316C574"/>
@@ -7270,7 +8365,7 @@
       </w:pPr>
     </w:lvl>
   </w:abstractNum>
-  <w:abstractNum w:abstractNumId="23" w15:restartNumberingAfterBreak="0">
+  <w:abstractNum w:abstractNumId="26" w15:restartNumberingAfterBreak="0">
     <w:nsid w:val="61444C39"/>
     <w:multiLevelType w:val="multilevel"/>
     <w:tmpl w:val="DDA48C2C"/>
@@ -7384,7 +8479,7 @@
       </w:rPr>
     </w:lvl>
   </w:abstractNum>
-  <w:abstractNum w:abstractNumId="24" w15:restartNumberingAfterBreak="0">
+  <w:abstractNum w:abstractNumId="27" w15:restartNumberingAfterBreak="0">
     <w:nsid w:val="619B3EA6"/>
     <w:multiLevelType w:val="hybridMultilevel"/>
     <w:tmpl w:val="1C122A4A"/>
@@ -7497,7 +8592,7 @@
       </w:rPr>
     </w:lvl>
   </w:abstractNum>
-  <w:abstractNum w:abstractNumId="25" w15:restartNumberingAfterBreak="0">
+  <w:abstractNum w:abstractNumId="28" w15:restartNumberingAfterBreak="0">
     <w:nsid w:val="635916A5"/>
     <w:multiLevelType w:val="hybridMultilevel"/>
     <w:tmpl w:val="1F4E693E"/>
@@ -7610,7 +8705,7 @@
       </w:rPr>
     </w:lvl>
   </w:abstractNum>
-  <w:abstractNum w:abstractNumId="26" w15:restartNumberingAfterBreak="0">
+  <w:abstractNum w:abstractNumId="29" w15:restartNumberingAfterBreak="0">
     <w:nsid w:val="65B111E3"/>
     <w:multiLevelType w:val="hybridMultilevel"/>
     <w:tmpl w:val="3664EB72"/>
@@ -7699,7 +8794,93 @@
       </w:pPr>
     </w:lvl>
   </w:abstractNum>
-  <w:abstractNum w:abstractNumId="27" w15:restartNumberingAfterBreak="0">
+  <w:abstractNum w:abstractNumId="30" w15:restartNumberingAfterBreak="0">
+    <w:nsid w:val="67B438AF"/>
+    <w:multiLevelType w:val="hybridMultilevel"/>
+    <w:tmpl w:val="D9AC45D0"/>
+    <w:lvl w:ilvl="0" w:tplc="0409000F">
+      <w:start w:val="1"/>
+      <w:numFmt w:val="decimal"/>
+      <w:lvlText w:val="%1."/>
+      <w:lvlJc w:val="left"/>
+      <w:pPr>
+        <w:ind w:left="720" w:hanging="360"/>
+      </w:pPr>
+    </w:lvl>
+    <w:lvl w:ilvl="1" w:tplc="04090019" w:tentative="1">
+      <w:start w:val="1"/>
+      <w:numFmt w:val="lowerLetter"/>
+      <w:lvlText w:val="%2."/>
+      <w:lvlJc w:val="left"/>
+      <w:pPr>
+        <w:ind w:left="1440" w:hanging="360"/>
+      </w:pPr>
+    </w:lvl>
+    <w:lvl w:ilvl="2" w:tplc="0409001B" w:tentative="1">
+      <w:start w:val="1"/>
+      <w:numFmt w:val="lowerRoman"/>
+      <w:lvlText w:val="%3."/>
+      <w:lvlJc w:val="right"/>
+      <w:pPr>
+        <w:ind w:left="2160" w:hanging="180"/>
+      </w:pPr>
+    </w:lvl>
+    <w:lvl w:ilvl="3" w:tplc="0409000F" w:tentative="1">
+      <w:start w:val="1"/>
+      <w:numFmt w:val="decimal"/>
+      <w:lvlText w:val="%4."/>
+      <w:lvlJc w:val="left"/>
+      <w:pPr>
+        <w:ind w:left="2880" w:hanging="360"/>
+      </w:pPr>
+    </w:lvl>
+    <w:lvl w:ilvl="4" w:tplc="04090019" w:tentative="1">
+      <w:start w:val="1"/>
+      <w:numFmt w:val="lowerLetter"/>
+      <w:lvlText w:val="%5."/>
+      <w:lvlJc w:val="left"/>
+      <w:pPr>
+        <w:ind w:left="3600" w:hanging="360"/>
+      </w:pPr>
+    </w:lvl>
+    <w:lvl w:ilvl="5" w:tplc="0409001B" w:tentative="1">
+      <w:start w:val="1"/>
+      <w:numFmt w:val="lowerRoman"/>
+      <w:lvlText w:val="%6."/>
+      <w:lvlJc w:val="right"/>
+      <w:pPr>
+        <w:ind w:left="4320" w:hanging="180"/>
+      </w:pPr>
+    </w:lvl>
+    <w:lvl w:ilvl="6" w:tplc="0409000F" w:tentative="1">
+      <w:start w:val="1"/>
+      <w:numFmt w:val="decimal"/>
+      <w:lvlText w:val="%7."/>
+      <w:lvlJc w:val="left"/>
+      <w:pPr>
+        <w:ind w:left="5040" w:hanging="360"/>
+      </w:pPr>
+    </w:lvl>
+    <w:lvl w:ilvl="7" w:tplc="04090019" w:tentative="1">
+      <w:start w:val="1"/>
+      <w:numFmt w:val="lowerLetter"/>
+      <w:lvlText w:val="%8."/>
+      <w:lvlJc w:val="left"/>
+      <w:pPr>
+        <w:ind w:left="5760" w:hanging="360"/>
+      </w:pPr>
+    </w:lvl>
+    <w:lvl w:ilvl="8" w:tplc="0409001B" w:tentative="1">
+      <w:start w:val="1"/>
+      <w:numFmt w:val="lowerRoman"/>
+      <w:lvlText w:val="%9."/>
+      <w:lvlJc w:val="right"/>
+      <w:pPr>
+        <w:ind w:left="6480" w:hanging="180"/>
+      </w:pPr>
+    </w:lvl>
+  </w:abstractNum>
+  <w:abstractNum w:abstractNumId="31" w15:restartNumberingAfterBreak="0">
     <w:nsid w:val="6A836115"/>
     <w:multiLevelType w:val="hybridMultilevel"/>
     <w:tmpl w:val="3BA2342A"/>
@@ -7812,7 +8993,7 @@
       </w:rPr>
     </w:lvl>
   </w:abstractNum>
-  <w:abstractNum w:abstractNumId="28" w15:restartNumberingAfterBreak="0">
+  <w:abstractNum w:abstractNumId="32" w15:restartNumberingAfterBreak="0">
     <w:nsid w:val="6A9535C4"/>
     <w:multiLevelType w:val="hybridMultilevel"/>
     <w:tmpl w:val="D1BCBB8C"/>
@@ -7898,7 +9079,7 @@
       </w:pPr>
     </w:lvl>
   </w:abstractNum>
-  <w:abstractNum w:abstractNumId="29" w15:restartNumberingAfterBreak="0">
+  <w:abstractNum w:abstractNumId="33" w15:restartNumberingAfterBreak="0">
     <w:nsid w:val="6C072446"/>
     <w:multiLevelType w:val="hybridMultilevel"/>
     <w:tmpl w:val="873205A4"/>
@@ -8011,7 +9192,7 @@
       </w:rPr>
     </w:lvl>
   </w:abstractNum>
-  <w:abstractNum w:abstractNumId="30" w15:restartNumberingAfterBreak="0">
+  <w:abstractNum w:abstractNumId="34" w15:restartNumberingAfterBreak="0">
     <w:nsid w:val="71213F0D"/>
     <w:multiLevelType w:val="multilevel"/>
     <w:tmpl w:val="235A82E4"/>
@@ -8124,7 +9305,7 @@
       </w:rPr>
     </w:lvl>
   </w:abstractNum>
-  <w:abstractNum w:abstractNumId="31" w15:restartNumberingAfterBreak="0">
+  <w:abstractNum w:abstractNumId="35" w15:restartNumberingAfterBreak="0">
     <w:nsid w:val="730E3FCA"/>
     <w:multiLevelType w:val="hybridMultilevel"/>
     <w:tmpl w:val="BE683178"/>
@@ -8210,7 +9391,7 @@
       </w:pPr>
     </w:lvl>
   </w:abstractNum>
-  <w:abstractNum w:abstractNumId="32" w15:restartNumberingAfterBreak="0">
+  <w:abstractNum w:abstractNumId="36" w15:restartNumberingAfterBreak="0">
     <w:nsid w:val="795A477C"/>
     <w:multiLevelType w:val="hybridMultilevel"/>
     <w:tmpl w:val="483690AA"/>
@@ -8297,97 +9478,97 @@
     </w:lvl>
   </w:abstractNum>
   <w:num w:numId="1">
-    <w:abstractNumId w:val="13"/>
+    <w:abstractNumId w:val="15"/>
   </w:num>
   <w:num w:numId="2">
-    <w:abstractNumId w:val="18"/>
+    <w:abstractNumId w:val="21"/>
   </w:num>
   <w:num w:numId="3">
-    <w:abstractNumId w:val="6"/>
+    <w:abstractNumId w:val="7"/>
   </w:num>
   <w:num w:numId="4">
+    <w:abstractNumId w:val="11"/>
+  </w:num>
+  <w:num w:numId="5">
+    <w:abstractNumId w:val="28"/>
+  </w:num>
+  <w:num w:numId="6">
+    <w:abstractNumId w:val="10"/>
+  </w:num>
+  <w:num w:numId="7">
+    <w:abstractNumId w:val="19"/>
+  </w:num>
+  <w:num w:numId="8">
     <w:abstractNumId w:val="9"/>
   </w:num>
-  <w:num w:numId="5">
-    <w:abstractNumId w:val="25"/>
+  <w:num w:numId="9">
+    <w:abstractNumId w:val="29"/>
   </w:num>
-  <w:num w:numId="6">
-    <w:abstractNumId w:val="8"/>
+  <w:num w:numId="10">
+    <w:abstractNumId w:val="24"/>
   </w:num>
-  <w:num w:numId="7">
-    <w:abstractNumId w:val="17"/>
+  <w:num w:numId="11">
+    <w:abstractNumId w:val="35"/>
   </w:num>
-  <w:num w:numId="8">
-    <w:abstractNumId w:val="7"/>
-  </w:num>
-  <w:num w:numId="9">
+  <w:num w:numId="12">
     <w:abstractNumId w:val="26"/>
   </w:num>
-  <w:num w:numId="10">
-    <w:abstractNumId w:val="21"/>
+  <w:num w:numId="13">
+    <w:abstractNumId w:val="33"/>
   </w:num>
-  <w:num w:numId="11">
+  <w:num w:numId="14">
+    <w:abstractNumId w:val="16"/>
+  </w:num>
+  <w:num w:numId="15">
+    <w:abstractNumId w:val="12"/>
+  </w:num>
+  <w:num w:numId="16">
+    <w:abstractNumId w:val="14"/>
+  </w:num>
+  <w:num w:numId="17">
     <w:abstractNumId w:val="31"/>
   </w:num>
-  <w:num w:numId="12">
-    <w:abstractNumId w:val="23"/>
-  </w:num>
-  <w:num w:numId="13">
-    <w:abstractNumId w:val="29"/>
-  </w:num>
-  <w:num w:numId="14">
-    <w:abstractNumId w:val="14"/>
-  </w:num>
-  <w:num w:numId="15">
-    <w:abstractNumId w:val="10"/>
-  </w:num>
-  <w:num w:numId="16">
-    <w:abstractNumId w:val="12"/>
-  </w:num>
-  <w:num w:numId="17">
-    <w:abstractNumId w:val="27"/>
-  </w:num>
   <w:num w:numId="18">
-    <w:abstractNumId w:val="32"/>
+    <w:abstractNumId w:val="36"/>
   </w:num>
   <w:num w:numId="19">
     <w:abstractNumId w:val="2"/>
   </w:num>
   <w:num w:numId="20">
-    <w:abstractNumId w:val="28"/>
+    <w:abstractNumId w:val="32"/>
   </w:num>
   <w:num w:numId="21">
-    <w:abstractNumId w:val="16"/>
+    <w:abstractNumId w:val="18"/>
   </w:num>
   <w:num w:numId="22">
-    <w:abstractNumId w:val="22"/>
+    <w:abstractNumId w:val="25"/>
   </w:num>
   <w:num w:numId="23">
-    <w:abstractNumId w:val="24"/>
+    <w:abstractNumId w:val="27"/>
   </w:num>
   <w:num w:numId="24">
     <w:abstractNumId w:val="3"/>
   </w:num>
   <w:num w:numId="25">
-    <w:abstractNumId w:val="20"/>
+    <w:abstractNumId w:val="23"/>
   </w:num>
   <w:num w:numId="26">
-    <w:abstractNumId w:val="30"/>
+    <w:abstractNumId w:val="34"/>
   </w:num>
   <w:num w:numId="27">
-    <w:abstractNumId w:val="15"/>
+    <w:abstractNumId w:val="17"/>
   </w:num>
   <w:num w:numId="28">
     <w:abstractNumId w:val="0"/>
   </w:num>
   <w:num w:numId="29">
-    <w:abstractNumId w:val="19"/>
+    <w:abstractNumId w:val="22"/>
   </w:num>
   <w:num w:numId="30">
     <w:abstractNumId w:val="1"/>
   </w:num>
   <w:num w:numId="31">
-    <w:abstractNumId w:val="15"/>
+    <w:abstractNumId w:val="17"/>
     <w:lvlOverride w:ilvl="0">
       <w:startOverride w:val="1"/>
     </w:lvlOverride>
@@ -8417,7 +9598,7 @@
     </w:lvlOverride>
   </w:num>
   <w:num w:numId="32">
-    <w:abstractNumId w:val="15"/>
+    <w:abstractNumId w:val="17"/>
     <w:lvlOverride w:ilvl="0">
       <w:startOverride w:val="1"/>
     </w:lvlOverride>
@@ -8447,7 +9628,7 @@
     </w:lvlOverride>
   </w:num>
   <w:num w:numId="33">
-    <w:abstractNumId w:val="15"/>
+    <w:abstractNumId w:val="17"/>
     <w:lvlOverride w:ilvl="0">
       <w:startOverride w:val="1"/>
     </w:lvlOverride>
@@ -8483,13 +9664,55 @@
     <w:abstractNumId w:val="5"/>
   </w:num>
   <w:num w:numId="36">
-    <w:abstractNumId w:val="11"/>
+    <w:abstractNumId w:val="13"/>
+  </w:num>
+  <w:num w:numId="37">
+    <w:abstractNumId w:val="30"/>
+  </w:num>
+  <w:num w:numId="38">
+    <w:abstractNumId w:val="6"/>
+  </w:num>
+  <w:num w:numId="39">
+    <w:abstractNumId w:val="8"/>
+  </w:num>
+  <w:num w:numId="40">
+    <w:abstractNumId w:val="20"/>
+  </w:num>
+  <w:num w:numId="41">
+    <w:abstractNumId w:val="17"/>
+    <w:lvlOverride w:ilvl="0">
+      <w:startOverride w:val="1"/>
+    </w:lvlOverride>
+    <w:lvlOverride w:ilvl="1">
+      <w:startOverride w:val="1"/>
+    </w:lvlOverride>
+    <w:lvlOverride w:ilvl="2">
+      <w:startOverride w:val="1"/>
+    </w:lvlOverride>
+    <w:lvlOverride w:ilvl="3">
+      <w:startOverride w:val="1"/>
+    </w:lvlOverride>
+    <w:lvlOverride w:ilvl="4">
+      <w:startOverride w:val="1"/>
+    </w:lvlOverride>
+    <w:lvlOverride w:ilvl="5">
+      <w:startOverride w:val="1"/>
+    </w:lvlOverride>
+    <w:lvlOverride w:ilvl="6">
+      <w:startOverride w:val="1"/>
+    </w:lvlOverride>
+    <w:lvlOverride w:ilvl="7">
+      <w:startOverride w:val="1"/>
+    </w:lvlOverride>
+    <w:lvlOverride w:ilvl="8">
+      <w:startOverride w:val="1"/>
+    </w:lvlOverride>
   </w:num>
 </w:numbering>
 </file>
 
 <file path=word/styles.xml><?xml version="1.0" encoding="utf-8"?>
-<w:styles xmlns:mc="http://schemas.openxmlformats.org/markup-compatibility/2006" xmlns:r="http://schemas.openxmlformats.org/officeDocument/2006/relationships" xmlns:w="http://schemas.openxmlformats.org/wordprocessingml/2006/main" xmlns:w14="http://schemas.microsoft.com/office/word/2010/wordml" xmlns:w15="http://schemas.microsoft.com/office/word/2012/wordml" xmlns:w16cex="http://schemas.microsoft.com/office/word/2018/wordml/cex" xmlns:w16cid="http://schemas.microsoft.com/office/word/2016/wordml/cid" xmlns:w16="http://schemas.microsoft.com/office/word/2018/wordml" xmlns:w16se="http://schemas.microsoft.com/office/word/2015/wordml/symex" mc:Ignorable="w14 w15 w16se w16cid w16 w16cex">
+<w:styles xmlns:mc="http://schemas.openxmlformats.org/markup-compatibility/2006" xmlns:r="http://schemas.openxmlformats.org/officeDocument/2006/relationships" xmlns:w="http://schemas.openxmlformats.org/wordprocessingml/2006/main" xmlns:w14="http://schemas.microsoft.com/office/word/2010/wordml" xmlns:w15="http://schemas.microsoft.com/office/word/2012/wordml" xmlns:w16se="http://schemas.microsoft.com/office/word/2015/wordml/symex" mc:Ignorable="w14 w15 w16se">
   <w:docDefaults>
     <w:rPrDefault>
       <w:rPr>
@@ -8505,7 +9728,7 @@
       </w:pPr>
     </w:pPrDefault>
   </w:docDefaults>
-  <w:latentStyles w:defLockedState="0" w:defUIPriority="99" w:defSemiHidden="0" w:defUnhideWhenUsed="0" w:defQFormat="0" w:count="376">
+  <w:latentStyles w:defLockedState="0" w:defUIPriority="99" w:defSemiHidden="0" w:defUnhideWhenUsed="0" w:defQFormat="0" w:count="371">
     <w:lsdException w:name="Normal" w:uiPriority="0" w:qFormat="1"/>
     <w:lsdException w:name="heading 1" w:uiPriority="9" w:qFormat="1"/>
     <w:lsdException w:name="heading 2" w:semiHidden="1" w:uiPriority="9" w:unhideWhenUsed="1" w:qFormat="1"/>
@@ -8877,11 +10100,6 @@
     <w:lsdException w:name="List Table 5 Dark Accent 6" w:uiPriority="50"/>
     <w:lsdException w:name="List Table 6 Colorful Accent 6" w:uiPriority="51"/>
     <w:lsdException w:name="List Table 7 Colorful Accent 6" w:uiPriority="52"/>
-    <w:lsdException w:name="Mention" w:semiHidden="1" w:unhideWhenUsed="1"/>
-    <w:lsdException w:name="Smart Hyperlink" w:semiHidden="1" w:unhideWhenUsed="1"/>
-    <w:lsdException w:name="Hashtag" w:semiHidden="1" w:unhideWhenUsed="1"/>
-    <w:lsdException w:name="Unresolved Mention" w:semiHidden="1" w:unhideWhenUsed="1"/>
-    <w:lsdException w:name="Smart Link" w:semiHidden="1" w:unhideWhenUsed="1"/>
   </w:latentStyles>
   <w:style w:type="paragraph" w:default="1" w:styleId="Normal">
     <w:name w:val="Normal"/>
@@ -9554,7 +10772,7 @@
 </file>
 
 <file path=word/glossary/document.xml><?xml version="1.0" encoding="utf-8"?>
-<w:glossaryDocument xmlns:wpc="http://schemas.microsoft.com/office/word/2010/wordprocessingCanvas" xmlns:cx="http://schemas.microsoft.com/office/drawing/2014/chartex" xmlns:cx1="http://schemas.microsoft.com/office/drawing/2015/9/8/chartex" xmlns:cx2="http://schemas.microsoft.com/office/drawing/2015/10/21/chartex" xmlns:cx3="http://schemas.microsoft.com/office/drawing/2016/5/9/chartex" xmlns:cx4="http://schemas.microsoft.com/office/drawing/2016/5/10/chartex" xmlns:cx5="http://schemas.microsoft.com/office/drawing/2016/5/11/chartex" xmlns:cx6="http://schemas.microsoft.com/office/drawing/2016/5/12/chartex" xmlns:cx7="http://schemas.microsoft.com/office/drawing/2016/5/13/chartex" xmlns:cx8="http://schemas.microsoft.com/office/drawing/2016/5/14/chartex" xmlns:mc="http://schemas.openxmlformats.org/markup-compatibility/2006" xmlns:aink="http://schemas.microsoft.com/office/drawing/2016/ink" xmlns:am3d="http://schemas.microsoft.com/office/drawing/2017/model3d" xmlns:o="urn:schemas-microsoft-com:office:office" xmlns:r="http://schemas.openxmlformats.org/officeDocument/2006/relationships" xmlns:m="http://schemas.openxmlformats.org/officeDocument/2006/math" xmlns:v="urn:schemas-microsoft-com:vml" xmlns:wp14="http://schemas.microsoft.com/office/word/2010/wordprocessingDrawing" xmlns:wp="http://schemas.openxmlformats.org/drawingml/2006/wordprocessingDrawing" xmlns:w10="urn:schemas-microsoft-com:office:word" xmlns:w="http://schemas.openxmlformats.org/wordprocessingml/2006/main" xmlns:w14="http://schemas.microsoft.com/office/word/2010/wordml" xmlns:w15="http://schemas.microsoft.com/office/word/2012/wordml" xmlns:w16cex="http://schemas.microsoft.com/office/word/2018/wordml/cex" xmlns:w16cid="http://schemas.microsoft.com/office/word/2016/wordml/cid" xmlns:w16="http://schemas.microsoft.com/office/word/2018/wordml" xmlns:w16se="http://schemas.microsoft.com/office/word/2015/wordml/symex" xmlns:wpg="http://schemas.microsoft.com/office/word/2010/wordprocessingGroup" xmlns:wpi="http://schemas.microsoft.com/office/word/2010/wordprocessingInk" xmlns:wne="http://schemas.microsoft.com/office/word/2006/wordml" xmlns:wps="http://schemas.microsoft.com/office/word/2010/wordprocessingShape" mc:Ignorable="w14 w15 w16se w16cid w16 w16cex wp14">
+<w:glossaryDocument xmlns:wpc="http://schemas.microsoft.com/office/word/2010/wordprocessingCanvas" xmlns:cx="http://schemas.microsoft.com/office/drawing/2014/chartex" xmlns:mc="http://schemas.openxmlformats.org/markup-compatibility/2006" xmlns:o="urn:schemas-microsoft-com:office:office" xmlns:r="http://schemas.openxmlformats.org/officeDocument/2006/relationships" xmlns:m="http://schemas.openxmlformats.org/officeDocument/2006/math" xmlns:v="urn:schemas-microsoft-com:vml" xmlns:wp14="http://schemas.microsoft.com/office/word/2010/wordprocessingDrawing" xmlns:wp="http://schemas.openxmlformats.org/drawingml/2006/wordprocessingDrawing" xmlns:w10="urn:schemas-microsoft-com:office:word" xmlns:w="http://schemas.openxmlformats.org/wordprocessingml/2006/main" xmlns:w14="http://schemas.microsoft.com/office/word/2010/wordml" xmlns:w15="http://schemas.microsoft.com/office/word/2012/wordml" xmlns:w16se="http://schemas.microsoft.com/office/word/2015/wordml/symex" xmlns:wpg="http://schemas.microsoft.com/office/word/2010/wordprocessingGroup" xmlns:wpi="http://schemas.microsoft.com/office/word/2010/wordprocessingInk" xmlns:wne="http://schemas.microsoft.com/office/word/2006/wordml" xmlns:wps="http://schemas.microsoft.com/office/word/2010/wordprocessingShape" mc:Ignorable="w14 w15 w16se wp14">
   <w:docParts>
     <w:docPart>
       <w:docPartPr>
@@ -9587,7 +10805,7 @@
 </file>
 
 <file path=word/glossary/fontTable.xml><?xml version="1.0" encoding="utf-8"?>
-<w:fonts xmlns:mc="http://schemas.openxmlformats.org/markup-compatibility/2006" xmlns:r="http://schemas.openxmlformats.org/officeDocument/2006/relationships" xmlns:w="http://schemas.openxmlformats.org/wordprocessingml/2006/main" xmlns:w14="http://schemas.microsoft.com/office/word/2010/wordml" xmlns:w15="http://schemas.microsoft.com/office/word/2012/wordml" xmlns:w16cex="http://schemas.microsoft.com/office/word/2018/wordml/cex" xmlns:w16cid="http://schemas.microsoft.com/office/word/2016/wordml/cid" xmlns:w16="http://schemas.microsoft.com/office/word/2018/wordml" xmlns:w16se="http://schemas.microsoft.com/office/word/2015/wordml/symex" mc:Ignorable="w14 w15 w16se w16cid w16 w16cex">
+<w:fonts xmlns:mc="http://schemas.openxmlformats.org/markup-compatibility/2006" xmlns:r="http://schemas.openxmlformats.org/officeDocument/2006/relationships" xmlns:w="http://schemas.openxmlformats.org/wordprocessingml/2006/main" xmlns:w14="http://schemas.microsoft.com/office/word/2010/wordml" xmlns:w15="http://schemas.microsoft.com/office/word/2012/wordml" xmlns:w16se="http://schemas.microsoft.com/office/word/2015/wordml/symex" mc:Ignorable="w14 w15 w16se">
   <w:font w:name="Symbol">
     <w:panose1 w:val="05050102010706020507"/>
     <w:charset w:val="02"/>
@@ -9629,14 +10847,14 @@
     <w:charset w:val="00"/>
     <w:family w:val="swiss"/>
     <w:pitch w:val="variable"/>
-    <w:sig w:usb0="E0002AFF" w:usb1="C000247B" w:usb2="00000009" w:usb3="00000000" w:csb0="000001FF" w:csb1="00000000"/>
+    <w:sig w:usb0="E4002EFF" w:usb1="C000247B" w:usb2="00000009" w:usb3="00000000" w:csb0="000001FF" w:csb1="00000000"/>
   </w:font>
   <w:font w:name="Cambria">
     <w:panose1 w:val="02040503050406030204"/>
     <w:charset w:val="00"/>
     <w:family w:val="roman"/>
     <w:pitch w:val="variable"/>
-    <w:sig w:usb0="E00002FF" w:usb1="400004FF" w:usb2="00000000" w:usb3="00000000" w:csb0="0000019F" w:csb1="00000000"/>
+    <w:sig w:usb0="E00006FF" w:usb1="420024FF" w:usb2="02000000" w:usb3="00000000" w:csb0="0000019F" w:csb1="00000000"/>
   </w:font>
   <w:font w:name="Tahoma">
     <w:panose1 w:val="020B0604030504040204"/>
@@ -9658,13 +10876,13 @@
     <w:charset w:val="00"/>
     <w:family w:val="swiss"/>
     <w:pitch w:val="variable"/>
-    <w:sig w:usb0="E0002AFF" w:usb1="C000247B" w:usb2="00000009" w:usb3="00000000" w:csb0="000001FF" w:csb1="00000000"/>
+    <w:sig w:usb0="E4002EFF" w:usb1="C000247B" w:usb2="00000009" w:usb3="00000000" w:csb0="000001FF" w:csb1="00000000"/>
   </w:font>
 </w:fonts>
 </file>
 
 <file path=word/glossary/settings.xml><?xml version="1.0" encoding="utf-8"?>
-<w:settings xmlns:mc="http://schemas.openxmlformats.org/markup-compatibility/2006" xmlns:o="urn:schemas-microsoft-com:office:office" xmlns:r="http://schemas.openxmlformats.org/officeDocument/2006/relationships" xmlns:m="http://schemas.openxmlformats.org/officeDocument/2006/math" xmlns:v="urn:schemas-microsoft-com:vml" xmlns:w10="urn:schemas-microsoft-com:office:word" xmlns:w="http://schemas.openxmlformats.org/wordprocessingml/2006/main" xmlns:w14="http://schemas.microsoft.com/office/word/2010/wordml" xmlns:w15="http://schemas.microsoft.com/office/word/2012/wordml" xmlns:w16cex="http://schemas.microsoft.com/office/word/2018/wordml/cex" xmlns:w16cid="http://schemas.microsoft.com/office/word/2016/wordml/cid" xmlns:w16="http://schemas.microsoft.com/office/word/2018/wordml" xmlns:w16se="http://schemas.microsoft.com/office/word/2015/wordml/symex" xmlns:sl="http://schemas.openxmlformats.org/schemaLibrary/2006/main" mc:Ignorable="w14 w15 w16se w16cid w16 w16cex">
+<w:settings xmlns:mc="http://schemas.openxmlformats.org/markup-compatibility/2006" xmlns:o="urn:schemas-microsoft-com:office:office" xmlns:r="http://schemas.openxmlformats.org/officeDocument/2006/relationships" xmlns:m="http://schemas.openxmlformats.org/officeDocument/2006/math" xmlns:v="urn:schemas-microsoft-com:vml" xmlns:w10="urn:schemas-microsoft-com:office:word" xmlns:w="http://schemas.openxmlformats.org/wordprocessingml/2006/main" xmlns:w14="http://schemas.microsoft.com/office/word/2010/wordml" xmlns:w15="http://schemas.microsoft.com/office/word/2012/wordml" xmlns:w16se="http://schemas.microsoft.com/office/word/2015/wordml/symex" xmlns:sl="http://schemas.openxmlformats.org/schemaLibrary/2006/main" mc:Ignorable="w14 w15 w16se">
   <w:view w:val="normal"/>
   <w:revisionView w:inkAnnotations="0"/>
   <w:defaultTabStop w:val="720"/>
@@ -9672,7 +10890,6 @@
   <w:compat>
     <w:useFELayout/>
     <w:compatSetting w:name="compatibilityMode" w:uri="http://schemas.microsoft.com/office/word" w:val="12"/>
-    <w:compatSetting w:name="useWord2013TrackBottomHyphenation" w:uri="http://schemas.microsoft.com/office/word" w:val="1"/>
   </w:compat>
   <w:rsids>
     <w:rsidRoot w:val="0009493C"/>
@@ -9681,6 +10898,7 @@
     <w:rsid w:val="0009493C"/>
     <w:rsid w:val="00095094"/>
     <w:rsid w:val="00095FAF"/>
+    <w:rsid w:val="000A0668"/>
     <w:rsid w:val="000F73A2"/>
     <w:rsid w:val="00140CB8"/>
     <w:rsid w:val="001C4D13"/>
@@ -9751,7 +10969,7 @@
 </file>
 
 <file path=word/glossary/styles.xml><?xml version="1.0" encoding="utf-8"?>
-<w:styles xmlns:mc="http://schemas.openxmlformats.org/markup-compatibility/2006" xmlns:r="http://schemas.openxmlformats.org/officeDocument/2006/relationships" xmlns:w="http://schemas.openxmlformats.org/wordprocessingml/2006/main" xmlns:w14="http://schemas.microsoft.com/office/word/2010/wordml" xmlns:w15="http://schemas.microsoft.com/office/word/2012/wordml" xmlns:w16cex="http://schemas.microsoft.com/office/word/2018/wordml/cex" xmlns:w16cid="http://schemas.microsoft.com/office/word/2016/wordml/cid" xmlns:w16="http://schemas.microsoft.com/office/word/2018/wordml" xmlns:w16se="http://schemas.microsoft.com/office/word/2015/wordml/symex" mc:Ignorable="w14 w15 w16se w16cid w16 w16cex">
+<w:styles xmlns:mc="http://schemas.openxmlformats.org/markup-compatibility/2006" xmlns:r="http://schemas.openxmlformats.org/officeDocument/2006/relationships" xmlns:w="http://schemas.openxmlformats.org/wordprocessingml/2006/main" xmlns:w14="http://schemas.microsoft.com/office/word/2010/wordml" xmlns:w15="http://schemas.microsoft.com/office/word/2012/wordml" xmlns:w16se="http://schemas.microsoft.com/office/word/2015/wordml/symex" mc:Ignorable="w14 w15 w16se">
   <w:docDefaults>
     <w:rPrDefault>
       <w:rPr>
@@ -9767,7 +10985,7 @@
       </w:pPr>
     </w:pPrDefault>
   </w:docDefaults>
-  <w:latentStyles w:defLockedState="0" w:defUIPriority="99" w:defSemiHidden="0" w:defUnhideWhenUsed="0" w:defQFormat="0" w:count="376">
+  <w:latentStyles w:defLockedState="0" w:defUIPriority="99" w:defSemiHidden="0" w:defUnhideWhenUsed="0" w:defQFormat="0" w:count="371">
     <w:lsdException w:name="Normal" w:uiPriority="0" w:qFormat="1"/>
     <w:lsdException w:name="heading 1" w:uiPriority="9" w:qFormat="1"/>
     <w:lsdException w:name="heading 2" w:semiHidden="1" w:uiPriority="9" w:unhideWhenUsed="1" w:qFormat="1"/>
@@ -10139,11 +11357,6 @@
     <w:lsdException w:name="List Table 5 Dark Accent 6" w:uiPriority="50"/>
     <w:lsdException w:name="List Table 6 Colorful Accent 6" w:uiPriority="51"/>
     <w:lsdException w:name="List Table 7 Colorful Accent 6" w:uiPriority="52"/>
-    <w:lsdException w:name="Mention" w:semiHidden="1" w:unhideWhenUsed="1"/>
-    <w:lsdException w:name="Smart Hyperlink" w:semiHidden="1" w:unhideWhenUsed="1"/>
-    <w:lsdException w:name="Hashtag" w:semiHidden="1" w:unhideWhenUsed="1"/>
-    <w:lsdException w:name="Unresolved Mention" w:semiHidden="1" w:unhideWhenUsed="1"/>
-    <w:lsdException w:name="Smart Link" w:semiHidden="1" w:unhideWhenUsed="1"/>
   </w:latentStyles>
   <w:style w:type="paragraph" w:default="1" w:styleId="Normal">
     <w:name w:val="Normal"/>
@@ -10203,7 +11416,7 @@
 </file>
 
 <file path=word/glossary/webSettings.xml><?xml version="1.0" encoding="utf-8"?>
-<w:webSettings xmlns:mc="http://schemas.openxmlformats.org/markup-compatibility/2006" xmlns:r="http://schemas.openxmlformats.org/officeDocument/2006/relationships" xmlns:w="http://schemas.openxmlformats.org/wordprocessingml/2006/main" xmlns:w14="http://schemas.microsoft.com/office/word/2010/wordml" xmlns:w15="http://schemas.microsoft.com/office/word/2012/wordml" xmlns:w16cex="http://schemas.microsoft.com/office/word/2018/wordml/cex" xmlns:w16cid="http://schemas.microsoft.com/office/word/2016/wordml/cid" xmlns:w16="http://schemas.microsoft.com/office/word/2018/wordml" xmlns:w16se="http://schemas.microsoft.com/office/word/2015/wordml/symex" mc:Ignorable="w14 w15 w16se w16cid w16 w16cex">
+<w:webSettings xmlns:mc="http://schemas.openxmlformats.org/markup-compatibility/2006" xmlns:r="http://schemas.openxmlformats.org/officeDocument/2006/relationships" xmlns:w="http://schemas.openxmlformats.org/wordprocessingml/2006/main" xmlns:w14="http://schemas.microsoft.com/office/word/2010/wordml" xmlns:w15="http://schemas.microsoft.com/office/word/2012/wordml" xmlns:w16se="http://schemas.microsoft.com/office/word/2015/wordml/symex" mc:Ignorable="w14 w15 w16se">
   <w:optimizeForBrowser/>
   <w:allowPNG/>
 </w:webSettings>
@@ -10518,7 +11731,7 @@
 </file>
 
 <file path=customXml/itemProps2.xml><?xml version="1.0" encoding="utf-8"?>
-<ds:datastoreItem xmlns:ds="http://schemas.openxmlformats.org/officeDocument/2006/customXml" ds:itemID="{7F726390-8578-4D4F-B10A-88D270E13839}">
+<ds:datastoreItem xmlns:ds="http://schemas.openxmlformats.org/officeDocument/2006/customXml" ds:itemID="{50B11493-5012-4289-9CC9-464FC84ACC20}">
   <ds:schemaRefs>
     <ds:schemaRef ds:uri="http://schemas.openxmlformats.org/officeDocument/2006/bibliography"/>
   </ds:schemaRefs>

</xml_diff>

<commit_message>
1712782 testing - ghiNhan thanhtich/ketthuc
</commit_message>
<xml_diff>
--- a/Testing/Nhom09-Testing.docx
+++ b/Testing/Nhom09-Testing.docx
@@ -1,6 +1,6 @@
 
 <file path=word/document.xml><?xml version="1.0" encoding="utf-8"?>
-<w:document xmlns:wpc="http://schemas.microsoft.com/office/word/2010/wordprocessingCanvas" xmlns:cx="http://schemas.microsoft.com/office/drawing/2014/chartex" xmlns:mc="http://schemas.openxmlformats.org/markup-compatibility/2006" xmlns:o="urn:schemas-microsoft-com:office:office" xmlns:r="http://schemas.openxmlformats.org/officeDocument/2006/relationships" xmlns:m="http://schemas.openxmlformats.org/officeDocument/2006/math" xmlns:v="urn:schemas-microsoft-com:vml" xmlns:wp14="http://schemas.microsoft.com/office/word/2010/wordprocessingDrawing" xmlns:wp="http://schemas.openxmlformats.org/drawingml/2006/wordprocessingDrawing" xmlns:w10="urn:schemas-microsoft-com:office:word" xmlns:w="http://schemas.openxmlformats.org/wordprocessingml/2006/main" xmlns:w14="http://schemas.microsoft.com/office/word/2010/wordml" xmlns:w15="http://schemas.microsoft.com/office/word/2012/wordml" xmlns:w16se="http://schemas.microsoft.com/office/word/2015/wordml/symex" xmlns:wpg="http://schemas.microsoft.com/office/word/2010/wordprocessingGroup" xmlns:wpi="http://schemas.microsoft.com/office/word/2010/wordprocessingInk" xmlns:wne="http://schemas.microsoft.com/office/word/2006/wordml" xmlns:wps="http://schemas.microsoft.com/office/word/2010/wordprocessingShape" mc:Ignorable="w14 w15 w16se wp14">
+<w:document xmlns:wpc="http://schemas.microsoft.com/office/word/2010/wordprocessingCanvas" xmlns:cx="http://schemas.microsoft.com/office/drawing/2014/chartex" xmlns:cx1="http://schemas.microsoft.com/office/drawing/2015/9/8/chartex" xmlns:cx2="http://schemas.microsoft.com/office/drawing/2015/10/21/chartex" xmlns:cx3="http://schemas.microsoft.com/office/drawing/2016/5/9/chartex" xmlns:cx4="http://schemas.microsoft.com/office/drawing/2016/5/10/chartex" xmlns:cx5="http://schemas.microsoft.com/office/drawing/2016/5/11/chartex" xmlns:cx6="http://schemas.microsoft.com/office/drawing/2016/5/12/chartex" xmlns:cx7="http://schemas.microsoft.com/office/drawing/2016/5/13/chartex" xmlns:cx8="http://schemas.microsoft.com/office/drawing/2016/5/14/chartex" xmlns:mc="http://schemas.openxmlformats.org/markup-compatibility/2006" xmlns:aink="http://schemas.microsoft.com/office/drawing/2016/ink" xmlns:am3d="http://schemas.microsoft.com/office/drawing/2017/model3d" xmlns:o="urn:schemas-microsoft-com:office:office" xmlns:r="http://schemas.openxmlformats.org/officeDocument/2006/relationships" xmlns:m="http://schemas.openxmlformats.org/officeDocument/2006/math" xmlns:v="urn:schemas-microsoft-com:vml" xmlns:wp14="http://schemas.microsoft.com/office/word/2010/wordprocessingDrawing" xmlns:wp="http://schemas.openxmlformats.org/drawingml/2006/wordprocessingDrawing" xmlns:w10="urn:schemas-microsoft-com:office:word" xmlns:w="http://schemas.openxmlformats.org/wordprocessingml/2006/main" xmlns:w14="http://schemas.microsoft.com/office/word/2010/wordml" xmlns:w15="http://schemas.microsoft.com/office/word/2012/wordml" xmlns:w16cex="http://schemas.microsoft.com/office/word/2018/wordml/cex" xmlns:w16cid="http://schemas.microsoft.com/office/word/2016/wordml/cid" xmlns:w16="http://schemas.microsoft.com/office/word/2018/wordml" xmlns:w16se="http://schemas.microsoft.com/office/word/2015/wordml/symex" xmlns:wpg="http://schemas.microsoft.com/office/word/2010/wordprocessingGroup" xmlns:wpi="http://schemas.microsoft.com/office/word/2010/wordprocessingInk" xmlns:wne="http://schemas.microsoft.com/office/word/2006/wordml" xmlns:wps="http://schemas.microsoft.com/office/word/2010/wordprocessingShape" mc:Ignorable="w14 w15 w16se w16cid w16 w16cex wp14">
   <w:body>
     <w:p>
       <w:pPr>
@@ -2476,8 +2476,6 @@
             <w:r>
               <w:t>Thành viên</w:t>
             </w:r>
-            <w:bookmarkStart w:id="5" w:name="_GoBack"/>
-            <w:bookmarkEnd w:id="5"/>
           </w:p>
         </w:tc>
         <w:tc>
@@ -2732,6 +2730,240 @@
             </w:pPr>
             <w:r>
               <w:t>Kiểm thử việc hiển thị thông báo và trả về danh sách khi nhập sai thông tin cho bộ lọc.</w:t>
+            </w:r>
+          </w:p>
+        </w:tc>
+      </w:tr>
+      <w:tr>
+        <w:tc>
+          <w:tcPr>
+            <w:tcW w:w="817" w:type="dxa"/>
+          </w:tcPr>
+          <w:p>
+            <w:pPr>
+              <w:spacing w:before="60" w:after="60" w:line="276" w:lineRule="auto"/>
+            </w:pPr>
+            <w:r>
+              <w:t>8</w:t>
+            </w:r>
+          </w:p>
+        </w:tc>
+        <w:tc>
+          <w:tcPr>
+            <w:tcW w:w="3301" w:type="dxa"/>
+          </w:tcPr>
+          <w:p>
+            <w:pPr>
+              <w:spacing w:before="60" w:after="60" w:line="276" w:lineRule="auto"/>
+            </w:pPr>
+            <w:r>
+              <w:t>Ghi nhận thành tích thành công</w:t>
+            </w:r>
+          </w:p>
+        </w:tc>
+        <w:tc>
+          <w:tcPr>
+            <w:tcW w:w="2126" w:type="dxa"/>
+          </w:tcPr>
+          <w:p>
+            <w:pPr>
+              <w:spacing w:before="60" w:after="60" w:line="276" w:lineRule="auto"/>
+            </w:pPr>
+            <w:r>
+              <w:t>Thành viên</w:t>
+            </w:r>
+          </w:p>
+        </w:tc>
+        <w:tc>
+          <w:tcPr>
+            <w:tcW w:w="2533" w:type="dxa"/>
+          </w:tcPr>
+          <w:p>
+            <w:pPr>
+              <w:spacing w:before="60" w:after="60" w:line="276" w:lineRule="auto"/>
+            </w:pPr>
+            <w:r>
+              <w:t>Kiểm thử việc ghi nhận thành</w:t>
+            </w:r>
+            <w:r>
+              <w:t xml:space="preserve"> tích</w:t>
+            </w:r>
+            <w:r>
+              <w:t xml:space="preserve"> khi nhập đúng </w:t>
+            </w:r>
+            <w:r>
+              <w:t xml:space="preserve">thông tin </w:t>
+            </w:r>
+            <w:r>
+              <w:t>có chạy đúng yêu cầu.</w:t>
+            </w:r>
+          </w:p>
+        </w:tc>
+      </w:tr>
+      <w:tr>
+        <w:tc>
+          <w:tcPr>
+            <w:tcW w:w="817" w:type="dxa"/>
+          </w:tcPr>
+          <w:p>
+            <w:pPr>
+              <w:spacing w:before="60" w:after="60" w:line="276" w:lineRule="auto"/>
+            </w:pPr>
+            <w:r>
+              <w:t>9</w:t>
+            </w:r>
+          </w:p>
+        </w:tc>
+        <w:tc>
+          <w:tcPr>
+            <w:tcW w:w="3301" w:type="dxa"/>
+          </w:tcPr>
+          <w:p>
+            <w:pPr>
+              <w:spacing w:before="60" w:after="60" w:line="276" w:lineRule="auto"/>
+            </w:pPr>
+            <w:r>
+              <w:t>Ghi nhận thành tích t</w:t>
+            </w:r>
+            <w:r>
+              <w:t>hất bại</w:t>
+            </w:r>
+          </w:p>
+        </w:tc>
+        <w:tc>
+          <w:tcPr>
+            <w:tcW w:w="2126" w:type="dxa"/>
+          </w:tcPr>
+          <w:p>
+            <w:pPr>
+              <w:spacing w:before="60" w:after="60" w:line="276" w:lineRule="auto"/>
+            </w:pPr>
+            <w:r>
+              <w:t>Thành viên</w:t>
+            </w:r>
+          </w:p>
+        </w:tc>
+        <w:tc>
+          <w:tcPr>
+            <w:tcW w:w="2533" w:type="dxa"/>
+          </w:tcPr>
+          <w:p>
+            <w:pPr>
+              <w:spacing w:before="60" w:after="60" w:line="276" w:lineRule="auto"/>
+            </w:pPr>
+            <w:r>
+              <w:t>Kiểm thử việc ghi nhận thành tích khi nhập sai thông tin có chạy đúng yêu cầu.</w:t>
+            </w:r>
+          </w:p>
+        </w:tc>
+      </w:tr>
+      <w:tr>
+        <w:tc>
+          <w:tcPr>
+            <w:tcW w:w="817" w:type="dxa"/>
+          </w:tcPr>
+          <w:p>
+            <w:pPr>
+              <w:spacing w:before="60" w:after="60" w:line="276" w:lineRule="auto"/>
+            </w:pPr>
+            <w:r>
+              <w:t>10</w:t>
+            </w:r>
+          </w:p>
+        </w:tc>
+        <w:tc>
+          <w:tcPr>
+            <w:tcW w:w="3301" w:type="dxa"/>
+          </w:tcPr>
+          <w:p>
+            <w:pPr>
+              <w:spacing w:before="60" w:after="60" w:line="276" w:lineRule="auto"/>
+            </w:pPr>
+            <w:r>
+              <w:t>Ghi nhận kết thúc thành công</w:t>
+            </w:r>
+          </w:p>
+        </w:tc>
+        <w:tc>
+          <w:tcPr>
+            <w:tcW w:w="2126" w:type="dxa"/>
+          </w:tcPr>
+          <w:p>
+            <w:pPr>
+              <w:spacing w:before="60" w:after="60" w:line="276" w:lineRule="auto"/>
+            </w:pPr>
+            <w:r>
+              <w:t>Thành viên</w:t>
+            </w:r>
+          </w:p>
+        </w:tc>
+        <w:tc>
+          <w:tcPr>
+            <w:tcW w:w="2533" w:type="dxa"/>
+          </w:tcPr>
+          <w:p>
+            <w:pPr>
+              <w:spacing w:before="60" w:after="60" w:line="276" w:lineRule="auto"/>
+            </w:pPr>
+            <w:r>
+              <w:t>Kiểm thử việc ghi nhận kết thúc khi nhập đúng thông tin có chạy đúng yêu cầu.</w:t>
+            </w:r>
+          </w:p>
+        </w:tc>
+      </w:tr>
+      <w:tr>
+        <w:tc>
+          <w:tcPr>
+            <w:tcW w:w="817" w:type="dxa"/>
+          </w:tcPr>
+          <w:p>
+            <w:pPr>
+              <w:spacing w:before="60" w:after="60" w:line="276" w:lineRule="auto"/>
+            </w:pPr>
+            <w:r>
+              <w:t>11</w:t>
+            </w:r>
+          </w:p>
+        </w:tc>
+        <w:tc>
+          <w:tcPr>
+            <w:tcW w:w="3301" w:type="dxa"/>
+          </w:tcPr>
+          <w:p>
+            <w:pPr>
+              <w:spacing w:before="60" w:after="60" w:line="276" w:lineRule="auto"/>
+            </w:pPr>
+            <w:r>
+              <w:t>Ghi nhận kết thúc thất bại</w:t>
+            </w:r>
+          </w:p>
+        </w:tc>
+        <w:tc>
+          <w:tcPr>
+            <w:tcW w:w="2126" w:type="dxa"/>
+          </w:tcPr>
+          <w:p>
+            <w:pPr>
+              <w:spacing w:before="60" w:after="60" w:line="276" w:lineRule="auto"/>
+            </w:pPr>
+            <w:r>
+              <w:t>Thành viên</w:t>
+            </w:r>
+          </w:p>
+        </w:tc>
+        <w:tc>
+          <w:tcPr>
+            <w:tcW w:w="2533" w:type="dxa"/>
+          </w:tcPr>
+          <w:p>
+            <w:pPr>
+              <w:spacing w:before="60" w:after="60" w:line="276" w:lineRule="auto"/>
+            </w:pPr>
+            <w:r>
+              <w:t xml:space="preserve">Kiểm thử việc ghi nhận kết thúc khi nhập sai thông tin </w:t>
+            </w:r>
+            <w:r>
+              <w:t>có chạy đúng yêu cầu</w:t>
             </w:r>
           </w:p>
         </w:tc>
@@ -2742,7 +2974,7 @@
       <w:pPr>
         <w:pStyle w:val="Heading2"/>
       </w:pPr>
-      <w:bookmarkStart w:id="6" w:name="_Toc46693808"/>
+      <w:bookmarkStart w:id="5" w:name="_Toc46693808"/>
       <w:r>
         <w:t xml:space="preserve">Đặc tả </w:t>
       </w:r>
@@ -2752,18 +2984,354 @@
       <w:r>
         <w:t>test case</w:t>
       </w:r>
-      <w:bookmarkEnd w:id="6"/>
+      <w:bookmarkEnd w:id="5"/>
     </w:p>
     <w:p>
       <w:pPr>
         <w:pStyle w:val="Heading3"/>
       </w:pPr>
-      <w:bookmarkStart w:id="7" w:name="_Toc46693809"/>
+      <w:bookmarkStart w:id="6" w:name="_Toc46693809"/>
       <w:r>
         <w:t xml:space="preserve">Test case </w:t>
       </w:r>
       <w:r>
         <w:t>Tra cứu thành viên</w:t>
+      </w:r>
+      <w:bookmarkEnd w:id="6"/>
+    </w:p>
+    <w:tbl>
+      <w:tblPr>
+        <w:tblStyle w:val="TableGrid"/>
+        <w:tblW w:w="0" w:type="auto"/>
+        <w:tblInd w:w="959" w:type="dxa"/>
+        <w:tblLook w:val="04A0" w:firstRow="1" w:lastRow="0" w:firstColumn="1" w:lastColumn="0" w:noHBand="0" w:noVBand="1"/>
+      </w:tblPr>
+      <w:tblGrid>
+        <w:gridCol w:w="2268"/>
+        <w:gridCol w:w="6520"/>
+      </w:tblGrid>
+      <w:tr>
+        <w:tc>
+          <w:tcPr>
+            <w:tcW w:w="2268" w:type="dxa"/>
+            <w:shd w:val="clear" w:color="auto" w:fill="0070C0"/>
+          </w:tcPr>
+          <w:p>
+            <w:pPr>
+              <w:spacing w:before="60" w:after="60" w:line="276" w:lineRule="auto"/>
+              <w:rPr>
+                <w:b/>
+                <w:i/>
+                <w:color w:val="FFFFFF" w:themeColor="background1"/>
+              </w:rPr>
+            </w:pPr>
+            <w:r>
+              <w:rPr>
+                <w:b/>
+                <w:i/>
+                <w:color w:val="FFFFFF" w:themeColor="background1"/>
+              </w:rPr>
+              <w:t>Test case</w:t>
+            </w:r>
+          </w:p>
+        </w:tc>
+        <w:tc>
+          <w:tcPr>
+            <w:tcW w:w="6520" w:type="dxa"/>
+            <w:shd w:val="clear" w:color="auto" w:fill="0070C0"/>
+          </w:tcPr>
+          <w:p>
+            <w:pPr>
+              <w:spacing w:before="60" w:after="60" w:line="276" w:lineRule="auto"/>
+              <w:rPr>
+                <w:b/>
+                <w:color w:val="FFFFFF" w:themeColor="background1"/>
+              </w:rPr>
+            </w:pPr>
+            <w:r>
+              <w:rPr>
+                <w:b/>
+                <w:color w:val="FFFFFF" w:themeColor="background1"/>
+              </w:rPr>
+              <w:t>Tra cứu thành viên</w:t>
+            </w:r>
+          </w:p>
+        </w:tc>
+      </w:tr>
+      <w:tr>
+        <w:tc>
+          <w:tcPr>
+            <w:tcW w:w="2268" w:type="dxa"/>
+          </w:tcPr>
+          <w:p>
+            <w:pPr>
+              <w:spacing w:before="60" w:after="60" w:line="276" w:lineRule="auto"/>
+              <w:rPr>
+                <w:i/>
+              </w:rPr>
+            </w:pPr>
+            <w:r>
+              <w:rPr>
+                <w:i/>
+              </w:rPr>
+              <w:t>Related Use case</w:t>
+            </w:r>
+          </w:p>
+        </w:tc>
+        <w:tc>
+          <w:tcPr>
+            <w:tcW w:w="6520" w:type="dxa"/>
+          </w:tcPr>
+          <w:p>
+            <w:pPr>
+              <w:spacing w:before="60" w:after="60" w:line="276" w:lineRule="auto"/>
+            </w:pPr>
+            <w:r>
+              <w:t>UC01</w:t>
+            </w:r>
+          </w:p>
+        </w:tc>
+      </w:tr>
+      <w:tr>
+        <w:tc>
+          <w:tcPr>
+            <w:tcW w:w="2268" w:type="dxa"/>
+          </w:tcPr>
+          <w:p>
+            <w:pPr>
+              <w:spacing w:before="60" w:after="60" w:line="276" w:lineRule="auto"/>
+              <w:rPr>
+                <w:i/>
+              </w:rPr>
+            </w:pPr>
+            <w:r>
+              <w:rPr>
+                <w:i/>
+              </w:rPr>
+              <w:t>Context</w:t>
+            </w:r>
+          </w:p>
+        </w:tc>
+        <w:tc>
+          <w:tcPr>
+            <w:tcW w:w="6520" w:type="dxa"/>
+          </w:tcPr>
+          <w:p>
+            <w:pPr>
+              <w:spacing w:before="60" w:after="60" w:line="276" w:lineRule="auto"/>
+            </w:pPr>
+            <w:r>
+              <w:t>Người dùng hệ thống muốn tra cứu một hoặc một số thành viên trong cây gia phả dựa vào tên của thành viên</w:t>
+            </w:r>
+          </w:p>
+        </w:tc>
+      </w:tr>
+      <w:tr>
+        <w:tc>
+          <w:tcPr>
+            <w:tcW w:w="2268" w:type="dxa"/>
+          </w:tcPr>
+          <w:p>
+            <w:pPr>
+              <w:spacing w:before="60" w:after="60" w:line="276" w:lineRule="auto"/>
+              <w:rPr>
+                <w:i/>
+              </w:rPr>
+            </w:pPr>
+            <w:r>
+              <w:rPr>
+                <w:i/>
+              </w:rPr>
+              <w:lastRenderedPageBreak/>
+              <w:t>Input Data</w:t>
+            </w:r>
+          </w:p>
+        </w:tc>
+        <w:tc>
+          <w:tcPr>
+            <w:tcW w:w="6520" w:type="dxa"/>
+          </w:tcPr>
+          <w:p>
+            <w:pPr>
+              <w:spacing w:before="60" w:after="60" w:line="276" w:lineRule="auto"/>
+            </w:pPr>
+            <w:r>
+              <w:t>Từ khóa tìm kiếm tên thành viên</w:t>
+            </w:r>
+          </w:p>
+        </w:tc>
+      </w:tr>
+      <w:tr>
+        <w:tc>
+          <w:tcPr>
+            <w:tcW w:w="2268" w:type="dxa"/>
+          </w:tcPr>
+          <w:p>
+            <w:pPr>
+              <w:spacing w:before="60" w:after="60" w:line="276" w:lineRule="auto"/>
+              <w:rPr>
+                <w:i/>
+              </w:rPr>
+            </w:pPr>
+            <w:r>
+              <w:rPr>
+                <w:i/>
+              </w:rPr>
+              <w:t>Expected Output</w:t>
+            </w:r>
+          </w:p>
+        </w:tc>
+        <w:tc>
+          <w:tcPr>
+            <w:tcW w:w="6520" w:type="dxa"/>
+          </w:tcPr>
+          <w:p>
+            <w:pPr>
+              <w:spacing w:before="60" w:after="60" w:line="276" w:lineRule="auto"/>
+            </w:pPr>
+            <w:r>
+              <w:t>Danh sách các thành viên có tên/một phần tên giống từ khóa</w:t>
+            </w:r>
+            <w:r>
+              <w:t xml:space="preserve"> hoặc trả về danh sách rỗng nếu không có thành viên thỏa từ khóa</w:t>
+            </w:r>
+          </w:p>
+        </w:tc>
+      </w:tr>
+      <w:tr>
+        <w:tc>
+          <w:tcPr>
+            <w:tcW w:w="2268" w:type="dxa"/>
+          </w:tcPr>
+          <w:p>
+            <w:pPr>
+              <w:spacing w:before="60" w:after="60" w:line="276" w:lineRule="auto"/>
+              <w:rPr>
+                <w:i/>
+              </w:rPr>
+            </w:pPr>
+            <w:r>
+              <w:rPr>
+                <w:i/>
+              </w:rPr>
+              <w:t>Test steps</w:t>
+            </w:r>
+          </w:p>
+        </w:tc>
+        <w:tc>
+          <w:tcPr>
+            <w:tcW w:w="6520" w:type="dxa"/>
+          </w:tcPr>
+          <w:p>
+            <w:pPr>
+              <w:pStyle w:val="ListParagraph"/>
+              <w:numPr>
+                <w:ilvl w:val="3"/>
+                <w:numId w:val="12"/>
+              </w:numPr>
+              <w:spacing w:before="60" w:after="60" w:line="276" w:lineRule="auto"/>
+            </w:pPr>
+            <w:r>
+              <w:t>Nhập từ khóa vào ô textbox</w:t>
+            </w:r>
+          </w:p>
+          <w:p>
+            <w:pPr>
+              <w:pStyle w:val="ListParagraph"/>
+              <w:numPr>
+                <w:ilvl w:val="3"/>
+                <w:numId w:val="12"/>
+              </w:numPr>
+              <w:spacing w:before="60" w:after="60" w:line="276" w:lineRule="auto"/>
+            </w:pPr>
+            <w:r>
+              <w:t>Bấm nút tìm kiếm</w:t>
+            </w:r>
+          </w:p>
+        </w:tc>
+      </w:tr>
+      <w:tr>
+        <w:tc>
+          <w:tcPr>
+            <w:tcW w:w="2268" w:type="dxa"/>
+          </w:tcPr>
+          <w:p>
+            <w:pPr>
+              <w:spacing w:before="60" w:after="60" w:line="276" w:lineRule="auto"/>
+              <w:rPr>
+                <w:i/>
+              </w:rPr>
+            </w:pPr>
+            <w:r>
+              <w:rPr>
+                <w:i/>
+              </w:rPr>
+              <w:t>Actual Output</w:t>
+            </w:r>
+          </w:p>
+        </w:tc>
+        <w:tc>
+          <w:tcPr>
+            <w:tcW w:w="6520" w:type="dxa"/>
+          </w:tcPr>
+          <w:p>
+            <w:pPr>
+              <w:spacing w:before="60" w:after="60" w:line="276" w:lineRule="auto"/>
+              <w:rPr>
+                <w:i/>
+                <w:color w:val="0070C0"/>
+              </w:rPr>
+            </w:pPr>
+          </w:p>
+        </w:tc>
+      </w:tr>
+      <w:tr>
+        <w:tc>
+          <w:tcPr>
+            <w:tcW w:w="2268" w:type="dxa"/>
+          </w:tcPr>
+          <w:p>
+            <w:pPr>
+              <w:spacing w:before="60" w:after="60" w:line="276" w:lineRule="auto"/>
+              <w:rPr>
+                <w:i/>
+              </w:rPr>
+            </w:pPr>
+            <w:r>
+              <w:rPr>
+                <w:i/>
+              </w:rPr>
+              <w:t>Result</w:t>
+            </w:r>
+          </w:p>
+        </w:tc>
+        <w:tc>
+          <w:tcPr>
+            <w:tcW w:w="6520" w:type="dxa"/>
+          </w:tcPr>
+          <w:p>
+            <w:pPr>
+              <w:spacing w:before="60" w:after="60" w:line="276" w:lineRule="auto"/>
+              <w:rPr>
+                <w:i/>
+                <w:color w:val="0070C0"/>
+              </w:rPr>
+            </w:pPr>
+          </w:p>
+        </w:tc>
+      </w:tr>
+    </w:tbl>
+    <w:p/>
+    <w:p>
+      <w:pPr>
+        <w:pStyle w:val="Heading3"/>
+      </w:pPr>
+      <w:bookmarkStart w:id="7" w:name="_Toc46693810"/>
+      <w:r>
+        <w:t xml:space="preserve">Test case </w:t>
+      </w:r>
+      <w:r>
+        <w:t>Thêm thành viên thành công</w:t>
       </w:r>
       <w:bookmarkEnd w:id="7"/>
     </w:p>
@@ -2821,7 +3389,7 @@
                 <w:b/>
                 <w:color w:val="FFFFFF" w:themeColor="background1"/>
               </w:rPr>
-              <w:t>Tra cứu thành viên</w:t>
+              <w:t>Thêm thành viên thành công</w:t>
             </w:r>
           </w:p>
         </w:tc>
@@ -2855,7 +3423,10 @@
               <w:spacing w:before="60" w:after="60" w:line="276" w:lineRule="auto"/>
             </w:pPr>
             <w:r>
-              <w:t>UC01</w:t>
+              <w:t>UC</w:t>
+            </w:r>
+            <w:r>
+              <w:t>02</w:t>
             </w:r>
           </w:p>
         </w:tc>
@@ -2889,7 +3460,10 @@
               <w:spacing w:before="60" w:after="60" w:line="276" w:lineRule="auto"/>
             </w:pPr>
             <w:r>
-              <w:t>Người dùng hệ thống muốn tra cứu một hoặc một số thành viên trong cây gia phả dựa vào tên của thành viên</w:t>
+              <w:t>Ngườ</w:t>
+            </w:r>
+            <w:r>
+              <w:t>i dùng thêm thành viên mới vào hệ thống</w:t>
             </w:r>
           </w:p>
         </w:tc>
@@ -2923,7 +3497,10 @@
               <w:spacing w:before="60" w:after="60" w:line="276" w:lineRule="auto"/>
             </w:pPr>
             <w:r>
-              <w:t>Từ khóa tìm kiếm tên thành viên</w:t>
+              <w:t>T</w:t>
+            </w:r>
+            <w:r>
+              <w:t>hông tin thành viên mới, hợp lệ với các yêu cầu của hệ thống</w:t>
             </w:r>
           </w:p>
         </w:tc>
@@ -2957,10 +3534,15 @@
               <w:spacing w:before="60" w:after="60" w:line="276" w:lineRule="auto"/>
             </w:pPr>
             <w:r>
-              <w:t>Danh sách các thành viên có tên/một phần tên giống từ khóa</w:t>
-            </w:r>
-            <w:r>
-              <w:t xml:space="preserve"> hoặc trả về danh sách rỗng nếu không có thành viên thỏa từ khóa</w:t>
+              <w:t>Thông báo thành công hiện ra.</w:t>
+            </w:r>
+          </w:p>
+          <w:p>
+            <w:pPr>
+              <w:spacing w:before="60" w:after="60" w:line="276" w:lineRule="auto"/>
+            </w:pPr>
+            <w:r>
+              <w:t>Khi sử dụng chức năng tra cứu sẽ tìm ra thành viên mới được thêm vào</w:t>
             </w:r>
           </w:p>
         </w:tc>
@@ -2993,26 +3575,51 @@
             <w:pPr>
               <w:pStyle w:val="ListParagraph"/>
               <w:numPr>
-                <w:ilvl w:val="3"/>
+                <w:ilvl w:val="6"/>
                 <w:numId w:val="12"/>
               </w:numPr>
               <w:spacing w:before="60" w:after="60" w:line="276" w:lineRule="auto"/>
             </w:pPr>
             <w:r>
-              <w:t>Nhập từ khóa vào ô textbox</w:t>
+              <w:t>Nhập t</w:t>
+            </w:r>
+            <w:r>
+              <w:t>hông tin vào các ô textbox</w:t>
             </w:r>
           </w:p>
           <w:p>
             <w:pPr>
               <w:pStyle w:val="ListParagraph"/>
               <w:numPr>
-                <w:ilvl w:val="3"/>
+                <w:ilvl w:val="6"/>
                 <w:numId w:val="12"/>
               </w:numPr>
               <w:spacing w:before="60" w:after="60" w:line="276" w:lineRule="auto"/>
             </w:pPr>
             <w:r>
-              <w:t>Bấm nút tìm kiếm</w:t>
+              <w:t>Chọn các thông tin phù hợp từ combobox</w:t>
+            </w:r>
+          </w:p>
+          <w:p>
+            <w:pPr>
+              <w:pStyle w:val="ListParagraph"/>
+              <w:numPr>
+                <w:ilvl w:val="6"/>
+                <w:numId w:val="12"/>
+              </w:numPr>
+              <w:spacing w:before="60" w:after="60" w:line="276" w:lineRule="auto"/>
+            </w:pPr>
+            <w:r>
+              <w:t>Bấ</w:t>
+            </w:r>
+            <w:r>
+              <w:t xml:space="preserve">m nút </w:t>
+            </w:r>
+            <w:r>
+              <w:rPr>
+                <w:b/>
+              </w:rPr>
+              <w:t>Thêm</w:t>
             </w:r>
           </w:p>
         </w:tc>
@@ -3046,9 +3653,34 @@
               <w:spacing w:before="60" w:after="60" w:line="276" w:lineRule="auto"/>
               <w:rPr>
                 <w:i/>
-                <w:color w:val="0070C0"/>
-              </w:rPr>
-            </w:pPr>
+              </w:rPr>
+            </w:pPr>
+            <w:r>
+              <w:rPr>
+                <w:i/>
+              </w:rPr>
+              <w:t>Hiện thông báo</w:t>
+            </w:r>
+            <w:r>
+              <w:rPr>
+                <w:i/>
+              </w:rPr>
+              <w:t xml:space="preserve"> thành công</w:t>
+            </w:r>
+          </w:p>
+          <w:p>
+            <w:pPr>
+              <w:spacing w:before="60" w:after="60" w:line="276" w:lineRule="auto"/>
+              <w:rPr>
+                <w:i/>
+              </w:rPr>
+            </w:pPr>
+            <w:r>
+              <w:rPr>
+                <w:i/>
+              </w:rPr>
+              <w:t>Dữ liệu vừa nhập được đưa vào cơ sở dữ liệu</w:t>
+            </w:r>
           </w:p>
         </w:tc>
       </w:tr>
@@ -3081,24 +3713,25 @@
               <w:spacing w:before="60" w:after="60" w:line="276" w:lineRule="auto"/>
               <w:rPr>
                 <w:i/>
-                <w:color w:val="0070C0"/>
-              </w:rPr>
-            </w:pPr>
+              </w:rPr>
+            </w:pPr>
+            <w:r>
+              <w:rPr>
+                <w:i/>
+              </w:rPr>
+              <w:t>Passed</w:t>
+            </w:r>
           </w:p>
         </w:tc>
       </w:tr>
     </w:tbl>
-    <w:p/>
     <w:p>
       <w:pPr>
         <w:pStyle w:val="Heading3"/>
       </w:pPr>
-      <w:bookmarkStart w:id="8" w:name="_Toc46693810"/>
+      <w:bookmarkStart w:id="8" w:name="_Toc46693811"/>
       <w:r>
-        <w:t xml:space="preserve">Test case </w:t>
-      </w:r>
-      <w:r>
-        <w:t>Thêm thành viên thành công</w:t>
+        <w:t>Test case Thêm thành viên thất bại</w:t>
       </w:r>
       <w:bookmarkEnd w:id="8"/>
     </w:p>
@@ -3156,7 +3789,7 @@
                 <w:b/>
                 <w:color w:val="FFFFFF" w:themeColor="background1"/>
               </w:rPr>
-              <w:t>Thêm thành viên thành công</w:t>
+              <w:t>Thêm thành viên thất bại</w:t>
             </w:r>
           </w:p>
         </w:tc>
@@ -3173,6 +3806,7 @@
                 <w:i/>
               </w:rPr>
             </w:pPr>
+            <w:bookmarkStart w:id="9" w:name="_Hlk47109571"/>
             <w:r>
               <w:rPr>
                 <w:i/>
@@ -3267,7 +3901,11 @@
               <w:t>T</w:t>
             </w:r>
             <w:r>
-              <w:t>hông tin thành viên mới, hợp lệ với các yêu cầu của hệ thống</w:t>
+              <w:t xml:space="preserve">hông tin thành viên mới nhưng không hợp lệ với các </w:t>
+            </w:r>
+            <w:r>
+              <w:lastRenderedPageBreak/>
+              <w:t>yêu cầu của hệ thống</w:t>
             </w:r>
           </w:p>
         </w:tc>
@@ -3288,409 +3926,7 @@
               <w:rPr>
                 <w:i/>
               </w:rPr>
-              <w:t>Expected Output</w:t>
-            </w:r>
-          </w:p>
-        </w:tc>
-        <w:tc>
-          <w:tcPr>
-            <w:tcW w:w="6520" w:type="dxa"/>
-          </w:tcPr>
-          <w:p>
-            <w:pPr>
-              <w:spacing w:before="60" w:after="60" w:line="276" w:lineRule="auto"/>
-            </w:pPr>
-            <w:r>
-              <w:t>Thông báo thành công hiện ra.</w:t>
-            </w:r>
-          </w:p>
-          <w:p>
-            <w:pPr>
-              <w:spacing w:before="60" w:after="60" w:line="276" w:lineRule="auto"/>
-            </w:pPr>
-            <w:r>
               <w:lastRenderedPageBreak/>
-              <w:t>Khi sử dụng chức năng tra cứu sẽ tìm ra thành viên mới được thêm vào</w:t>
-            </w:r>
-          </w:p>
-        </w:tc>
-      </w:tr>
-      <w:tr>
-        <w:tc>
-          <w:tcPr>
-            <w:tcW w:w="2268" w:type="dxa"/>
-          </w:tcPr>
-          <w:p>
-            <w:pPr>
-              <w:spacing w:before="60" w:after="60" w:line="276" w:lineRule="auto"/>
-              <w:rPr>
-                <w:i/>
-              </w:rPr>
-            </w:pPr>
-            <w:r>
-              <w:rPr>
-                <w:i/>
-              </w:rPr>
-              <w:lastRenderedPageBreak/>
-              <w:t>Test steps</w:t>
-            </w:r>
-          </w:p>
-        </w:tc>
-        <w:tc>
-          <w:tcPr>
-            <w:tcW w:w="6520" w:type="dxa"/>
-          </w:tcPr>
-          <w:p>
-            <w:pPr>
-              <w:pStyle w:val="ListParagraph"/>
-              <w:numPr>
-                <w:ilvl w:val="6"/>
-                <w:numId w:val="12"/>
-              </w:numPr>
-              <w:spacing w:before="60" w:after="60" w:line="276" w:lineRule="auto"/>
-            </w:pPr>
-            <w:r>
-              <w:t>Nhập t</w:t>
-            </w:r>
-            <w:r>
-              <w:t>hông tin vào các ô textbox</w:t>
-            </w:r>
-          </w:p>
-          <w:p>
-            <w:pPr>
-              <w:pStyle w:val="ListParagraph"/>
-              <w:numPr>
-                <w:ilvl w:val="6"/>
-                <w:numId w:val="12"/>
-              </w:numPr>
-              <w:spacing w:before="60" w:after="60" w:line="276" w:lineRule="auto"/>
-            </w:pPr>
-            <w:r>
-              <w:t>Chọn các thông tin phù hợp từ combobox</w:t>
-            </w:r>
-          </w:p>
-          <w:p>
-            <w:pPr>
-              <w:pStyle w:val="ListParagraph"/>
-              <w:numPr>
-                <w:ilvl w:val="6"/>
-                <w:numId w:val="12"/>
-              </w:numPr>
-              <w:spacing w:before="60" w:after="60" w:line="276" w:lineRule="auto"/>
-            </w:pPr>
-            <w:r>
-              <w:t>Bấ</w:t>
-            </w:r>
-            <w:r>
-              <w:t xml:space="preserve">m nút </w:t>
-            </w:r>
-            <w:r>
-              <w:rPr>
-                <w:b/>
-              </w:rPr>
-              <w:t>Thêm</w:t>
-            </w:r>
-          </w:p>
-        </w:tc>
-      </w:tr>
-      <w:tr>
-        <w:tc>
-          <w:tcPr>
-            <w:tcW w:w="2268" w:type="dxa"/>
-          </w:tcPr>
-          <w:p>
-            <w:pPr>
-              <w:spacing w:before="60" w:after="60" w:line="276" w:lineRule="auto"/>
-              <w:rPr>
-                <w:i/>
-              </w:rPr>
-            </w:pPr>
-            <w:r>
-              <w:rPr>
-                <w:i/>
-              </w:rPr>
-              <w:t>Actual Output</w:t>
-            </w:r>
-          </w:p>
-        </w:tc>
-        <w:tc>
-          <w:tcPr>
-            <w:tcW w:w="6520" w:type="dxa"/>
-          </w:tcPr>
-          <w:p>
-            <w:pPr>
-              <w:spacing w:before="60" w:after="60" w:line="276" w:lineRule="auto"/>
-              <w:rPr>
-                <w:i/>
-              </w:rPr>
-            </w:pPr>
-            <w:r>
-              <w:rPr>
-                <w:i/>
-              </w:rPr>
-              <w:t>Hiện thông báo</w:t>
-            </w:r>
-            <w:r>
-              <w:rPr>
-                <w:i/>
-              </w:rPr>
-              <w:t xml:space="preserve"> thành công</w:t>
-            </w:r>
-          </w:p>
-          <w:p>
-            <w:pPr>
-              <w:spacing w:before="60" w:after="60" w:line="276" w:lineRule="auto"/>
-              <w:rPr>
-                <w:i/>
-              </w:rPr>
-            </w:pPr>
-            <w:r>
-              <w:rPr>
-                <w:i/>
-              </w:rPr>
-              <w:t>Dữ liệu vừa nhập được đưa vào cơ sở dữ liệu</w:t>
-            </w:r>
-          </w:p>
-        </w:tc>
-      </w:tr>
-      <w:tr>
-        <w:tc>
-          <w:tcPr>
-            <w:tcW w:w="2268" w:type="dxa"/>
-          </w:tcPr>
-          <w:p>
-            <w:pPr>
-              <w:spacing w:before="60" w:after="60" w:line="276" w:lineRule="auto"/>
-              <w:rPr>
-                <w:i/>
-              </w:rPr>
-            </w:pPr>
-            <w:r>
-              <w:rPr>
-                <w:i/>
-              </w:rPr>
-              <w:t>Result</w:t>
-            </w:r>
-          </w:p>
-        </w:tc>
-        <w:tc>
-          <w:tcPr>
-            <w:tcW w:w="6520" w:type="dxa"/>
-          </w:tcPr>
-          <w:p>
-            <w:pPr>
-              <w:spacing w:before="60" w:after="60" w:line="276" w:lineRule="auto"/>
-              <w:rPr>
-                <w:i/>
-              </w:rPr>
-            </w:pPr>
-            <w:r>
-              <w:rPr>
-                <w:i/>
-              </w:rPr>
-              <w:t>Passed</w:t>
-            </w:r>
-          </w:p>
-        </w:tc>
-      </w:tr>
-    </w:tbl>
-    <w:p>
-      <w:pPr>
-        <w:pStyle w:val="Heading3"/>
-      </w:pPr>
-      <w:bookmarkStart w:id="9" w:name="_Toc46693811"/>
-      <w:r>
-        <w:t>Test case Thêm thành viên thất bại</w:t>
-      </w:r>
-      <w:bookmarkEnd w:id="9"/>
-    </w:p>
-    <w:tbl>
-      <w:tblPr>
-        <w:tblStyle w:val="TableGrid"/>
-        <w:tblW w:w="0" w:type="auto"/>
-        <w:tblInd w:w="959" w:type="dxa"/>
-        <w:tblLook w:val="04A0" w:firstRow="1" w:lastRow="0" w:firstColumn="1" w:lastColumn="0" w:noHBand="0" w:noVBand="1"/>
-      </w:tblPr>
-      <w:tblGrid>
-        <w:gridCol w:w="2268"/>
-        <w:gridCol w:w="6520"/>
-      </w:tblGrid>
-      <w:tr>
-        <w:tc>
-          <w:tcPr>
-            <w:tcW w:w="2268" w:type="dxa"/>
-            <w:shd w:val="clear" w:color="auto" w:fill="0070C0"/>
-          </w:tcPr>
-          <w:p>
-            <w:pPr>
-              <w:spacing w:before="60" w:after="60" w:line="276" w:lineRule="auto"/>
-              <w:rPr>
-                <w:b/>
-                <w:i/>
-                <w:color w:val="FFFFFF" w:themeColor="background1"/>
-              </w:rPr>
-            </w:pPr>
-            <w:r>
-              <w:rPr>
-                <w:b/>
-                <w:i/>
-                <w:color w:val="FFFFFF" w:themeColor="background1"/>
-              </w:rPr>
-              <w:t>Test case</w:t>
-            </w:r>
-          </w:p>
-        </w:tc>
-        <w:tc>
-          <w:tcPr>
-            <w:tcW w:w="6520" w:type="dxa"/>
-            <w:shd w:val="clear" w:color="auto" w:fill="0070C0"/>
-          </w:tcPr>
-          <w:p>
-            <w:pPr>
-              <w:spacing w:before="60" w:after="60" w:line="276" w:lineRule="auto"/>
-              <w:rPr>
-                <w:b/>
-                <w:color w:val="FFFFFF" w:themeColor="background1"/>
-              </w:rPr>
-            </w:pPr>
-            <w:r>
-              <w:rPr>
-                <w:b/>
-                <w:color w:val="FFFFFF" w:themeColor="background1"/>
-              </w:rPr>
-              <w:t>Thêm thành viên thất bại</w:t>
-            </w:r>
-          </w:p>
-        </w:tc>
-      </w:tr>
-      <w:tr>
-        <w:tc>
-          <w:tcPr>
-            <w:tcW w:w="2268" w:type="dxa"/>
-          </w:tcPr>
-          <w:p>
-            <w:pPr>
-              <w:spacing w:before="60" w:after="60" w:line="276" w:lineRule="auto"/>
-              <w:rPr>
-                <w:i/>
-              </w:rPr>
-            </w:pPr>
-            <w:bookmarkStart w:id="10" w:name="_Hlk47109571"/>
-            <w:r>
-              <w:rPr>
-                <w:i/>
-              </w:rPr>
-              <w:t>Related Use case</w:t>
-            </w:r>
-          </w:p>
-        </w:tc>
-        <w:tc>
-          <w:tcPr>
-            <w:tcW w:w="6520" w:type="dxa"/>
-          </w:tcPr>
-          <w:p>
-            <w:pPr>
-              <w:spacing w:before="60" w:after="60" w:line="276" w:lineRule="auto"/>
-            </w:pPr>
-            <w:r>
-              <w:t>UC</w:t>
-            </w:r>
-            <w:r>
-              <w:t>02</w:t>
-            </w:r>
-          </w:p>
-        </w:tc>
-      </w:tr>
-      <w:tr>
-        <w:tc>
-          <w:tcPr>
-            <w:tcW w:w="2268" w:type="dxa"/>
-          </w:tcPr>
-          <w:p>
-            <w:pPr>
-              <w:spacing w:before="60" w:after="60" w:line="276" w:lineRule="auto"/>
-              <w:rPr>
-                <w:i/>
-              </w:rPr>
-            </w:pPr>
-            <w:r>
-              <w:rPr>
-                <w:i/>
-              </w:rPr>
-              <w:t>Context</w:t>
-            </w:r>
-          </w:p>
-        </w:tc>
-        <w:tc>
-          <w:tcPr>
-            <w:tcW w:w="6520" w:type="dxa"/>
-          </w:tcPr>
-          <w:p>
-            <w:pPr>
-              <w:spacing w:before="60" w:after="60" w:line="276" w:lineRule="auto"/>
-            </w:pPr>
-            <w:r>
-              <w:t>Ngườ</w:t>
-            </w:r>
-            <w:r>
-              <w:t>i dùng thêm thành viên mới vào hệ thống</w:t>
-            </w:r>
-          </w:p>
-        </w:tc>
-      </w:tr>
-      <w:tr>
-        <w:tc>
-          <w:tcPr>
-            <w:tcW w:w="2268" w:type="dxa"/>
-          </w:tcPr>
-          <w:p>
-            <w:pPr>
-              <w:spacing w:before="60" w:after="60" w:line="276" w:lineRule="auto"/>
-              <w:rPr>
-                <w:i/>
-              </w:rPr>
-            </w:pPr>
-            <w:r>
-              <w:rPr>
-                <w:i/>
-              </w:rPr>
-              <w:t>Input Data</w:t>
-            </w:r>
-          </w:p>
-        </w:tc>
-        <w:tc>
-          <w:tcPr>
-            <w:tcW w:w="6520" w:type="dxa"/>
-          </w:tcPr>
-          <w:p>
-            <w:pPr>
-              <w:spacing w:before="60" w:after="60" w:line="276" w:lineRule="auto"/>
-            </w:pPr>
-            <w:r>
-              <w:t>T</w:t>
-            </w:r>
-            <w:r>
-              <w:t>hông tin thành viên mới nhưng không hợp lệ với các yêu cầu của hệ thống</w:t>
-            </w:r>
-          </w:p>
-        </w:tc>
-      </w:tr>
-      <w:tr>
-        <w:tc>
-          <w:tcPr>
-            <w:tcW w:w="2268" w:type="dxa"/>
-          </w:tcPr>
-          <w:p>
-            <w:pPr>
-              <w:spacing w:before="60" w:after="60" w:line="276" w:lineRule="auto"/>
-              <w:rPr>
-                <w:i/>
-              </w:rPr>
-            </w:pPr>
-            <w:r>
-              <w:rPr>
-                <w:i/>
-              </w:rPr>
               <w:t>Expected Output</w:t>
             </w:r>
           </w:p>
@@ -3898,7 +4134,7 @@
         </w:tc>
       </w:tr>
     </w:tbl>
-    <w:bookmarkEnd w:id="10"/>
+    <w:bookmarkEnd w:id="9"/>
     <w:p>
       <w:pPr>
         <w:pStyle w:val="Heading3"/>
@@ -4062,7 +4298,6 @@
               <w:rPr>
                 <w:i/>
               </w:rPr>
-              <w:lastRenderedPageBreak/>
               <w:t>Input Data</w:t>
             </w:r>
           </w:p>
@@ -4328,7 +4563,15 @@
                 <w:b/>
                 <w:color w:val="FFFFFF" w:themeColor="background1"/>
               </w:rPr>
-              <w:t>Nhập sai thông tin bộ lọc trong lập báo cáo tăng giảm thành viên</w:t>
+              <w:t xml:space="preserve">Nhập sai thông tin bộ lọc trong lập báo cáo tăng giảm </w:t>
+            </w:r>
+            <w:r>
+              <w:rPr>
+                <w:b/>
+                <w:color w:val="FFFFFF" w:themeColor="background1"/>
+              </w:rPr>
+              <w:lastRenderedPageBreak/>
+              <w:t>thành viên</w:t>
             </w:r>
           </w:p>
         </w:tc>
@@ -4349,6 +4592,7 @@
               <w:rPr>
                 <w:i/>
               </w:rPr>
+              <w:lastRenderedPageBreak/>
               <w:t>Related Use case</w:t>
             </w:r>
           </w:p>
@@ -4710,7 +4954,6 @@
               <w:rPr>
                 <w:i/>
               </w:rPr>
-              <w:lastRenderedPageBreak/>
               <w:t>Related Use case</w:t>
             </w:r>
           </w:p>
@@ -4993,11 +5236,11 @@
       <w:r>
         <w:t xml:space="preserve">2.2.7 </w:t>
       </w:r>
-      <w:bookmarkStart w:id="11" w:name="_Toc47128930"/>
+      <w:bookmarkStart w:id="10" w:name="_Toc47128930"/>
       <w:r>
         <w:t>Test case Nhập sai thông tin bộ lọc trong lập báo thành tích.</w:t>
       </w:r>
-      <w:bookmarkEnd w:id="11"/>
+      <w:bookmarkEnd w:id="10"/>
     </w:p>
     <w:p/>
     <w:tbl>
@@ -5032,6 +5275,7 @@
                 <w:i/>
                 <w:color w:val="FFFFFF" w:themeColor="background1"/>
               </w:rPr>
+              <w:lastRenderedPageBreak/>
               <w:t>Test case</w:t>
             </w:r>
           </w:p>
@@ -5287,6 +5531,1674 @@
             </w:r>
             <w:r>
               <w:t>.</w:t>
+            </w:r>
+          </w:p>
+        </w:tc>
+      </w:tr>
+      <w:tr>
+        <w:tc>
+          <w:tcPr>
+            <w:tcW w:w="2268" w:type="dxa"/>
+          </w:tcPr>
+          <w:p>
+            <w:pPr>
+              <w:spacing w:before="60" w:after="60" w:line="276" w:lineRule="auto"/>
+              <w:rPr>
+                <w:i/>
+              </w:rPr>
+            </w:pPr>
+            <w:r>
+              <w:rPr>
+                <w:i/>
+              </w:rPr>
+              <w:t>Actual Output</w:t>
+            </w:r>
+          </w:p>
+        </w:tc>
+        <w:tc>
+          <w:tcPr>
+            <w:tcW w:w="6520" w:type="dxa"/>
+          </w:tcPr>
+          <w:p>
+            <w:pPr>
+              <w:spacing w:before="60" w:after="60" w:line="276" w:lineRule="auto"/>
+              <w:rPr>
+                <w:i/>
+              </w:rPr>
+            </w:pPr>
+          </w:p>
+        </w:tc>
+      </w:tr>
+      <w:tr>
+        <w:tc>
+          <w:tcPr>
+            <w:tcW w:w="2268" w:type="dxa"/>
+          </w:tcPr>
+          <w:p>
+            <w:pPr>
+              <w:spacing w:before="60" w:after="60" w:line="276" w:lineRule="auto"/>
+              <w:rPr>
+                <w:i/>
+              </w:rPr>
+            </w:pPr>
+            <w:r>
+              <w:rPr>
+                <w:i/>
+              </w:rPr>
+              <w:t>Result</w:t>
+            </w:r>
+          </w:p>
+        </w:tc>
+        <w:tc>
+          <w:tcPr>
+            <w:tcW w:w="6520" w:type="dxa"/>
+          </w:tcPr>
+          <w:p>
+            <w:pPr>
+              <w:spacing w:before="60" w:after="60" w:line="276" w:lineRule="auto"/>
+              <w:rPr>
+                <w:i/>
+              </w:rPr>
+            </w:pPr>
+          </w:p>
+        </w:tc>
+      </w:tr>
+    </w:tbl>
+    <w:p>
+      <w:pPr>
+        <w:pStyle w:val="Heading3"/>
+        <w:numPr>
+          <w:ilvl w:val="0"/>
+          <w:numId w:val="0"/>
+        </w:numPr>
+        <w:ind w:left="720"/>
+      </w:pPr>
+      <w:r>
+        <w:t xml:space="preserve">2.2.8 Test case </w:t>
+      </w:r>
+      <w:r>
+        <w:t>Ghi nhận thành tích thành công</w:t>
+      </w:r>
+      <w:r>
+        <w:t>.</w:t>
+      </w:r>
+    </w:p>
+    <w:tbl>
+      <w:tblPr>
+        <w:tblStyle w:val="TableGrid"/>
+        <w:tblW w:w="0" w:type="auto"/>
+        <w:tblInd w:w="959" w:type="dxa"/>
+        <w:tblLook w:val="04A0" w:firstRow="1" w:lastRow="0" w:firstColumn="1" w:lastColumn="0" w:noHBand="0" w:noVBand="1"/>
+      </w:tblPr>
+      <w:tblGrid>
+        <w:gridCol w:w="2268"/>
+        <w:gridCol w:w="6520"/>
+      </w:tblGrid>
+      <w:tr>
+        <w:tc>
+          <w:tcPr>
+            <w:tcW w:w="2268" w:type="dxa"/>
+            <w:shd w:val="clear" w:color="auto" w:fill="0070C0"/>
+          </w:tcPr>
+          <w:p>
+            <w:pPr>
+              <w:spacing w:before="60" w:after="60" w:line="276" w:lineRule="auto"/>
+              <w:rPr>
+                <w:b/>
+                <w:i/>
+                <w:color w:val="FFFFFF" w:themeColor="background1"/>
+              </w:rPr>
+            </w:pPr>
+            <w:r>
+              <w:rPr>
+                <w:b/>
+                <w:i/>
+                <w:color w:val="FFFFFF" w:themeColor="background1"/>
+              </w:rPr>
+              <w:t>Test case</w:t>
+            </w:r>
+          </w:p>
+        </w:tc>
+        <w:tc>
+          <w:tcPr>
+            <w:tcW w:w="6520" w:type="dxa"/>
+            <w:shd w:val="clear" w:color="auto" w:fill="0070C0"/>
+          </w:tcPr>
+          <w:p>
+            <w:pPr>
+              <w:spacing w:before="60" w:after="60" w:line="276" w:lineRule="auto"/>
+              <w:rPr>
+                <w:b/>
+                <w:color w:val="FFFFFF" w:themeColor="background1"/>
+              </w:rPr>
+            </w:pPr>
+            <w:r>
+              <w:rPr>
+                <w:b/>
+                <w:color w:val="FFFFFF" w:themeColor="background1"/>
+              </w:rPr>
+              <w:t>Ghi nhận thành tích thành công</w:t>
+            </w:r>
+          </w:p>
+        </w:tc>
+      </w:tr>
+      <w:tr>
+        <w:tc>
+          <w:tcPr>
+            <w:tcW w:w="2268" w:type="dxa"/>
+          </w:tcPr>
+          <w:p>
+            <w:pPr>
+              <w:spacing w:before="60" w:after="60" w:line="276" w:lineRule="auto"/>
+              <w:rPr>
+                <w:i/>
+              </w:rPr>
+            </w:pPr>
+            <w:r>
+              <w:rPr>
+                <w:i/>
+              </w:rPr>
+              <w:t>Related Use case</w:t>
+            </w:r>
+          </w:p>
+        </w:tc>
+        <w:tc>
+          <w:tcPr>
+            <w:tcW w:w="6520" w:type="dxa"/>
+          </w:tcPr>
+          <w:p>
+            <w:pPr>
+              <w:spacing w:before="60" w:after="60" w:line="276" w:lineRule="auto"/>
+            </w:pPr>
+            <w:r>
+              <w:t>UC</w:t>
+            </w:r>
+            <w:r>
+              <w:t>0</w:t>
+            </w:r>
+            <w:r>
+              <w:t>5</w:t>
+            </w:r>
+          </w:p>
+        </w:tc>
+      </w:tr>
+      <w:tr>
+        <w:tc>
+          <w:tcPr>
+            <w:tcW w:w="2268" w:type="dxa"/>
+          </w:tcPr>
+          <w:p>
+            <w:pPr>
+              <w:spacing w:before="60" w:after="60" w:line="276" w:lineRule="auto"/>
+              <w:rPr>
+                <w:i/>
+              </w:rPr>
+            </w:pPr>
+            <w:r>
+              <w:rPr>
+                <w:i/>
+              </w:rPr>
+              <w:t>Context</w:t>
+            </w:r>
+          </w:p>
+        </w:tc>
+        <w:tc>
+          <w:tcPr>
+            <w:tcW w:w="6520" w:type="dxa"/>
+          </w:tcPr>
+          <w:p>
+            <w:pPr>
+              <w:spacing w:before="60" w:after="60" w:line="276" w:lineRule="auto"/>
+            </w:pPr>
+            <w:r>
+              <w:t xml:space="preserve">Người dùng nhập </w:t>
+            </w:r>
+            <w:r>
+              <w:t xml:space="preserve">thêm thành thích cho </w:t>
+            </w:r>
+            <w:r>
+              <w:t>cá nhân trong hệ th</w:t>
+            </w:r>
+            <w:r>
+              <w:t>ống</w:t>
+            </w:r>
+            <w:r>
+              <w:t>.</w:t>
+            </w:r>
+          </w:p>
+        </w:tc>
+      </w:tr>
+      <w:tr>
+        <w:tc>
+          <w:tcPr>
+            <w:tcW w:w="2268" w:type="dxa"/>
+          </w:tcPr>
+          <w:p>
+            <w:pPr>
+              <w:spacing w:before="60" w:after="60" w:line="276" w:lineRule="auto"/>
+              <w:rPr>
+                <w:i/>
+              </w:rPr>
+            </w:pPr>
+            <w:r>
+              <w:rPr>
+                <w:i/>
+              </w:rPr>
+              <w:t>Input Data</w:t>
+            </w:r>
+          </w:p>
+        </w:tc>
+        <w:tc>
+          <w:tcPr>
+            <w:tcW w:w="6520" w:type="dxa"/>
+          </w:tcPr>
+          <w:p>
+            <w:pPr>
+              <w:spacing w:before="60" w:after="60" w:line="276" w:lineRule="auto"/>
+            </w:pPr>
+            <w:r>
+              <w:t xml:space="preserve">Thông tin </w:t>
+            </w:r>
+            <w:r>
+              <w:t xml:space="preserve">ghi nhận </w:t>
+            </w:r>
+            <w:r>
+              <w:t>thành tích</w:t>
+            </w:r>
+            <w:r>
+              <w:t xml:space="preserve">(thời gian, </w:t>
+            </w:r>
+            <w:r>
+              <w:t>loại thành tích</w:t>
+            </w:r>
+            <w:r>
+              <w:t>)</w:t>
+            </w:r>
+            <w:r>
+              <w:t xml:space="preserve">, </w:t>
+            </w:r>
+            <w:r>
+              <w:t xml:space="preserve">hợp lệ với </w:t>
+            </w:r>
+            <w:r>
+              <w:t xml:space="preserve">yêu cầu </w:t>
+            </w:r>
+            <w:r>
+              <w:t>h</w:t>
+            </w:r>
+            <w:r>
+              <w:t>ệ</w:t>
+            </w:r>
+            <w:r>
+              <w:t xml:space="preserve"> thống</w:t>
+            </w:r>
+            <w:r>
+              <w:t>.</w:t>
+            </w:r>
+          </w:p>
+        </w:tc>
+      </w:tr>
+      <w:tr>
+        <w:tc>
+          <w:tcPr>
+            <w:tcW w:w="2268" w:type="dxa"/>
+          </w:tcPr>
+          <w:p>
+            <w:pPr>
+              <w:spacing w:before="60" w:after="60" w:line="276" w:lineRule="auto"/>
+              <w:rPr>
+                <w:i/>
+              </w:rPr>
+            </w:pPr>
+            <w:r>
+              <w:rPr>
+                <w:i/>
+              </w:rPr>
+              <w:t>Expected Output</w:t>
+            </w:r>
+          </w:p>
+        </w:tc>
+        <w:tc>
+          <w:tcPr>
+            <w:tcW w:w="6520" w:type="dxa"/>
+          </w:tcPr>
+          <w:p>
+            <w:pPr>
+              <w:spacing w:before="60" w:after="60" w:line="276" w:lineRule="auto"/>
+            </w:pPr>
+            <w:r>
+              <w:t>Thông báo thành công hiện ra.</w:t>
+            </w:r>
+          </w:p>
+          <w:p>
+            <w:pPr>
+              <w:spacing w:before="60" w:after="60" w:line="276" w:lineRule="auto"/>
+            </w:pPr>
+            <w:r>
+              <w:t xml:space="preserve">Khi sử dụng chức năng </w:t>
+            </w:r>
+            <w:r>
+              <w:t>lập báo cáo thành t</w:t>
+            </w:r>
+            <w:r>
+              <w:t xml:space="preserve">ích, </w:t>
+            </w:r>
+            <w:r>
+              <w:t>ta thấy số lượng ở loại thành tích được ghi nhận tăng 1 đơn vị</w:t>
+            </w:r>
+          </w:p>
+        </w:tc>
+      </w:tr>
+      <w:tr>
+        <w:tc>
+          <w:tcPr>
+            <w:tcW w:w="2268" w:type="dxa"/>
+          </w:tcPr>
+          <w:p>
+            <w:pPr>
+              <w:spacing w:before="60" w:after="60" w:line="276" w:lineRule="auto"/>
+              <w:rPr>
+                <w:i/>
+              </w:rPr>
+            </w:pPr>
+            <w:r>
+              <w:rPr>
+                <w:i/>
+              </w:rPr>
+              <w:t>Test steps</w:t>
+            </w:r>
+          </w:p>
+        </w:tc>
+        <w:tc>
+          <w:tcPr>
+            <w:tcW w:w="6520" w:type="dxa"/>
+          </w:tcPr>
+          <w:p>
+            <w:pPr>
+              <w:pStyle w:val="ListParagraph"/>
+              <w:numPr>
+                <w:ilvl w:val="0"/>
+                <w:numId w:val="46"/>
+              </w:numPr>
+              <w:spacing w:before="60" w:after="60" w:line="276" w:lineRule="auto"/>
+            </w:pPr>
+            <w:r>
+              <w:t>Chọn</w:t>
+            </w:r>
+            <w:r>
+              <w:t xml:space="preserve"> thông tin</w:t>
+            </w:r>
+            <w:r>
+              <w:t xml:space="preserve"> ngày tháng</w:t>
+            </w:r>
+          </w:p>
+          <w:p>
+            <w:pPr>
+              <w:pStyle w:val="ListParagraph"/>
+              <w:numPr>
+                <w:ilvl w:val="0"/>
+                <w:numId w:val="46"/>
+              </w:numPr>
+              <w:spacing w:before="60" w:after="60" w:line="276" w:lineRule="auto"/>
+            </w:pPr>
+            <w:r>
+              <w:t>Chọn các thông tin phù hợp từ combobox</w:t>
+            </w:r>
+          </w:p>
+          <w:p>
+            <w:pPr>
+              <w:pStyle w:val="ListParagraph"/>
+              <w:numPr>
+                <w:ilvl w:val="0"/>
+                <w:numId w:val="46"/>
+              </w:numPr>
+              <w:spacing w:before="60" w:after="60" w:line="276" w:lineRule="auto"/>
+            </w:pPr>
+            <w:r>
+              <w:t>Bấ</w:t>
+            </w:r>
+            <w:r>
+              <w:t xml:space="preserve">m nút </w:t>
+            </w:r>
+            <w:r>
+              <w:rPr>
+                <w:b/>
+              </w:rPr>
+              <w:t>Thêm</w:t>
+            </w:r>
+          </w:p>
+        </w:tc>
+      </w:tr>
+      <w:tr>
+        <w:tc>
+          <w:tcPr>
+            <w:tcW w:w="2268" w:type="dxa"/>
+          </w:tcPr>
+          <w:p>
+            <w:pPr>
+              <w:spacing w:before="60" w:after="60" w:line="276" w:lineRule="auto"/>
+              <w:rPr>
+                <w:i/>
+              </w:rPr>
+            </w:pPr>
+            <w:r>
+              <w:rPr>
+                <w:i/>
+              </w:rPr>
+              <w:t>Actual Output</w:t>
+            </w:r>
+          </w:p>
+        </w:tc>
+        <w:tc>
+          <w:tcPr>
+            <w:tcW w:w="6520" w:type="dxa"/>
+          </w:tcPr>
+          <w:p>
+            <w:pPr>
+              <w:spacing w:before="60" w:after="60" w:line="276" w:lineRule="auto"/>
+              <w:rPr>
+                <w:i/>
+              </w:rPr>
+            </w:pPr>
+          </w:p>
+        </w:tc>
+      </w:tr>
+      <w:tr>
+        <w:tc>
+          <w:tcPr>
+            <w:tcW w:w="2268" w:type="dxa"/>
+          </w:tcPr>
+          <w:p>
+            <w:pPr>
+              <w:spacing w:before="60" w:after="60" w:line="276" w:lineRule="auto"/>
+              <w:rPr>
+                <w:i/>
+              </w:rPr>
+            </w:pPr>
+            <w:r>
+              <w:rPr>
+                <w:i/>
+              </w:rPr>
+              <w:t>Result</w:t>
+            </w:r>
+          </w:p>
+        </w:tc>
+        <w:tc>
+          <w:tcPr>
+            <w:tcW w:w="6520" w:type="dxa"/>
+          </w:tcPr>
+          <w:p>
+            <w:pPr>
+              <w:spacing w:before="60" w:after="60" w:line="276" w:lineRule="auto"/>
+              <w:rPr>
+                <w:i/>
+              </w:rPr>
+            </w:pPr>
+          </w:p>
+        </w:tc>
+      </w:tr>
+    </w:tbl>
+    <w:p>
+      <w:pPr>
+        <w:pStyle w:val="Heading3"/>
+        <w:numPr>
+          <w:ilvl w:val="0"/>
+          <w:numId w:val="0"/>
+        </w:numPr>
+        <w:ind w:left="720"/>
+      </w:pPr>
+      <w:r>
+        <w:lastRenderedPageBreak/>
+        <w:t xml:space="preserve">2.2.9  Test case </w:t>
+      </w:r>
+      <w:r>
+        <w:t>Ghi nhận thành tích thất bại</w:t>
+      </w:r>
+      <w:r>
+        <w:t>.</w:t>
+      </w:r>
+    </w:p>
+    <w:tbl>
+      <w:tblPr>
+        <w:tblStyle w:val="TableGrid"/>
+        <w:tblW w:w="0" w:type="auto"/>
+        <w:tblInd w:w="959" w:type="dxa"/>
+        <w:tblLook w:val="04A0" w:firstRow="1" w:lastRow="0" w:firstColumn="1" w:lastColumn="0" w:noHBand="0" w:noVBand="1"/>
+      </w:tblPr>
+      <w:tblGrid>
+        <w:gridCol w:w="2268"/>
+        <w:gridCol w:w="6520"/>
+      </w:tblGrid>
+      <w:tr>
+        <w:tc>
+          <w:tcPr>
+            <w:tcW w:w="2268" w:type="dxa"/>
+            <w:shd w:val="clear" w:color="auto" w:fill="0070C0"/>
+          </w:tcPr>
+          <w:p>
+            <w:pPr>
+              <w:spacing w:before="60" w:after="60" w:line="276" w:lineRule="auto"/>
+              <w:rPr>
+                <w:b/>
+                <w:i/>
+                <w:color w:val="FFFFFF" w:themeColor="background1"/>
+              </w:rPr>
+            </w:pPr>
+            <w:r>
+              <w:rPr>
+                <w:b/>
+                <w:i/>
+                <w:color w:val="FFFFFF" w:themeColor="background1"/>
+              </w:rPr>
+              <w:t>Test case</w:t>
+            </w:r>
+          </w:p>
+        </w:tc>
+        <w:tc>
+          <w:tcPr>
+            <w:tcW w:w="6520" w:type="dxa"/>
+            <w:shd w:val="clear" w:color="auto" w:fill="0070C0"/>
+          </w:tcPr>
+          <w:p>
+            <w:pPr>
+              <w:spacing w:before="60" w:after="60" w:line="276" w:lineRule="auto"/>
+              <w:rPr>
+                <w:b/>
+                <w:color w:val="FFFFFF" w:themeColor="background1"/>
+              </w:rPr>
+            </w:pPr>
+            <w:r>
+              <w:rPr>
+                <w:b/>
+                <w:color w:val="FFFFFF" w:themeColor="background1"/>
+              </w:rPr>
+              <w:t xml:space="preserve">Nhập sai thông tin bộ lọc trong lập báo </w:t>
+            </w:r>
+            <w:r>
+              <w:rPr>
+                <w:b/>
+                <w:color w:val="FFFFFF" w:themeColor="background1"/>
+              </w:rPr>
+              <w:t>thành tích</w:t>
+            </w:r>
+          </w:p>
+        </w:tc>
+      </w:tr>
+      <w:tr>
+        <w:tc>
+          <w:tcPr>
+            <w:tcW w:w="2268" w:type="dxa"/>
+          </w:tcPr>
+          <w:p>
+            <w:pPr>
+              <w:spacing w:before="60" w:after="60" w:line="276" w:lineRule="auto"/>
+              <w:rPr>
+                <w:i/>
+              </w:rPr>
+            </w:pPr>
+            <w:r>
+              <w:rPr>
+                <w:i/>
+              </w:rPr>
+              <w:t>Related Use case</w:t>
+            </w:r>
+          </w:p>
+        </w:tc>
+        <w:tc>
+          <w:tcPr>
+            <w:tcW w:w="6520" w:type="dxa"/>
+          </w:tcPr>
+          <w:p>
+            <w:pPr>
+              <w:spacing w:before="60" w:after="60" w:line="276" w:lineRule="auto"/>
+            </w:pPr>
+            <w:r>
+              <w:t>UC</w:t>
+            </w:r>
+            <w:r>
+              <w:t>05</w:t>
+            </w:r>
+          </w:p>
+        </w:tc>
+      </w:tr>
+      <w:tr>
+        <w:tc>
+          <w:tcPr>
+            <w:tcW w:w="2268" w:type="dxa"/>
+          </w:tcPr>
+          <w:p>
+            <w:pPr>
+              <w:spacing w:before="60" w:after="60" w:line="276" w:lineRule="auto"/>
+              <w:rPr>
+                <w:i/>
+              </w:rPr>
+            </w:pPr>
+            <w:r>
+              <w:rPr>
+                <w:i/>
+              </w:rPr>
+              <w:t>Context</w:t>
+            </w:r>
+          </w:p>
+        </w:tc>
+        <w:tc>
+          <w:tcPr>
+            <w:tcW w:w="6520" w:type="dxa"/>
+          </w:tcPr>
+          <w:p>
+            <w:pPr>
+              <w:spacing w:before="60" w:after="60" w:line="276" w:lineRule="auto"/>
+            </w:pPr>
+            <w:r>
+              <w:t>Người dùng nhập thêm thành thích cho cá nhân trong hệ thống</w:t>
+            </w:r>
+            <w:r>
+              <w:t>.</w:t>
+            </w:r>
+          </w:p>
+        </w:tc>
+      </w:tr>
+      <w:tr>
+        <w:tc>
+          <w:tcPr>
+            <w:tcW w:w="2268" w:type="dxa"/>
+          </w:tcPr>
+          <w:p>
+            <w:pPr>
+              <w:spacing w:before="60" w:after="60" w:line="276" w:lineRule="auto"/>
+              <w:rPr>
+                <w:i/>
+              </w:rPr>
+            </w:pPr>
+            <w:r>
+              <w:rPr>
+                <w:i/>
+              </w:rPr>
+              <w:t>Input Data</w:t>
+            </w:r>
+          </w:p>
+        </w:tc>
+        <w:tc>
+          <w:tcPr>
+            <w:tcW w:w="6520" w:type="dxa"/>
+          </w:tcPr>
+          <w:p>
+            <w:pPr>
+              <w:spacing w:before="60" w:after="60" w:line="276" w:lineRule="auto"/>
+            </w:pPr>
+            <w:r>
+              <w:t xml:space="preserve">Thông tin ghi nhận </w:t>
+            </w:r>
+            <w:r>
+              <w:t>thành tích</w:t>
+            </w:r>
+            <w:r>
+              <w:t xml:space="preserve">(thời gian, loại thành tích), </w:t>
+            </w:r>
+            <w:r>
+              <w:t xml:space="preserve">không </w:t>
+            </w:r>
+            <w:r>
+              <w:t>hợp lệ với</w:t>
+            </w:r>
+            <w:r>
+              <w:t xml:space="preserve"> yêu cầu</w:t>
+            </w:r>
+            <w:r>
+              <w:t xml:space="preserve"> h</w:t>
+            </w:r>
+            <w:r>
+              <w:t>ệ</w:t>
+            </w:r>
+            <w:r>
+              <w:t xml:space="preserve"> thống</w:t>
+            </w:r>
+            <w:r>
+              <w:t>.</w:t>
+            </w:r>
+          </w:p>
+        </w:tc>
+      </w:tr>
+      <w:tr>
+        <w:tc>
+          <w:tcPr>
+            <w:tcW w:w="2268" w:type="dxa"/>
+          </w:tcPr>
+          <w:p>
+            <w:pPr>
+              <w:spacing w:before="60" w:after="60" w:line="276" w:lineRule="auto"/>
+              <w:rPr>
+                <w:i/>
+              </w:rPr>
+            </w:pPr>
+            <w:r>
+              <w:rPr>
+                <w:i/>
+              </w:rPr>
+              <w:t>Expected Output</w:t>
+            </w:r>
+          </w:p>
+        </w:tc>
+        <w:tc>
+          <w:tcPr>
+            <w:tcW w:w="6520" w:type="dxa"/>
+          </w:tcPr>
+          <w:p>
+            <w:pPr>
+              <w:spacing w:before="60" w:after="60" w:line="276" w:lineRule="auto"/>
+            </w:pPr>
+            <w:r>
+              <w:t xml:space="preserve">Thông báo </w:t>
+            </w:r>
+            <w:r>
+              <w:t>thất b</w:t>
+            </w:r>
+            <w:r>
+              <w:t>ại</w:t>
+            </w:r>
+            <w:r>
+              <w:t xml:space="preserve"> hiện ra.</w:t>
+            </w:r>
+          </w:p>
+          <w:p>
+            <w:pPr>
+              <w:spacing w:before="60" w:after="60" w:line="276" w:lineRule="auto"/>
+            </w:pPr>
+            <w:r>
+              <w:t xml:space="preserve">Khi sử dụng chức năng lập báo cáo thành tích, ta thấy số lượng ở </w:t>
+            </w:r>
+            <w:r>
+              <w:t>loại thành tích đó không thay đổi.</w:t>
+            </w:r>
+          </w:p>
+        </w:tc>
+      </w:tr>
+      <w:tr>
+        <w:tc>
+          <w:tcPr>
+            <w:tcW w:w="2268" w:type="dxa"/>
+          </w:tcPr>
+          <w:p>
+            <w:pPr>
+              <w:spacing w:before="60" w:after="60" w:line="276" w:lineRule="auto"/>
+              <w:rPr>
+                <w:i/>
+              </w:rPr>
+            </w:pPr>
+            <w:r>
+              <w:rPr>
+                <w:i/>
+              </w:rPr>
+              <w:t>Test steps</w:t>
+            </w:r>
+          </w:p>
+        </w:tc>
+        <w:tc>
+          <w:tcPr>
+            <w:tcW w:w="6520" w:type="dxa"/>
+          </w:tcPr>
+          <w:p>
+            <w:pPr>
+              <w:pStyle w:val="ListParagraph"/>
+              <w:numPr>
+                <w:ilvl w:val="0"/>
+                <w:numId w:val="43"/>
+              </w:numPr>
+              <w:spacing w:before="60" w:after="60" w:line="276" w:lineRule="auto"/>
+            </w:pPr>
+            <w:r>
+              <w:t>Chọn thông tin ngày tháng</w:t>
+            </w:r>
+          </w:p>
+          <w:p>
+            <w:pPr>
+              <w:pStyle w:val="ListParagraph"/>
+              <w:numPr>
+                <w:ilvl w:val="0"/>
+                <w:numId w:val="43"/>
+              </w:numPr>
+              <w:spacing w:before="60" w:after="60" w:line="276" w:lineRule="auto"/>
+            </w:pPr>
+            <w:r>
+              <w:t>Chọn các thông tin phù hợp từ combobox</w:t>
+            </w:r>
+          </w:p>
+          <w:p>
+            <w:pPr>
+              <w:pStyle w:val="ListParagraph"/>
+              <w:numPr>
+                <w:ilvl w:val="0"/>
+                <w:numId w:val="43"/>
+              </w:numPr>
+              <w:spacing w:before="60" w:after="60" w:line="276" w:lineRule="auto"/>
+            </w:pPr>
+            <w:r>
+              <w:t>Bấ</w:t>
+            </w:r>
+            <w:r>
+              <w:t xml:space="preserve">m nút </w:t>
+            </w:r>
+            <w:r>
+              <w:rPr>
+                <w:b/>
+              </w:rPr>
+              <w:t>Thêm</w:t>
+            </w:r>
+          </w:p>
+        </w:tc>
+      </w:tr>
+      <w:tr>
+        <w:tc>
+          <w:tcPr>
+            <w:tcW w:w="2268" w:type="dxa"/>
+          </w:tcPr>
+          <w:p>
+            <w:pPr>
+              <w:spacing w:before="60" w:after="60" w:line="276" w:lineRule="auto"/>
+              <w:rPr>
+                <w:i/>
+              </w:rPr>
+            </w:pPr>
+            <w:r>
+              <w:rPr>
+                <w:i/>
+              </w:rPr>
+              <w:t>Actual Output</w:t>
+            </w:r>
+          </w:p>
+        </w:tc>
+        <w:tc>
+          <w:tcPr>
+            <w:tcW w:w="6520" w:type="dxa"/>
+          </w:tcPr>
+          <w:p>
+            <w:pPr>
+              <w:spacing w:before="60" w:after="60" w:line="276" w:lineRule="auto"/>
+              <w:rPr>
+                <w:i/>
+              </w:rPr>
+            </w:pPr>
+          </w:p>
+        </w:tc>
+      </w:tr>
+      <w:tr>
+        <w:tc>
+          <w:tcPr>
+            <w:tcW w:w="2268" w:type="dxa"/>
+          </w:tcPr>
+          <w:p>
+            <w:pPr>
+              <w:spacing w:before="60" w:after="60" w:line="276" w:lineRule="auto"/>
+              <w:rPr>
+                <w:i/>
+              </w:rPr>
+            </w:pPr>
+            <w:r>
+              <w:rPr>
+                <w:i/>
+              </w:rPr>
+              <w:t>Result</w:t>
+            </w:r>
+          </w:p>
+        </w:tc>
+        <w:tc>
+          <w:tcPr>
+            <w:tcW w:w="6520" w:type="dxa"/>
+          </w:tcPr>
+          <w:p>
+            <w:pPr>
+              <w:spacing w:before="60" w:after="60" w:line="276" w:lineRule="auto"/>
+              <w:rPr>
+                <w:i/>
+              </w:rPr>
+            </w:pPr>
+          </w:p>
+        </w:tc>
+      </w:tr>
+    </w:tbl>
+    <w:p>
+      <w:pPr>
+        <w:pStyle w:val="Heading3"/>
+        <w:numPr>
+          <w:ilvl w:val="0"/>
+          <w:numId w:val="0"/>
+        </w:numPr>
+        <w:ind w:left="720"/>
+      </w:pPr>
+      <w:r>
+        <w:t xml:space="preserve">2.2.10  Test case </w:t>
+      </w:r>
+      <w:r>
+        <w:t>Ghi nhận kết thúc thành công</w:t>
+      </w:r>
+      <w:r>
+        <w:t>.</w:t>
+      </w:r>
+    </w:p>
+    <w:tbl>
+      <w:tblPr>
+        <w:tblStyle w:val="TableGrid"/>
+        <w:tblW w:w="0" w:type="auto"/>
+        <w:tblInd w:w="959" w:type="dxa"/>
+        <w:tblLook w:val="04A0" w:firstRow="1" w:lastRow="0" w:firstColumn="1" w:lastColumn="0" w:noHBand="0" w:noVBand="1"/>
+      </w:tblPr>
+      <w:tblGrid>
+        <w:gridCol w:w="2268"/>
+        <w:gridCol w:w="6520"/>
+      </w:tblGrid>
+      <w:tr>
+        <w:tc>
+          <w:tcPr>
+            <w:tcW w:w="2268" w:type="dxa"/>
+            <w:shd w:val="clear" w:color="auto" w:fill="0070C0"/>
+          </w:tcPr>
+          <w:p>
+            <w:pPr>
+              <w:spacing w:before="60" w:after="60" w:line="276" w:lineRule="auto"/>
+              <w:rPr>
+                <w:b/>
+                <w:i/>
+                <w:color w:val="FFFFFF" w:themeColor="background1"/>
+              </w:rPr>
+            </w:pPr>
+            <w:r>
+              <w:rPr>
+                <w:b/>
+                <w:i/>
+                <w:color w:val="FFFFFF" w:themeColor="background1"/>
+              </w:rPr>
+              <w:t>Test case</w:t>
+            </w:r>
+          </w:p>
+        </w:tc>
+        <w:tc>
+          <w:tcPr>
+            <w:tcW w:w="6520" w:type="dxa"/>
+            <w:shd w:val="clear" w:color="auto" w:fill="0070C0"/>
+          </w:tcPr>
+          <w:p>
+            <w:pPr>
+              <w:spacing w:before="60" w:after="60" w:line="276" w:lineRule="auto"/>
+              <w:rPr>
+                <w:b/>
+                <w:color w:val="FFFFFF" w:themeColor="background1"/>
+              </w:rPr>
+            </w:pPr>
+            <w:r>
+              <w:rPr>
+                <w:b/>
+                <w:color w:val="FFFFFF" w:themeColor="background1"/>
+              </w:rPr>
+              <w:t xml:space="preserve">Nhập sai thông tin bộ lọc trong lập báo </w:t>
+            </w:r>
+            <w:r>
+              <w:rPr>
+                <w:b/>
+                <w:color w:val="FFFFFF" w:themeColor="background1"/>
+              </w:rPr>
+              <w:t>thành tích</w:t>
+            </w:r>
+          </w:p>
+        </w:tc>
+      </w:tr>
+      <w:tr>
+        <w:tc>
+          <w:tcPr>
+            <w:tcW w:w="2268" w:type="dxa"/>
+          </w:tcPr>
+          <w:p>
+            <w:pPr>
+              <w:spacing w:before="60" w:after="60" w:line="276" w:lineRule="auto"/>
+              <w:rPr>
+                <w:i/>
+              </w:rPr>
+            </w:pPr>
+            <w:r>
+              <w:rPr>
+                <w:i/>
+              </w:rPr>
+              <w:t>Related Use case</w:t>
+            </w:r>
+          </w:p>
+        </w:tc>
+        <w:tc>
+          <w:tcPr>
+            <w:tcW w:w="6520" w:type="dxa"/>
+          </w:tcPr>
+          <w:p>
+            <w:pPr>
+              <w:spacing w:before="60" w:after="60" w:line="276" w:lineRule="auto"/>
+            </w:pPr>
+            <w:r>
+              <w:t>UC</w:t>
+            </w:r>
+            <w:r>
+              <w:t>0</w:t>
+            </w:r>
+            <w:r>
+              <w:t>6</w:t>
+            </w:r>
+          </w:p>
+        </w:tc>
+      </w:tr>
+      <w:tr>
+        <w:tc>
+          <w:tcPr>
+            <w:tcW w:w="2268" w:type="dxa"/>
+          </w:tcPr>
+          <w:p>
+            <w:pPr>
+              <w:spacing w:before="60" w:after="60" w:line="276" w:lineRule="auto"/>
+              <w:rPr>
+                <w:i/>
+              </w:rPr>
+            </w:pPr>
+            <w:r>
+              <w:rPr>
+                <w:i/>
+              </w:rPr>
+              <w:t>Context</w:t>
+            </w:r>
+          </w:p>
+        </w:tc>
+        <w:tc>
+          <w:tcPr>
+            <w:tcW w:w="6520" w:type="dxa"/>
+          </w:tcPr>
+          <w:p>
+            <w:pPr>
+              <w:spacing w:before="60" w:after="60" w:line="276" w:lineRule="auto"/>
+            </w:pPr>
+            <w:r>
+              <w:t>Người dùng ghi nhận kết thúc cho thành viên có trong hệ thống</w:t>
+            </w:r>
+          </w:p>
+        </w:tc>
+      </w:tr>
+      <w:tr>
+        <w:tc>
+          <w:tcPr>
+            <w:tcW w:w="2268" w:type="dxa"/>
+          </w:tcPr>
+          <w:p>
+            <w:pPr>
+              <w:spacing w:before="60" w:after="60" w:line="276" w:lineRule="auto"/>
+              <w:rPr>
+                <w:i/>
+              </w:rPr>
+            </w:pPr>
+            <w:r>
+              <w:rPr>
+                <w:i/>
+              </w:rPr>
+              <w:t>Input Data</w:t>
+            </w:r>
+          </w:p>
+        </w:tc>
+        <w:tc>
+          <w:tcPr>
+            <w:tcW w:w="6520" w:type="dxa"/>
+          </w:tcPr>
+          <w:p>
+            <w:pPr>
+              <w:spacing w:before="60" w:after="60" w:line="276" w:lineRule="auto"/>
+            </w:pPr>
+            <w:r>
+              <w:t xml:space="preserve">Thông tin ghi nhận </w:t>
+            </w:r>
+            <w:r>
+              <w:t xml:space="preserve">kết thúc </w:t>
+            </w:r>
+            <w:r>
+              <w:t>(thời gian,</w:t>
+            </w:r>
+            <w:r>
+              <w:t xml:space="preserve"> địa điểm, nguyên nhân</w:t>
+            </w:r>
+            <w:r>
+              <w:t>), hợp lệ với</w:t>
+            </w:r>
+            <w:r>
+              <w:t xml:space="preserve"> yêu cầu</w:t>
+            </w:r>
+            <w:r>
+              <w:t xml:space="preserve"> h</w:t>
+            </w:r>
+            <w:r>
+              <w:t>ệ</w:t>
+            </w:r>
+            <w:r>
+              <w:t xml:space="preserve"> thống.</w:t>
+            </w:r>
+          </w:p>
+        </w:tc>
+      </w:tr>
+      <w:tr>
+        <w:tc>
+          <w:tcPr>
+            <w:tcW w:w="2268" w:type="dxa"/>
+          </w:tcPr>
+          <w:p>
+            <w:pPr>
+              <w:spacing w:before="60" w:after="60" w:line="276" w:lineRule="auto"/>
+              <w:rPr>
+                <w:i/>
+              </w:rPr>
+            </w:pPr>
+            <w:r>
+              <w:rPr>
+                <w:i/>
+              </w:rPr>
+              <w:t>Expected Output</w:t>
+            </w:r>
+          </w:p>
+        </w:tc>
+        <w:tc>
+          <w:tcPr>
+            <w:tcW w:w="6520" w:type="dxa"/>
+          </w:tcPr>
+          <w:p>
+            <w:pPr>
+              <w:spacing w:before="60" w:after="60" w:line="276" w:lineRule="auto"/>
+            </w:pPr>
+            <w:r>
+              <w:t>Thông báo thành công hiện ra.</w:t>
+            </w:r>
+          </w:p>
+          <w:p>
+            <w:pPr>
+              <w:spacing w:before="60" w:after="60" w:line="276" w:lineRule="auto"/>
+            </w:pPr>
+            <w:r>
+              <w:t>Khi sử dụng chức năng lập báo cáo</w:t>
+            </w:r>
+            <w:r>
+              <w:t xml:space="preserve"> tăng giảm thành viên</w:t>
+            </w:r>
+            <w:r>
+              <w:t>, ta thấy số lượng</w:t>
+            </w:r>
+            <w:r>
+              <w:t xml:space="preserve"> mất</w:t>
+            </w:r>
+            <w:r>
+              <w:t xml:space="preserve"> giảm 1.</w:t>
+            </w:r>
+          </w:p>
+        </w:tc>
+      </w:tr>
+      <w:tr>
+        <w:tc>
+          <w:tcPr>
+            <w:tcW w:w="2268" w:type="dxa"/>
+          </w:tcPr>
+          <w:p>
+            <w:pPr>
+              <w:spacing w:before="60" w:after="60" w:line="276" w:lineRule="auto"/>
+              <w:rPr>
+                <w:i/>
+              </w:rPr>
+            </w:pPr>
+            <w:r>
+              <w:rPr>
+                <w:i/>
+              </w:rPr>
+              <w:t>Test steps</w:t>
+            </w:r>
+          </w:p>
+        </w:tc>
+        <w:tc>
+          <w:tcPr>
+            <w:tcW w:w="6520" w:type="dxa"/>
+          </w:tcPr>
+          <w:p>
+            <w:pPr>
+              <w:pStyle w:val="ListParagraph"/>
+              <w:numPr>
+                <w:ilvl w:val="0"/>
+                <w:numId w:val="44"/>
+              </w:numPr>
+              <w:spacing w:before="60" w:after="60" w:line="276" w:lineRule="auto"/>
+            </w:pPr>
+            <w:r>
+              <w:t>Chọn thông tin ngày tháng</w:t>
+            </w:r>
+          </w:p>
+          <w:p>
+            <w:pPr>
+              <w:pStyle w:val="ListParagraph"/>
+              <w:numPr>
+                <w:ilvl w:val="0"/>
+                <w:numId w:val="44"/>
+              </w:numPr>
+              <w:spacing w:before="60" w:after="60" w:line="276" w:lineRule="auto"/>
+            </w:pPr>
+            <w:r>
+              <w:t>Chọn các thông tin phù hợp từ combobox</w:t>
+            </w:r>
+          </w:p>
+          <w:p>
+            <w:pPr>
+              <w:pStyle w:val="ListParagraph"/>
+              <w:numPr>
+                <w:ilvl w:val="0"/>
+                <w:numId w:val="44"/>
+              </w:numPr>
+              <w:spacing w:before="60" w:after="60" w:line="276" w:lineRule="auto"/>
+            </w:pPr>
+            <w:r>
+              <w:t>Bấ</w:t>
+            </w:r>
+            <w:r>
+              <w:t xml:space="preserve">m nút </w:t>
+            </w:r>
+            <w:r>
+              <w:rPr>
+                <w:b/>
+              </w:rPr>
+              <w:t>Thêm</w:t>
+            </w:r>
+          </w:p>
+        </w:tc>
+      </w:tr>
+      <w:tr>
+        <w:tc>
+          <w:tcPr>
+            <w:tcW w:w="2268" w:type="dxa"/>
+          </w:tcPr>
+          <w:p>
+            <w:pPr>
+              <w:spacing w:before="60" w:after="60" w:line="276" w:lineRule="auto"/>
+              <w:rPr>
+                <w:i/>
+              </w:rPr>
+            </w:pPr>
+            <w:r>
+              <w:rPr>
+                <w:i/>
+              </w:rPr>
+              <w:t>Actual Output</w:t>
+            </w:r>
+          </w:p>
+        </w:tc>
+        <w:tc>
+          <w:tcPr>
+            <w:tcW w:w="6520" w:type="dxa"/>
+          </w:tcPr>
+          <w:p>
+            <w:pPr>
+              <w:spacing w:before="60" w:after="60" w:line="276" w:lineRule="auto"/>
+              <w:rPr>
+                <w:i/>
+              </w:rPr>
+            </w:pPr>
+          </w:p>
+        </w:tc>
+      </w:tr>
+      <w:tr>
+        <w:tc>
+          <w:tcPr>
+            <w:tcW w:w="2268" w:type="dxa"/>
+          </w:tcPr>
+          <w:p>
+            <w:pPr>
+              <w:spacing w:before="60" w:after="60" w:line="276" w:lineRule="auto"/>
+              <w:rPr>
+                <w:i/>
+              </w:rPr>
+            </w:pPr>
+            <w:r>
+              <w:rPr>
+                <w:i/>
+              </w:rPr>
+              <w:lastRenderedPageBreak/>
+              <w:t>Result</w:t>
+            </w:r>
+          </w:p>
+        </w:tc>
+        <w:tc>
+          <w:tcPr>
+            <w:tcW w:w="6520" w:type="dxa"/>
+          </w:tcPr>
+          <w:p>
+            <w:pPr>
+              <w:spacing w:before="60" w:after="60" w:line="276" w:lineRule="auto"/>
+              <w:rPr>
+                <w:i/>
+              </w:rPr>
+            </w:pPr>
+          </w:p>
+        </w:tc>
+      </w:tr>
+    </w:tbl>
+    <w:p/>
+    <w:p>
+      <w:pPr>
+        <w:pStyle w:val="Heading3"/>
+        <w:numPr>
+          <w:ilvl w:val="0"/>
+          <w:numId w:val="0"/>
+        </w:numPr>
+        <w:ind w:left="720"/>
+      </w:pPr>
+      <w:r>
+        <w:t xml:space="preserve">2.2.11 Test case </w:t>
+      </w:r>
+      <w:r>
+        <w:t>Ghi nhận kết thúc thất bại</w:t>
+      </w:r>
+      <w:r>
+        <w:t>.</w:t>
+      </w:r>
+    </w:p>
+    <w:p/>
+    <w:tbl>
+      <w:tblPr>
+        <w:tblStyle w:val="TableGrid"/>
+        <w:tblW w:w="0" w:type="auto"/>
+        <w:tblInd w:w="959" w:type="dxa"/>
+        <w:tblLook w:val="04A0" w:firstRow="1" w:lastRow="0" w:firstColumn="1" w:lastColumn="0" w:noHBand="0" w:noVBand="1"/>
+      </w:tblPr>
+      <w:tblGrid>
+        <w:gridCol w:w="2268"/>
+        <w:gridCol w:w="6520"/>
+      </w:tblGrid>
+      <w:tr>
+        <w:tc>
+          <w:tcPr>
+            <w:tcW w:w="2268" w:type="dxa"/>
+            <w:shd w:val="clear" w:color="auto" w:fill="0070C0"/>
+          </w:tcPr>
+          <w:p>
+            <w:pPr>
+              <w:spacing w:before="60" w:after="60" w:line="276" w:lineRule="auto"/>
+              <w:rPr>
+                <w:b/>
+                <w:i/>
+                <w:color w:val="FFFFFF" w:themeColor="background1"/>
+              </w:rPr>
+            </w:pPr>
+            <w:r>
+              <w:rPr>
+                <w:b/>
+                <w:i/>
+                <w:color w:val="FFFFFF" w:themeColor="background1"/>
+              </w:rPr>
+              <w:t>Test case</w:t>
+            </w:r>
+          </w:p>
+        </w:tc>
+        <w:tc>
+          <w:tcPr>
+            <w:tcW w:w="6520" w:type="dxa"/>
+            <w:shd w:val="clear" w:color="auto" w:fill="0070C0"/>
+          </w:tcPr>
+          <w:p>
+            <w:pPr>
+              <w:spacing w:before="60" w:after="60" w:line="276" w:lineRule="auto"/>
+              <w:rPr>
+                <w:b/>
+                <w:color w:val="FFFFFF" w:themeColor="background1"/>
+              </w:rPr>
+            </w:pPr>
+            <w:r>
+              <w:rPr>
+                <w:b/>
+                <w:color w:val="FFFFFF" w:themeColor="background1"/>
+              </w:rPr>
+              <w:t xml:space="preserve">Nhập sai thông tin bộ lọc trong lập báo </w:t>
+            </w:r>
+            <w:r>
+              <w:rPr>
+                <w:b/>
+                <w:color w:val="FFFFFF" w:themeColor="background1"/>
+              </w:rPr>
+              <w:t>thành tích</w:t>
+            </w:r>
+          </w:p>
+        </w:tc>
+      </w:tr>
+      <w:tr>
+        <w:tc>
+          <w:tcPr>
+            <w:tcW w:w="2268" w:type="dxa"/>
+          </w:tcPr>
+          <w:p>
+            <w:pPr>
+              <w:spacing w:before="60" w:after="60" w:line="276" w:lineRule="auto"/>
+              <w:rPr>
+                <w:i/>
+              </w:rPr>
+            </w:pPr>
+            <w:r>
+              <w:rPr>
+                <w:i/>
+              </w:rPr>
+              <w:t>Related Use case</w:t>
+            </w:r>
+          </w:p>
+        </w:tc>
+        <w:tc>
+          <w:tcPr>
+            <w:tcW w:w="6520" w:type="dxa"/>
+          </w:tcPr>
+          <w:p>
+            <w:pPr>
+              <w:spacing w:before="60" w:after="60" w:line="276" w:lineRule="auto"/>
+            </w:pPr>
+            <w:r>
+              <w:t>UC</w:t>
+            </w:r>
+            <w:r>
+              <w:t>0</w:t>
+            </w:r>
+            <w:r>
+              <w:t>6</w:t>
+            </w:r>
+          </w:p>
+        </w:tc>
+      </w:tr>
+      <w:tr>
+        <w:tc>
+          <w:tcPr>
+            <w:tcW w:w="2268" w:type="dxa"/>
+          </w:tcPr>
+          <w:p>
+            <w:pPr>
+              <w:spacing w:before="60" w:after="60" w:line="276" w:lineRule="auto"/>
+              <w:rPr>
+                <w:i/>
+              </w:rPr>
+            </w:pPr>
+            <w:r>
+              <w:rPr>
+                <w:i/>
+              </w:rPr>
+              <w:t>Context</w:t>
+            </w:r>
+          </w:p>
+        </w:tc>
+        <w:tc>
+          <w:tcPr>
+            <w:tcW w:w="6520" w:type="dxa"/>
+          </w:tcPr>
+          <w:p>
+            <w:pPr>
+              <w:spacing w:before="60" w:after="60" w:line="276" w:lineRule="auto"/>
+            </w:pPr>
+            <w:r>
+              <w:t>Người dùng ghi nhận kết thúc cho thành viên có trong hệ thống</w:t>
+            </w:r>
+          </w:p>
+        </w:tc>
+      </w:tr>
+      <w:tr>
+        <w:tc>
+          <w:tcPr>
+            <w:tcW w:w="2268" w:type="dxa"/>
+          </w:tcPr>
+          <w:p>
+            <w:pPr>
+              <w:spacing w:before="60" w:after="60" w:line="276" w:lineRule="auto"/>
+              <w:rPr>
+                <w:i/>
+              </w:rPr>
+            </w:pPr>
+            <w:r>
+              <w:rPr>
+                <w:i/>
+              </w:rPr>
+              <w:t>Input Data</w:t>
+            </w:r>
+          </w:p>
+        </w:tc>
+        <w:tc>
+          <w:tcPr>
+            <w:tcW w:w="6520" w:type="dxa"/>
+          </w:tcPr>
+          <w:p>
+            <w:pPr>
+              <w:spacing w:before="60" w:after="60" w:line="276" w:lineRule="auto"/>
+            </w:pPr>
+            <w:r>
+              <w:t>Thông tin ghi nhận kết thúc (thời gian, địa điểm, nguyên nhân),</w:t>
+            </w:r>
+            <w:r>
+              <w:t xml:space="preserve"> không</w:t>
+            </w:r>
+            <w:r>
+              <w:t xml:space="preserve"> hợp lệ với</w:t>
+            </w:r>
+            <w:r>
+              <w:t xml:space="preserve"> yêu cầu</w:t>
+            </w:r>
+            <w:r>
+              <w:t xml:space="preserve"> h</w:t>
+            </w:r>
+            <w:r>
+              <w:t>ệ</w:t>
+            </w:r>
+            <w:r>
+              <w:t xml:space="preserve"> thống.</w:t>
+            </w:r>
+          </w:p>
+        </w:tc>
+      </w:tr>
+      <w:tr>
+        <w:tc>
+          <w:tcPr>
+            <w:tcW w:w="2268" w:type="dxa"/>
+          </w:tcPr>
+          <w:p>
+            <w:pPr>
+              <w:spacing w:before="60" w:after="60" w:line="276" w:lineRule="auto"/>
+              <w:rPr>
+                <w:i/>
+              </w:rPr>
+            </w:pPr>
+            <w:r>
+              <w:rPr>
+                <w:i/>
+              </w:rPr>
+              <w:t>Expected Output</w:t>
+            </w:r>
+          </w:p>
+        </w:tc>
+        <w:tc>
+          <w:tcPr>
+            <w:tcW w:w="6520" w:type="dxa"/>
+          </w:tcPr>
+          <w:p>
+            <w:pPr>
+              <w:spacing w:before="60" w:after="60" w:line="276" w:lineRule="auto"/>
+            </w:pPr>
+            <w:r>
+              <w:t>Thông báo thành công hiện ra.</w:t>
+            </w:r>
+          </w:p>
+          <w:p>
+            <w:pPr>
+              <w:spacing w:before="60" w:after="60" w:line="276" w:lineRule="auto"/>
+            </w:pPr>
+            <w:r>
+              <w:t xml:space="preserve">Khi sử dụng chức năng lập báo cáo tăng giảm thành viên, ta thấy số lượng </w:t>
+            </w:r>
+            <w:r>
+              <w:t>mất không thay đổi.</w:t>
+            </w:r>
+          </w:p>
+        </w:tc>
+      </w:tr>
+      <w:tr>
+        <w:tc>
+          <w:tcPr>
+            <w:tcW w:w="2268" w:type="dxa"/>
+          </w:tcPr>
+          <w:p>
+            <w:pPr>
+              <w:spacing w:before="60" w:after="60" w:line="276" w:lineRule="auto"/>
+              <w:rPr>
+                <w:i/>
+              </w:rPr>
+            </w:pPr>
+            <w:r>
+              <w:rPr>
+                <w:i/>
+              </w:rPr>
+              <w:t>Test steps</w:t>
+            </w:r>
+          </w:p>
+        </w:tc>
+        <w:tc>
+          <w:tcPr>
+            <w:tcW w:w="6520" w:type="dxa"/>
+          </w:tcPr>
+          <w:p>
+            <w:pPr>
+              <w:pStyle w:val="ListParagraph"/>
+              <w:numPr>
+                <w:ilvl w:val="0"/>
+                <w:numId w:val="47"/>
+              </w:numPr>
+              <w:spacing w:before="60" w:after="60" w:line="276" w:lineRule="auto"/>
+            </w:pPr>
+            <w:r>
+              <w:t>Chọn thông tin ngày tháng</w:t>
+            </w:r>
+          </w:p>
+          <w:p>
+            <w:pPr>
+              <w:pStyle w:val="ListParagraph"/>
+              <w:numPr>
+                <w:ilvl w:val="0"/>
+                <w:numId w:val="47"/>
+              </w:numPr>
+              <w:spacing w:before="60" w:after="60" w:line="276" w:lineRule="auto"/>
+            </w:pPr>
+            <w:r>
+              <w:t>Chọn các thông tin phù hợp từ combobox</w:t>
+            </w:r>
+          </w:p>
+          <w:p>
+            <w:pPr>
+              <w:pStyle w:val="ListParagraph"/>
+              <w:numPr>
+                <w:ilvl w:val="0"/>
+                <w:numId w:val="47"/>
+              </w:numPr>
+              <w:spacing w:before="60" w:after="60" w:line="276" w:lineRule="auto"/>
+            </w:pPr>
+            <w:r>
+              <w:t>Bấ</w:t>
+            </w:r>
+            <w:r>
+              <w:t xml:space="preserve">m nút </w:t>
+            </w:r>
+            <w:r>
+              <w:rPr>
+                <w:b/>
+              </w:rPr>
+              <w:t>Thêm</w:t>
             </w:r>
           </w:p>
         </w:tc>
@@ -5372,7 +7284,7 @@
 </file>
 
 <file path=word/endnotes.xml><?xml version="1.0" encoding="utf-8"?>
-<w:endnotes xmlns:wpc="http://schemas.microsoft.com/office/word/2010/wordprocessingCanvas" xmlns:cx="http://schemas.microsoft.com/office/drawing/2014/chartex" xmlns:mc="http://schemas.openxmlformats.org/markup-compatibility/2006" xmlns:o="urn:schemas-microsoft-com:office:office" xmlns:r="http://schemas.openxmlformats.org/officeDocument/2006/relationships" xmlns:m="http://schemas.openxmlformats.org/officeDocument/2006/math" xmlns:v="urn:schemas-microsoft-com:vml" xmlns:wp14="http://schemas.microsoft.com/office/word/2010/wordprocessingDrawing" xmlns:wp="http://schemas.openxmlformats.org/drawingml/2006/wordprocessingDrawing" xmlns:w10="urn:schemas-microsoft-com:office:word" xmlns:w="http://schemas.openxmlformats.org/wordprocessingml/2006/main" xmlns:w14="http://schemas.microsoft.com/office/word/2010/wordml" xmlns:w15="http://schemas.microsoft.com/office/word/2012/wordml" xmlns:w16se="http://schemas.microsoft.com/office/word/2015/wordml/symex" xmlns:wpg="http://schemas.microsoft.com/office/word/2010/wordprocessingGroup" xmlns:wpi="http://schemas.microsoft.com/office/word/2010/wordprocessingInk" xmlns:wne="http://schemas.microsoft.com/office/word/2006/wordml" xmlns:wps="http://schemas.microsoft.com/office/word/2010/wordprocessingShape" mc:Ignorable="w14 w15 w16se wp14">
+<w:endnotes xmlns:wpc="http://schemas.microsoft.com/office/word/2010/wordprocessingCanvas" xmlns:cx="http://schemas.microsoft.com/office/drawing/2014/chartex" xmlns:cx1="http://schemas.microsoft.com/office/drawing/2015/9/8/chartex" xmlns:cx2="http://schemas.microsoft.com/office/drawing/2015/10/21/chartex" xmlns:cx3="http://schemas.microsoft.com/office/drawing/2016/5/9/chartex" xmlns:cx4="http://schemas.microsoft.com/office/drawing/2016/5/10/chartex" xmlns:cx5="http://schemas.microsoft.com/office/drawing/2016/5/11/chartex" xmlns:cx6="http://schemas.microsoft.com/office/drawing/2016/5/12/chartex" xmlns:cx7="http://schemas.microsoft.com/office/drawing/2016/5/13/chartex" xmlns:cx8="http://schemas.microsoft.com/office/drawing/2016/5/14/chartex" xmlns:mc="http://schemas.openxmlformats.org/markup-compatibility/2006" xmlns:aink="http://schemas.microsoft.com/office/drawing/2016/ink" xmlns:am3d="http://schemas.microsoft.com/office/drawing/2017/model3d" xmlns:o="urn:schemas-microsoft-com:office:office" xmlns:r="http://schemas.openxmlformats.org/officeDocument/2006/relationships" xmlns:m="http://schemas.openxmlformats.org/officeDocument/2006/math" xmlns:v="urn:schemas-microsoft-com:vml" xmlns:wp14="http://schemas.microsoft.com/office/word/2010/wordprocessingDrawing" xmlns:wp="http://schemas.openxmlformats.org/drawingml/2006/wordprocessingDrawing" xmlns:w10="urn:schemas-microsoft-com:office:word" xmlns:w="http://schemas.openxmlformats.org/wordprocessingml/2006/main" xmlns:w14="http://schemas.microsoft.com/office/word/2010/wordml" xmlns:w15="http://schemas.microsoft.com/office/word/2012/wordml" xmlns:w16cex="http://schemas.microsoft.com/office/word/2018/wordml/cex" xmlns:w16cid="http://schemas.microsoft.com/office/word/2016/wordml/cid" xmlns:w16="http://schemas.microsoft.com/office/word/2018/wordml" xmlns:w16se="http://schemas.microsoft.com/office/word/2015/wordml/symex" xmlns:wpg="http://schemas.microsoft.com/office/word/2010/wordprocessingGroup" xmlns:wpi="http://schemas.microsoft.com/office/word/2010/wordprocessingInk" xmlns:wne="http://schemas.microsoft.com/office/word/2006/wordml" xmlns:wps="http://schemas.microsoft.com/office/word/2010/wordprocessingShape" mc:Ignorable="w14 w15 w16se w16cid w16 w16cex wp14">
   <w:endnote w:type="separator" w:id="-1">
     <w:p>
       <w:pPr>
@@ -5397,7 +7309,7 @@
 </file>
 
 <file path=word/footer1.xml><?xml version="1.0" encoding="utf-8"?>
-<w:ftr xmlns:wpc="http://schemas.microsoft.com/office/word/2010/wordprocessingCanvas" xmlns:cx="http://schemas.microsoft.com/office/drawing/2014/chartex" xmlns:mc="http://schemas.openxmlformats.org/markup-compatibility/2006" xmlns:o="urn:schemas-microsoft-com:office:office" xmlns:r="http://schemas.openxmlformats.org/officeDocument/2006/relationships" xmlns:m="http://schemas.openxmlformats.org/officeDocument/2006/math" xmlns:v="urn:schemas-microsoft-com:vml" xmlns:wp14="http://schemas.microsoft.com/office/word/2010/wordprocessingDrawing" xmlns:wp="http://schemas.openxmlformats.org/drawingml/2006/wordprocessingDrawing" xmlns:w10="urn:schemas-microsoft-com:office:word" xmlns:w="http://schemas.openxmlformats.org/wordprocessingml/2006/main" xmlns:w14="http://schemas.microsoft.com/office/word/2010/wordml" xmlns:w15="http://schemas.microsoft.com/office/word/2012/wordml" xmlns:w16se="http://schemas.microsoft.com/office/word/2015/wordml/symex" xmlns:wpg="http://schemas.microsoft.com/office/word/2010/wordprocessingGroup" xmlns:wpi="http://schemas.microsoft.com/office/word/2010/wordprocessingInk" xmlns:wne="http://schemas.microsoft.com/office/word/2006/wordml" xmlns:wps="http://schemas.microsoft.com/office/word/2010/wordprocessingShape" mc:Ignorable="w14 w15 w16se wp14">
+<w:ftr xmlns:wpc="http://schemas.microsoft.com/office/word/2010/wordprocessingCanvas" xmlns:cx="http://schemas.microsoft.com/office/drawing/2014/chartex" xmlns:cx1="http://schemas.microsoft.com/office/drawing/2015/9/8/chartex" xmlns:cx2="http://schemas.microsoft.com/office/drawing/2015/10/21/chartex" xmlns:cx3="http://schemas.microsoft.com/office/drawing/2016/5/9/chartex" xmlns:cx4="http://schemas.microsoft.com/office/drawing/2016/5/10/chartex" xmlns:cx5="http://schemas.microsoft.com/office/drawing/2016/5/11/chartex" xmlns:cx6="http://schemas.microsoft.com/office/drawing/2016/5/12/chartex" xmlns:cx7="http://schemas.microsoft.com/office/drawing/2016/5/13/chartex" xmlns:cx8="http://schemas.microsoft.com/office/drawing/2016/5/14/chartex" xmlns:mc="http://schemas.openxmlformats.org/markup-compatibility/2006" xmlns:aink="http://schemas.microsoft.com/office/drawing/2016/ink" xmlns:am3d="http://schemas.microsoft.com/office/drawing/2017/model3d" xmlns:o="urn:schemas-microsoft-com:office:office" xmlns:r="http://schemas.openxmlformats.org/officeDocument/2006/relationships" xmlns:m="http://schemas.openxmlformats.org/officeDocument/2006/math" xmlns:v="urn:schemas-microsoft-com:vml" xmlns:wp14="http://schemas.microsoft.com/office/word/2010/wordprocessingDrawing" xmlns:wp="http://schemas.openxmlformats.org/drawingml/2006/wordprocessingDrawing" xmlns:w10="urn:schemas-microsoft-com:office:word" xmlns:w="http://schemas.openxmlformats.org/wordprocessingml/2006/main" xmlns:w14="http://schemas.microsoft.com/office/word/2010/wordml" xmlns:w15="http://schemas.microsoft.com/office/word/2012/wordml" xmlns:w16cex="http://schemas.microsoft.com/office/word/2018/wordml/cex" xmlns:w16cid="http://schemas.microsoft.com/office/word/2016/wordml/cid" xmlns:w16="http://schemas.microsoft.com/office/word/2018/wordml" xmlns:w16se="http://schemas.microsoft.com/office/word/2015/wordml/symex" xmlns:wpg="http://schemas.microsoft.com/office/word/2010/wordprocessingGroup" xmlns:wpi="http://schemas.microsoft.com/office/word/2010/wordprocessingInk" xmlns:wne="http://schemas.microsoft.com/office/word/2006/wordml" xmlns:wps="http://schemas.microsoft.com/office/word/2010/wordprocessingShape" mc:Ignorable="w14 w15 w16se w16cid w16 w16cex wp14">
   <w:p>
     <w:pPr>
       <w:pStyle w:val="Footer"/>
@@ -5407,7 +7319,7 @@
 </file>
 
 <file path=word/footer2.xml><?xml version="1.0" encoding="utf-8"?>
-<w:ftr xmlns:wpc="http://schemas.microsoft.com/office/word/2010/wordprocessingCanvas" xmlns:cx="http://schemas.microsoft.com/office/drawing/2014/chartex" xmlns:mc="http://schemas.openxmlformats.org/markup-compatibility/2006" xmlns:o="urn:schemas-microsoft-com:office:office" xmlns:r="http://schemas.openxmlformats.org/officeDocument/2006/relationships" xmlns:m="http://schemas.openxmlformats.org/officeDocument/2006/math" xmlns:v="urn:schemas-microsoft-com:vml" xmlns:wp14="http://schemas.microsoft.com/office/word/2010/wordprocessingDrawing" xmlns:wp="http://schemas.openxmlformats.org/drawingml/2006/wordprocessingDrawing" xmlns:w10="urn:schemas-microsoft-com:office:word" xmlns:w="http://schemas.openxmlformats.org/wordprocessingml/2006/main" xmlns:w14="http://schemas.microsoft.com/office/word/2010/wordml" xmlns:w15="http://schemas.microsoft.com/office/word/2012/wordml" xmlns:w16se="http://schemas.microsoft.com/office/word/2015/wordml/symex" xmlns:wpg="http://schemas.microsoft.com/office/word/2010/wordprocessingGroup" xmlns:wpi="http://schemas.microsoft.com/office/word/2010/wordprocessingInk" xmlns:wne="http://schemas.microsoft.com/office/word/2006/wordml" xmlns:wps="http://schemas.microsoft.com/office/word/2010/wordprocessingShape" mc:Ignorable="w14 w15 w16se wp14">
+<w:ftr xmlns:wpc="http://schemas.microsoft.com/office/word/2010/wordprocessingCanvas" xmlns:cx="http://schemas.microsoft.com/office/drawing/2014/chartex" xmlns:cx1="http://schemas.microsoft.com/office/drawing/2015/9/8/chartex" xmlns:cx2="http://schemas.microsoft.com/office/drawing/2015/10/21/chartex" xmlns:cx3="http://schemas.microsoft.com/office/drawing/2016/5/9/chartex" xmlns:cx4="http://schemas.microsoft.com/office/drawing/2016/5/10/chartex" xmlns:cx5="http://schemas.microsoft.com/office/drawing/2016/5/11/chartex" xmlns:cx6="http://schemas.microsoft.com/office/drawing/2016/5/12/chartex" xmlns:cx7="http://schemas.microsoft.com/office/drawing/2016/5/13/chartex" xmlns:cx8="http://schemas.microsoft.com/office/drawing/2016/5/14/chartex" xmlns:mc="http://schemas.openxmlformats.org/markup-compatibility/2006" xmlns:aink="http://schemas.microsoft.com/office/drawing/2016/ink" xmlns:am3d="http://schemas.microsoft.com/office/drawing/2017/model3d" xmlns:o="urn:schemas-microsoft-com:office:office" xmlns:r="http://schemas.openxmlformats.org/officeDocument/2006/relationships" xmlns:m="http://schemas.openxmlformats.org/officeDocument/2006/math" xmlns:v="urn:schemas-microsoft-com:vml" xmlns:wp14="http://schemas.microsoft.com/office/word/2010/wordprocessingDrawing" xmlns:wp="http://schemas.openxmlformats.org/drawingml/2006/wordprocessingDrawing" xmlns:w10="urn:schemas-microsoft-com:office:word" xmlns:w="http://schemas.openxmlformats.org/wordprocessingml/2006/main" xmlns:w14="http://schemas.microsoft.com/office/word/2010/wordml" xmlns:w15="http://schemas.microsoft.com/office/word/2012/wordml" xmlns:w16cex="http://schemas.microsoft.com/office/word/2018/wordml/cex" xmlns:w16cid="http://schemas.microsoft.com/office/word/2016/wordml/cid" xmlns:w16="http://schemas.microsoft.com/office/word/2018/wordml" xmlns:w16se="http://schemas.microsoft.com/office/word/2015/wordml/symex" xmlns:wpg="http://schemas.microsoft.com/office/word/2010/wordprocessingGroup" xmlns:wpi="http://schemas.microsoft.com/office/word/2010/wordprocessingInk" xmlns:wne="http://schemas.microsoft.com/office/word/2006/wordml" xmlns:wps="http://schemas.microsoft.com/office/word/2010/wordprocessingShape" mc:Ignorable="w14 w15 w16se w16cid w16 w16cex wp14">
   <w:tbl>
     <w:tblPr>
       <w:tblW w:w="5000" w:type="pct"/>
@@ -5566,7 +7478,7 @@
 </file>
 
 <file path=word/footnotes.xml><?xml version="1.0" encoding="utf-8"?>
-<w:footnotes xmlns:wpc="http://schemas.microsoft.com/office/word/2010/wordprocessingCanvas" xmlns:cx="http://schemas.microsoft.com/office/drawing/2014/chartex" xmlns:mc="http://schemas.openxmlformats.org/markup-compatibility/2006" xmlns:o="urn:schemas-microsoft-com:office:office" xmlns:r="http://schemas.openxmlformats.org/officeDocument/2006/relationships" xmlns:m="http://schemas.openxmlformats.org/officeDocument/2006/math" xmlns:v="urn:schemas-microsoft-com:vml" xmlns:wp14="http://schemas.microsoft.com/office/word/2010/wordprocessingDrawing" xmlns:wp="http://schemas.openxmlformats.org/drawingml/2006/wordprocessingDrawing" xmlns:w10="urn:schemas-microsoft-com:office:word" xmlns:w="http://schemas.openxmlformats.org/wordprocessingml/2006/main" xmlns:w14="http://schemas.microsoft.com/office/word/2010/wordml" xmlns:w15="http://schemas.microsoft.com/office/word/2012/wordml" xmlns:w16se="http://schemas.microsoft.com/office/word/2015/wordml/symex" xmlns:wpg="http://schemas.microsoft.com/office/word/2010/wordprocessingGroup" xmlns:wpi="http://schemas.microsoft.com/office/word/2010/wordprocessingInk" xmlns:wne="http://schemas.microsoft.com/office/word/2006/wordml" xmlns:wps="http://schemas.microsoft.com/office/word/2010/wordprocessingShape" mc:Ignorable="w14 w15 w16se wp14">
+<w:footnotes xmlns:wpc="http://schemas.microsoft.com/office/word/2010/wordprocessingCanvas" xmlns:cx="http://schemas.microsoft.com/office/drawing/2014/chartex" xmlns:cx1="http://schemas.microsoft.com/office/drawing/2015/9/8/chartex" xmlns:cx2="http://schemas.microsoft.com/office/drawing/2015/10/21/chartex" xmlns:cx3="http://schemas.microsoft.com/office/drawing/2016/5/9/chartex" xmlns:cx4="http://schemas.microsoft.com/office/drawing/2016/5/10/chartex" xmlns:cx5="http://schemas.microsoft.com/office/drawing/2016/5/11/chartex" xmlns:cx6="http://schemas.microsoft.com/office/drawing/2016/5/12/chartex" xmlns:cx7="http://schemas.microsoft.com/office/drawing/2016/5/13/chartex" xmlns:cx8="http://schemas.microsoft.com/office/drawing/2016/5/14/chartex" xmlns:mc="http://schemas.openxmlformats.org/markup-compatibility/2006" xmlns:aink="http://schemas.microsoft.com/office/drawing/2016/ink" xmlns:am3d="http://schemas.microsoft.com/office/drawing/2017/model3d" xmlns:o="urn:schemas-microsoft-com:office:office" xmlns:r="http://schemas.openxmlformats.org/officeDocument/2006/relationships" xmlns:m="http://schemas.openxmlformats.org/officeDocument/2006/math" xmlns:v="urn:schemas-microsoft-com:vml" xmlns:wp14="http://schemas.microsoft.com/office/word/2010/wordprocessingDrawing" xmlns:wp="http://schemas.openxmlformats.org/drawingml/2006/wordprocessingDrawing" xmlns:w10="urn:schemas-microsoft-com:office:word" xmlns:w="http://schemas.openxmlformats.org/wordprocessingml/2006/main" xmlns:w14="http://schemas.microsoft.com/office/word/2010/wordml" xmlns:w15="http://schemas.microsoft.com/office/word/2012/wordml" xmlns:w16cex="http://schemas.microsoft.com/office/word/2018/wordml/cex" xmlns:w16cid="http://schemas.microsoft.com/office/word/2016/wordml/cid" xmlns:w16="http://schemas.microsoft.com/office/word/2018/wordml" xmlns:w16se="http://schemas.microsoft.com/office/word/2015/wordml/symex" xmlns:wpg="http://schemas.microsoft.com/office/word/2010/wordprocessingGroup" xmlns:wpi="http://schemas.microsoft.com/office/word/2010/wordprocessingInk" xmlns:wne="http://schemas.microsoft.com/office/word/2006/wordml" xmlns:wps="http://schemas.microsoft.com/office/word/2010/wordprocessingShape" mc:Ignorable="w14 w15 w16se w16cid w16 w16cex wp14">
   <w:footnote w:type="separator" w:id="-1">
     <w:p>
       <w:pPr>
@@ -5591,7 +7503,7 @@
 </file>
 
 <file path=word/header1.xml><?xml version="1.0" encoding="utf-8"?>
-<w:hdr xmlns:wpc="http://schemas.microsoft.com/office/word/2010/wordprocessingCanvas" xmlns:cx="http://schemas.microsoft.com/office/drawing/2014/chartex" xmlns:mc="http://schemas.openxmlformats.org/markup-compatibility/2006" xmlns:o="urn:schemas-microsoft-com:office:office" xmlns:r="http://schemas.openxmlformats.org/officeDocument/2006/relationships" xmlns:m="http://schemas.openxmlformats.org/officeDocument/2006/math" xmlns:v="urn:schemas-microsoft-com:vml" xmlns:wp14="http://schemas.microsoft.com/office/word/2010/wordprocessingDrawing" xmlns:wp="http://schemas.openxmlformats.org/drawingml/2006/wordprocessingDrawing" xmlns:w10="urn:schemas-microsoft-com:office:word" xmlns:w="http://schemas.openxmlformats.org/wordprocessingml/2006/main" xmlns:w14="http://schemas.microsoft.com/office/word/2010/wordml" xmlns:w15="http://schemas.microsoft.com/office/word/2012/wordml" xmlns:w16se="http://schemas.microsoft.com/office/word/2015/wordml/symex" xmlns:wpg="http://schemas.microsoft.com/office/word/2010/wordprocessingGroup" xmlns:wpi="http://schemas.microsoft.com/office/word/2010/wordprocessingInk" xmlns:wne="http://schemas.microsoft.com/office/word/2006/wordml" xmlns:wps="http://schemas.microsoft.com/office/word/2010/wordprocessingShape" mc:Ignorable="w14 w15 w16se wp14">
+<w:hdr xmlns:wpc="http://schemas.microsoft.com/office/word/2010/wordprocessingCanvas" xmlns:cx="http://schemas.microsoft.com/office/drawing/2014/chartex" xmlns:cx1="http://schemas.microsoft.com/office/drawing/2015/9/8/chartex" xmlns:cx2="http://schemas.microsoft.com/office/drawing/2015/10/21/chartex" xmlns:cx3="http://schemas.microsoft.com/office/drawing/2016/5/9/chartex" xmlns:cx4="http://schemas.microsoft.com/office/drawing/2016/5/10/chartex" xmlns:cx5="http://schemas.microsoft.com/office/drawing/2016/5/11/chartex" xmlns:cx6="http://schemas.microsoft.com/office/drawing/2016/5/12/chartex" xmlns:cx7="http://schemas.microsoft.com/office/drawing/2016/5/13/chartex" xmlns:cx8="http://schemas.microsoft.com/office/drawing/2016/5/14/chartex" xmlns:mc="http://schemas.openxmlformats.org/markup-compatibility/2006" xmlns:aink="http://schemas.microsoft.com/office/drawing/2016/ink" xmlns:am3d="http://schemas.microsoft.com/office/drawing/2017/model3d" xmlns:o="urn:schemas-microsoft-com:office:office" xmlns:r="http://schemas.openxmlformats.org/officeDocument/2006/relationships" xmlns:m="http://schemas.openxmlformats.org/officeDocument/2006/math" xmlns:v="urn:schemas-microsoft-com:vml" xmlns:wp14="http://schemas.microsoft.com/office/word/2010/wordprocessingDrawing" xmlns:wp="http://schemas.openxmlformats.org/drawingml/2006/wordprocessingDrawing" xmlns:w10="urn:schemas-microsoft-com:office:word" xmlns:w="http://schemas.openxmlformats.org/wordprocessingml/2006/main" xmlns:w14="http://schemas.microsoft.com/office/word/2010/wordml" xmlns:w15="http://schemas.microsoft.com/office/word/2012/wordml" xmlns:w16cex="http://schemas.microsoft.com/office/word/2018/wordml/cex" xmlns:w16cid="http://schemas.microsoft.com/office/word/2016/wordml/cid" xmlns:w16="http://schemas.microsoft.com/office/word/2018/wordml" xmlns:w16se="http://schemas.microsoft.com/office/word/2015/wordml/symex" xmlns:wpg="http://schemas.microsoft.com/office/word/2010/wordprocessingGroup" xmlns:wpi="http://schemas.microsoft.com/office/word/2010/wordprocessingInk" xmlns:wne="http://schemas.microsoft.com/office/word/2006/wordml" xmlns:wps="http://schemas.microsoft.com/office/word/2010/wordprocessingShape" mc:Ignorable="w14 w15 w16se w16cid w16 w16cex wp14">
   <w:p>
     <w:pPr>
       <w:pStyle w:val="Header"/>
@@ -5601,7 +7513,7 @@
 </file>
 
 <file path=word/header2.xml><?xml version="1.0" encoding="utf-8"?>
-<w:hdr xmlns:wpc="http://schemas.microsoft.com/office/word/2010/wordprocessingCanvas" xmlns:cx="http://schemas.microsoft.com/office/drawing/2014/chartex" xmlns:mc="http://schemas.openxmlformats.org/markup-compatibility/2006" xmlns:o="urn:schemas-microsoft-com:office:office" xmlns:r="http://schemas.openxmlformats.org/officeDocument/2006/relationships" xmlns:m="http://schemas.openxmlformats.org/officeDocument/2006/math" xmlns:v="urn:schemas-microsoft-com:vml" xmlns:wp14="http://schemas.microsoft.com/office/word/2010/wordprocessingDrawing" xmlns:wp="http://schemas.openxmlformats.org/drawingml/2006/wordprocessingDrawing" xmlns:w10="urn:schemas-microsoft-com:office:word" xmlns:w="http://schemas.openxmlformats.org/wordprocessingml/2006/main" xmlns:w14="http://schemas.microsoft.com/office/word/2010/wordml" xmlns:w15="http://schemas.microsoft.com/office/word/2012/wordml" xmlns:w16se="http://schemas.microsoft.com/office/word/2015/wordml/symex" xmlns:wpg="http://schemas.microsoft.com/office/word/2010/wordprocessingGroup" xmlns:wpi="http://schemas.microsoft.com/office/word/2010/wordprocessingInk" xmlns:wne="http://schemas.microsoft.com/office/word/2006/wordml" xmlns:wps="http://schemas.microsoft.com/office/word/2010/wordprocessingShape" mc:Ignorable="w14 w15 w16se wp14">
+<w:hdr xmlns:wpc="http://schemas.microsoft.com/office/word/2010/wordprocessingCanvas" xmlns:cx="http://schemas.microsoft.com/office/drawing/2014/chartex" xmlns:cx1="http://schemas.microsoft.com/office/drawing/2015/9/8/chartex" xmlns:cx2="http://schemas.microsoft.com/office/drawing/2015/10/21/chartex" xmlns:cx3="http://schemas.microsoft.com/office/drawing/2016/5/9/chartex" xmlns:cx4="http://schemas.microsoft.com/office/drawing/2016/5/10/chartex" xmlns:cx5="http://schemas.microsoft.com/office/drawing/2016/5/11/chartex" xmlns:cx6="http://schemas.microsoft.com/office/drawing/2016/5/12/chartex" xmlns:cx7="http://schemas.microsoft.com/office/drawing/2016/5/13/chartex" xmlns:cx8="http://schemas.microsoft.com/office/drawing/2016/5/14/chartex" xmlns:mc="http://schemas.openxmlformats.org/markup-compatibility/2006" xmlns:aink="http://schemas.microsoft.com/office/drawing/2016/ink" xmlns:am3d="http://schemas.microsoft.com/office/drawing/2017/model3d" xmlns:o="urn:schemas-microsoft-com:office:office" xmlns:r="http://schemas.openxmlformats.org/officeDocument/2006/relationships" xmlns:m="http://schemas.openxmlformats.org/officeDocument/2006/math" xmlns:v="urn:schemas-microsoft-com:vml" xmlns:wp14="http://schemas.microsoft.com/office/word/2010/wordprocessingDrawing" xmlns:wp="http://schemas.openxmlformats.org/drawingml/2006/wordprocessingDrawing" xmlns:w10="urn:schemas-microsoft-com:office:word" xmlns:w="http://schemas.openxmlformats.org/wordprocessingml/2006/main" xmlns:w14="http://schemas.microsoft.com/office/word/2010/wordml" xmlns:w15="http://schemas.microsoft.com/office/word/2012/wordml" xmlns:w16cex="http://schemas.microsoft.com/office/word/2018/wordml/cex" xmlns:w16cid="http://schemas.microsoft.com/office/word/2016/wordml/cid" xmlns:w16="http://schemas.microsoft.com/office/word/2018/wordml" xmlns:w16se="http://schemas.microsoft.com/office/word/2015/wordml/symex" xmlns:wpg="http://schemas.microsoft.com/office/word/2010/wordprocessingGroup" xmlns:wpi="http://schemas.microsoft.com/office/word/2010/wordprocessingInk" xmlns:wne="http://schemas.microsoft.com/office/word/2006/wordml" xmlns:wps="http://schemas.microsoft.com/office/word/2010/wordprocessingShape" mc:Ignorable="w14 w15 w16se w16cid w16 w16cex wp14">
   <w:tbl>
     <w:tblPr>
       <w:tblW w:w="5000" w:type="pct"/>
@@ -5700,7 +7612,7 @@
 </file>
 
 <file path=word/numbering.xml><?xml version="1.0" encoding="utf-8"?>
-<w:numbering xmlns:wpc="http://schemas.microsoft.com/office/word/2010/wordprocessingCanvas" xmlns:cx="http://schemas.microsoft.com/office/drawing/2014/chartex" xmlns:mc="http://schemas.openxmlformats.org/markup-compatibility/2006" xmlns:o="urn:schemas-microsoft-com:office:office" xmlns:r="http://schemas.openxmlformats.org/officeDocument/2006/relationships" xmlns:m="http://schemas.openxmlformats.org/officeDocument/2006/math" xmlns:v="urn:schemas-microsoft-com:vml" xmlns:wp14="http://schemas.microsoft.com/office/word/2010/wordprocessingDrawing" xmlns:wp="http://schemas.openxmlformats.org/drawingml/2006/wordprocessingDrawing" xmlns:w10="urn:schemas-microsoft-com:office:word" xmlns:w="http://schemas.openxmlformats.org/wordprocessingml/2006/main" xmlns:w14="http://schemas.microsoft.com/office/word/2010/wordml" xmlns:w15="http://schemas.microsoft.com/office/word/2012/wordml" xmlns:w16se="http://schemas.microsoft.com/office/word/2015/wordml/symex" xmlns:wpg="http://schemas.microsoft.com/office/word/2010/wordprocessingGroup" xmlns:wpi="http://schemas.microsoft.com/office/word/2010/wordprocessingInk" xmlns:wne="http://schemas.microsoft.com/office/word/2006/wordml" xmlns:wps="http://schemas.microsoft.com/office/word/2010/wordprocessingShape" mc:Ignorable="w14 w15 w16se wp14">
+<w:numbering xmlns:wpc="http://schemas.microsoft.com/office/word/2010/wordprocessingCanvas" xmlns:cx="http://schemas.microsoft.com/office/drawing/2014/chartex" xmlns:cx1="http://schemas.microsoft.com/office/drawing/2015/9/8/chartex" xmlns:cx2="http://schemas.microsoft.com/office/drawing/2015/10/21/chartex" xmlns:cx3="http://schemas.microsoft.com/office/drawing/2016/5/9/chartex" xmlns:cx4="http://schemas.microsoft.com/office/drawing/2016/5/10/chartex" xmlns:cx5="http://schemas.microsoft.com/office/drawing/2016/5/11/chartex" xmlns:cx6="http://schemas.microsoft.com/office/drawing/2016/5/12/chartex" xmlns:cx7="http://schemas.microsoft.com/office/drawing/2016/5/13/chartex" xmlns:cx8="http://schemas.microsoft.com/office/drawing/2016/5/14/chartex" xmlns:mc="http://schemas.openxmlformats.org/markup-compatibility/2006" xmlns:aink="http://schemas.microsoft.com/office/drawing/2016/ink" xmlns:am3d="http://schemas.microsoft.com/office/drawing/2017/model3d" xmlns:o="urn:schemas-microsoft-com:office:office" xmlns:r="http://schemas.openxmlformats.org/officeDocument/2006/relationships" xmlns:m="http://schemas.openxmlformats.org/officeDocument/2006/math" xmlns:v="urn:schemas-microsoft-com:vml" xmlns:wp14="http://schemas.microsoft.com/office/word/2010/wordprocessingDrawing" xmlns:wp="http://schemas.openxmlformats.org/drawingml/2006/wordprocessingDrawing" xmlns:w10="urn:schemas-microsoft-com:office:word" xmlns:w="http://schemas.openxmlformats.org/wordprocessingml/2006/main" xmlns:w14="http://schemas.microsoft.com/office/word/2010/wordml" xmlns:w15="http://schemas.microsoft.com/office/word/2012/wordml" xmlns:w16cex="http://schemas.microsoft.com/office/word/2018/wordml/cex" xmlns:w16cid="http://schemas.microsoft.com/office/word/2016/wordml/cid" xmlns:w16="http://schemas.microsoft.com/office/word/2018/wordml" xmlns:w16se="http://schemas.microsoft.com/office/word/2015/wordml/symex" xmlns:wpg="http://schemas.microsoft.com/office/word/2010/wordprocessingGroup" xmlns:wpi="http://schemas.microsoft.com/office/word/2010/wordprocessingInk" xmlns:wne="http://schemas.microsoft.com/office/word/2006/wordml" xmlns:wps="http://schemas.microsoft.com/office/word/2010/wordprocessingShape" mc:Ignorable="w14 w15 w16se w16cid w16 w16cex wp14">
   <w:abstractNum w:abstractNumId="0" w15:restartNumberingAfterBreak="0">
     <w:nsid w:val="05E66B82"/>
     <w:multiLevelType w:val="hybridMultilevel"/>
@@ -6786,6 +8698,92 @@
     </w:lvl>
   </w:abstractNum>
   <w:abstractNum w:abstractNumId="11" w15:restartNumberingAfterBreak="0">
+    <w:nsid w:val="1ED46DAB"/>
+    <w:multiLevelType w:val="hybridMultilevel"/>
+    <w:tmpl w:val="405207B2"/>
+    <w:lvl w:ilvl="0" w:tplc="0409000F">
+      <w:start w:val="1"/>
+      <w:numFmt w:val="decimal"/>
+      <w:lvlText w:val="%1."/>
+      <w:lvlJc w:val="left"/>
+      <w:pPr>
+        <w:ind w:left="720" w:hanging="360"/>
+      </w:pPr>
+    </w:lvl>
+    <w:lvl w:ilvl="1" w:tplc="04090019" w:tentative="1">
+      <w:start w:val="1"/>
+      <w:numFmt w:val="lowerLetter"/>
+      <w:lvlText w:val="%2."/>
+      <w:lvlJc w:val="left"/>
+      <w:pPr>
+        <w:ind w:left="1440" w:hanging="360"/>
+      </w:pPr>
+    </w:lvl>
+    <w:lvl w:ilvl="2" w:tplc="0409001B" w:tentative="1">
+      <w:start w:val="1"/>
+      <w:numFmt w:val="lowerRoman"/>
+      <w:lvlText w:val="%3."/>
+      <w:lvlJc w:val="right"/>
+      <w:pPr>
+        <w:ind w:left="2160" w:hanging="180"/>
+      </w:pPr>
+    </w:lvl>
+    <w:lvl w:ilvl="3" w:tplc="0409000F" w:tentative="1">
+      <w:start w:val="1"/>
+      <w:numFmt w:val="decimal"/>
+      <w:lvlText w:val="%4."/>
+      <w:lvlJc w:val="left"/>
+      <w:pPr>
+        <w:ind w:left="2880" w:hanging="360"/>
+      </w:pPr>
+    </w:lvl>
+    <w:lvl w:ilvl="4" w:tplc="04090019" w:tentative="1">
+      <w:start w:val="1"/>
+      <w:numFmt w:val="lowerLetter"/>
+      <w:lvlText w:val="%5."/>
+      <w:lvlJc w:val="left"/>
+      <w:pPr>
+        <w:ind w:left="3600" w:hanging="360"/>
+      </w:pPr>
+    </w:lvl>
+    <w:lvl w:ilvl="5" w:tplc="0409001B" w:tentative="1">
+      <w:start w:val="1"/>
+      <w:numFmt w:val="lowerRoman"/>
+      <w:lvlText w:val="%6."/>
+      <w:lvlJc w:val="right"/>
+      <w:pPr>
+        <w:ind w:left="4320" w:hanging="180"/>
+      </w:pPr>
+    </w:lvl>
+    <w:lvl w:ilvl="6" w:tplc="0409000F" w:tentative="1">
+      <w:start w:val="1"/>
+      <w:numFmt w:val="decimal"/>
+      <w:lvlText w:val="%7."/>
+      <w:lvlJc w:val="left"/>
+      <w:pPr>
+        <w:ind w:left="5040" w:hanging="360"/>
+      </w:pPr>
+    </w:lvl>
+    <w:lvl w:ilvl="7" w:tplc="04090019" w:tentative="1">
+      <w:start w:val="1"/>
+      <w:numFmt w:val="lowerLetter"/>
+      <w:lvlText w:val="%8."/>
+      <w:lvlJc w:val="left"/>
+      <w:pPr>
+        <w:ind w:left="5760" w:hanging="360"/>
+      </w:pPr>
+    </w:lvl>
+    <w:lvl w:ilvl="8" w:tplc="0409001B" w:tentative="1">
+      <w:start w:val="1"/>
+      <w:numFmt w:val="lowerRoman"/>
+      <w:lvlText w:val="%9."/>
+      <w:lvlJc w:val="right"/>
+      <w:pPr>
+        <w:ind w:left="6480" w:hanging="180"/>
+      </w:pPr>
+    </w:lvl>
+  </w:abstractNum>
+  <w:abstractNum w:abstractNumId="12" w15:restartNumberingAfterBreak="0">
     <w:nsid w:val="218C259E"/>
     <w:multiLevelType w:val="hybridMultilevel"/>
     <w:tmpl w:val="B04C01C6"/>
@@ -6898,7 +8896,7 @@
       </w:rPr>
     </w:lvl>
   </w:abstractNum>
-  <w:abstractNum w:abstractNumId="12" w15:restartNumberingAfterBreak="0">
+  <w:abstractNum w:abstractNumId="13" w15:restartNumberingAfterBreak="0">
     <w:nsid w:val="24050F22"/>
     <w:multiLevelType w:val="hybridMultilevel"/>
     <w:tmpl w:val="90E2A62E"/>
@@ -7011,7 +9009,7 @@
       </w:rPr>
     </w:lvl>
   </w:abstractNum>
-  <w:abstractNum w:abstractNumId="13" w15:restartNumberingAfterBreak="0">
+  <w:abstractNum w:abstractNumId="14" w15:restartNumberingAfterBreak="0">
     <w:nsid w:val="27674DDD"/>
     <w:multiLevelType w:val="hybridMultilevel"/>
     <w:tmpl w:val="D9AC45D0"/>
@@ -7097,7 +9095,7 @@
       </w:pPr>
     </w:lvl>
   </w:abstractNum>
-  <w:abstractNum w:abstractNumId="14" w15:restartNumberingAfterBreak="0">
+  <w:abstractNum w:abstractNumId="15" w15:restartNumberingAfterBreak="0">
     <w:nsid w:val="28D778C6"/>
     <w:multiLevelType w:val="hybridMultilevel"/>
     <w:tmpl w:val="968AB2EA"/>
@@ -7210,7 +9208,7 @@
       </w:rPr>
     </w:lvl>
   </w:abstractNum>
-  <w:abstractNum w:abstractNumId="15" w15:restartNumberingAfterBreak="0">
+  <w:abstractNum w:abstractNumId="16" w15:restartNumberingAfterBreak="0">
     <w:nsid w:val="2E5B24BC"/>
     <w:multiLevelType w:val="multilevel"/>
     <w:tmpl w:val="E4FE8AA4"/>
@@ -7326,7 +9324,7 @@
       </w:rPr>
     </w:lvl>
   </w:abstractNum>
-  <w:abstractNum w:abstractNumId="16" w15:restartNumberingAfterBreak="0">
+  <w:abstractNum w:abstractNumId="17" w15:restartNumberingAfterBreak="0">
     <w:nsid w:val="2F6E4CED"/>
     <w:multiLevelType w:val="hybridMultilevel"/>
     <w:tmpl w:val="A8684B7C"/>
@@ -7439,7 +9437,7 @@
       </w:rPr>
     </w:lvl>
   </w:abstractNum>
-  <w:abstractNum w:abstractNumId="17" w15:restartNumberingAfterBreak="0">
+  <w:abstractNum w:abstractNumId="18" w15:restartNumberingAfterBreak="0">
     <w:nsid w:val="35942B75"/>
     <w:multiLevelType w:val="multilevel"/>
     <w:tmpl w:val="42A0720C"/>
@@ -7562,7 +9560,7 @@
       </w:rPr>
     </w:lvl>
   </w:abstractNum>
-  <w:abstractNum w:abstractNumId="18" w15:restartNumberingAfterBreak="0">
+  <w:abstractNum w:abstractNumId="19" w15:restartNumberingAfterBreak="0">
     <w:nsid w:val="3AC60BD6"/>
     <w:multiLevelType w:val="hybridMultilevel"/>
     <w:tmpl w:val="65BEB18A"/>
@@ -7675,7 +9673,7 @@
       </w:rPr>
     </w:lvl>
   </w:abstractNum>
-  <w:abstractNum w:abstractNumId="19" w15:restartNumberingAfterBreak="0">
+  <w:abstractNum w:abstractNumId="20" w15:restartNumberingAfterBreak="0">
     <w:nsid w:val="3B7C316E"/>
     <w:multiLevelType w:val="hybridMultilevel"/>
     <w:tmpl w:val="001A2F22"/>
@@ -7788,7 +9786,7 @@
       </w:rPr>
     </w:lvl>
   </w:abstractNum>
-  <w:abstractNum w:abstractNumId="20" w15:restartNumberingAfterBreak="0">
+  <w:abstractNum w:abstractNumId="21" w15:restartNumberingAfterBreak="0">
     <w:nsid w:val="3EE22A5F"/>
     <w:multiLevelType w:val="hybridMultilevel"/>
     <w:tmpl w:val="405207B2"/>
@@ -7874,7 +9872,7 @@
       </w:pPr>
     </w:lvl>
   </w:abstractNum>
-  <w:abstractNum w:abstractNumId="21" w15:restartNumberingAfterBreak="0">
+  <w:abstractNum w:abstractNumId="22" w15:restartNumberingAfterBreak="0">
     <w:nsid w:val="43293C8E"/>
     <w:multiLevelType w:val="multilevel"/>
     <w:tmpl w:val="E4FE8AA4"/>
@@ -7990,7 +9988,7 @@
       </w:rPr>
     </w:lvl>
   </w:abstractNum>
-  <w:abstractNum w:abstractNumId="22" w15:restartNumberingAfterBreak="0">
+  <w:abstractNum w:abstractNumId="23" w15:restartNumberingAfterBreak="0">
     <w:nsid w:val="454370BC"/>
     <w:multiLevelType w:val="hybridMultilevel"/>
     <w:tmpl w:val="5E066B0C"/>
@@ -8076,7 +10074,179 @@
       </w:pPr>
     </w:lvl>
   </w:abstractNum>
-  <w:abstractNum w:abstractNumId="23" w15:restartNumberingAfterBreak="0">
+  <w:abstractNum w:abstractNumId="24" w15:restartNumberingAfterBreak="0">
+    <w:nsid w:val="4EC779DE"/>
+    <w:multiLevelType w:val="hybridMultilevel"/>
+    <w:tmpl w:val="1FF8C02E"/>
+    <w:lvl w:ilvl="0" w:tplc="0409000F">
+      <w:start w:val="1"/>
+      <w:numFmt w:val="decimal"/>
+      <w:lvlText w:val="%1."/>
+      <w:lvlJc w:val="left"/>
+      <w:pPr>
+        <w:ind w:left="720" w:hanging="360"/>
+      </w:pPr>
+    </w:lvl>
+    <w:lvl w:ilvl="1" w:tplc="04090019" w:tentative="1">
+      <w:start w:val="1"/>
+      <w:numFmt w:val="lowerLetter"/>
+      <w:lvlText w:val="%2."/>
+      <w:lvlJc w:val="left"/>
+      <w:pPr>
+        <w:ind w:left="1440" w:hanging="360"/>
+      </w:pPr>
+    </w:lvl>
+    <w:lvl w:ilvl="2" w:tplc="0409001B" w:tentative="1">
+      <w:start w:val="1"/>
+      <w:numFmt w:val="lowerRoman"/>
+      <w:lvlText w:val="%3."/>
+      <w:lvlJc w:val="right"/>
+      <w:pPr>
+        <w:ind w:left="2160" w:hanging="180"/>
+      </w:pPr>
+    </w:lvl>
+    <w:lvl w:ilvl="3" w:tplc="0409000F" w:tentative="1">
+      <w:start w:val="1"/>
+      <w:numFmt w:val="decimal"/>
+      <w:lvlText w:val="%4."/>
+      <w:lvlJc w:val="left"/>
+      <w:pPr>
+        <w:ind w:left="2880" w:hanging="360"/>
+      </w:pPr>
+    </w:lvl>
+    <w:lvl w:ilvl="4" w:tplc="04090019" w:tentative="1">
+      <w:start w:val="1"/>
+      <w:numFmt w:val="lowerLetter"/>
+      <w:lvlText w:val="%5."/>
+      <w:lvlJc w:val="left"/>
+      <w:pPr>
+        <w:ind w:left="3600" w:hanging="360"/>
+      </w:pPr>
+    </w:lvl>
+    <w:lvl w:ilvl="5" w:tplc="0409001B" w:tentative="1">
+      <w:start w:val="1"/>
+      <w:numFmt w:val="lowerRoman"/>
+      <w:lvlText w:val="%6."/>
+      <w:lvlJc w:val="right"/>
+      <w:pPr>
+        <w:ind w:left="4320" w:hanging="180"/>
+      </w:pPr>
+    </w:lvl>
+    <w:lvl w:ilvl="6" w:tplc="0409000F" w:tentative="1">
+      <w:start w:val="1"/>
+      <w:numFmt w:val="decimal"/>
+      <w:lvlText w:val="%7."/>
+      <w:lvlJc w:val="left"/>
+      <w:pPr>
+        <w:ind w:left="5040" w:hanging="360"/>
+      </w:pPr>
+    </w:lvl>
+    <w:lvl w:ilvl="7" w:tplc="04090019" w:tentative="1">
+      <w:start w:val="1"/>
+      <w:numFmt w:val="lowerLetter"/>
+      <w:lvlText w:val="%8."/>
+      <w:lvlJc w:val="left"/>
+      <w:pPr>
+        <w:ind w:left="5760" w:hanging="360"/>
+      </w:pPr>
+    </w:lvl>
+    <w:lvl w:ilvl="8" w:tplc="0409001B" w:tentative="1">
+      <w:start w:val="1"/>
+      <w:numFmt w:val="lowerRoman"/>
+      <w:lvlText w:val="%9."/>
+      <w:lvlJc w:val="right"/>
+      <w:pPr>
+        <w:ind w:left="6480" w:hanging="180"/>
+      </w:pPr>
+    </w:lvl>
+  </w:abstractNum>
+  <w:abstractNum w:abstractNumId="25" w15:restartNumberingAfterBreak="0">
+    <w:nsid w:val="4F9C67A9"/>
+    <w:multiLevelType w:val="hybridMultilevel"/>
+    <w:tmpl w:val="405207B2"/>
+    <w:lvl w:ilvl="0" w:tplc="0409000F">
+      <w:start w:val="1"/>
+      <w:numFmt w:val="decimal"/>
+      <w:lvlText w:val="%1."/>
+      <w:lvlJc w:val="left"/>
+      <w:pPr>
+        <w:ind w:left="720" w:hanging="360"/>
+      </w:pPr>
+    </w:lvl>
+    <w:lvl w:ilvl="1" w:tplc="04090019" w:tentative="1">
+      <w:start w:val="1"/>
+      <w:numFmt w:val="lowerLetter"/>
+      <w:lvlText w:val="%2."/>
+      <w:lvlJc w:val="left"/>
+      <w:pPr>
+        <w:ind w:left="1440" w:hanging="360"/>
+      </w:pPr>
+    </w:lvl>
+    <w:lvl w:ilvl="2" w:tplc="0409001B" w:tentative="1">
+      <w:start w:val="1"/>
+      <w:numFmt w:val="lowerRoman"/>
+      <w:lvlText w:val="%3."/>
+      <w:lvlJc w:val="right"/>
+      <w:pPr>
+        <w:ind w:left="2160" w:hanging="180"/>
+      </w:pPr>
+    </w:lvl>
+    <w:lvl w:ilvl="3" w:tplc="0409000F" w:tentative="1">
+      <w:start w:val="1"/>
+      <w:numFmt w:val="decimal"/>
+      <w:lvlText w:val="%4."/>
+      <w:lvlJc w:val="left"/>
+      <w:pPr>
+        <w:ind w:left="2880" w:hanging="360"/>
+      </w:pPr>
+    </w:lvl>
+    <w:lvl w:ilvl="4" w:tplc="04090019" w:tentative="1">
+      <w:start w:val="1"/>
+      <w:numFmt w:val="lowerLetter"/>
+      <w:lvlText w:val="%5."/>
+      <w:lvlJc w:val="left"/>
+      <w:pPr>
+        <w:ind w:left="3600" w:hanging="360"/>
+      </w:pPr>
+    </w:lvl>
+    <w:lvl w:ilvl="5" w:tplc="0409001B" w:tentative="1">
+      <w:start w:val="1"/>
+      <w:numFmt w:val="lowerRoman"/>
+      <w:lvlText w:val="%6."/>
+      <w:lvlJc w:val="right"/>
+      <w:pPr>
+        <w:ind w:left="4320" w:hanging="180"/>
+      </w:pPr>
+    </w:lvl>
+    <w:lvl w:ilvl="6" w:tplc="0409000F" w:tentative="1">
+      <w:start w:val="1"/>
+      <w:numFmt w:val="decimal"/>
+      <w:lvlText w:val="%7."/>
+      <w:lvlJc w:val="left"/>
+      <w:pPr>
+        <w:ind w:left="5040" w:hanging="360"/>
+      </w:pPr>
+    </w:lvl>
+    <w:lvl w:ilvl="7" w:tplc="04090019" w:tentative="1">
+      <w:start w:val="1"/>
+      <w:numFmt w:val="lowerLetter"/>
+      <w:lvlText w:val="%8."/>
+      <w:lvlJc w:val="left"/>
+      <w:pPr>
+        <w:ind w:left="5760" w:hanging="360"/>
+      </w:pPr>
+    </w:lvl>
+    <w:lvl w:ilvl="8" w:tplc="0409001B" w:tentative="1">
+      <w:start w:val="1"/>
+      <w:numFmt w:val="lowerRoman"/>
+      <w:lvlText w:val="%9."/>
+      <w:lvlJc w:val="right"/>
+      <w:pPr>
+        <w:ind w:left="6480" w:hanging="180"/>
+      </w:pPr>
+    </w:lvl>
+  </w:abstractNum>
+  <w:abstractNum w:abstractNumId="26" w15:restartNumberingAfterBreak="0">
     <w:nsid w:val="523F0B53"/>
     <w:multiLevelType w:val="multilevel"/>
     <w:tmpl w:val="DDA48C2C"/>
@@ -8190,7 +10360,7 @@
       </w:rPr>
     </w:lvl>
   </w:abstractNum>
-  <w:abstractNum w:abstractNumId="24" w15:restartNumberingAfterBreak="0">
+  <w:abstractNum w:abstractNumId="27" w15:restartNumberingAfterBreak="0">
     <w:nsid w:val="52887B78"/>
     <w:multiLevelType w:val="hybridMultilevel"/>
     <w:tmpl w:val="947E1B46"/>
@@ -8279,7 +10449,179 @@
       </w:pPr>
     </w:lvl>
   </w:abstractNum>
-  <w:abstractNum w:abstractNumId="25" w15:restartNumberingAfterBreak="0">
+  <w:abstractNum w:abstractNumId="28" w15:restartNumberingAfterBreak="0">
+    <w:nsid w:val="54C1493F"/>
+    <w:multiLevelType w:val="hybridMultilevel"/>
+    <w:tmpl w:val="405207B2"/>
+    <w:lvl w:ilvl="0" w:tplc="0409000F">
+      <w:start w:val="1"/>
+      <w:numFmt w:val="decimal"/>
+      <w:lvlText w:val="%1."/>
+      <w:lvlJc w:val="left"/>
+      <w:pPr>
+        <w:ind w:left="720" w:hanging="360"/>
+      </w:pPr>
+    </w:lvl>
+    <w:lvl w:ilvl="1" w:tplc="04090019" w:tentative="1">
+      <w:start w:val="1"/>
+      <w:numFmt w:val="lowerLetter"/>
+      <w:lvlText w:val="%2."/>
+      <w:lvlJc w:val="left"/>
+      <w:pPr>
+        <w:ind w:left="1440" w:hanging="360"/>
+      </w:pPr>
+    </w:lvl>
+    <w:lvl w:ilvl="2" w:tplc="0409001B" w:tentative="1">
+      <w:start w:val="1"/>
+      <w:numFmt w:val="lowerRoman"/>
+      <w:lvlText w:val="%3."/>
+      <w:lvlJc w:val="right"/>
+      <w:pPr>
+        <w:ind w:left="2160" w:hanging="180"/>
+      </w:pPr>
+    </w:lvl>
+    <w:lvl w:ilvl="3" w:tplc="0409000F" w:tentative="1">
+      <w:start w:val="1"/>
+      <w:numFmt w:val="decimal"/>
+      <w:lvlText w:val="%4."/>
+      <w:lvlJc w:val="left"/>
+      <w:pPr>
+        <w:ind w:left="2880" w:hanging="360"/>
+      </w:pPr>
+    </w:lvl>
+    <w:lvl w:ilvl="4" w:tplc="04090019" w:tentative="1">
+      <w:start w:val="1"/>
+      <w:numFmt w:val="lowerLetter"/>
+      <w:lvlText w:val="%5."/>
+      <w:lvlJc w:val="left"/>
+      <w:pPr>
+        <w:ind w:left="3600" w:hanging="360"/>
+      </w:pPr>
+    </w:lvl>
+    <w:lvl w:ilvl="5" w:tplc="0409001B" w:tentative="1">
+      <w:start w:val="1"/>
+      <w:numFmt w:val="lowerRoman"/>
+      <w:lvlText w:val="%6."/>
+      <w:lvlJc w:val="right"/>
+      <w:pPr>
+        <w:ind w:left="4320" w:hanging="180"/>
+      </w:pPr>
+    </w:lvl>
+    <w:lvl w:ilvl="6" w:tplc="0409000F">
+      <w:start w:val="1"/>
+      <w:numFmt w:val="decimal"/>
+      <w:lvlText w:val="%7."/>
+      <w:lvlJc w:val="left"/>
+      <w:pPr>
+        <w:ind w:left="5040" w:hanging="360"/>
+      </w:pPr>
+    </w:lvl>
+    <w:lvl w:ilvl="7" w:tplc="04090019" w:tentative="1">
+      <w:start w:val="1"/>
+      <w:numFmt w:val="lowerLetter"/>
+      <w:lvlText w:val="%8."/>
+      <w:lvlJc w:val="left"/>
+      <w:pPr>
+        <w:ind w:left="5760" w:hanging="360"/>
+      </w:pPr>
+    </w:lvl>
+    <w:lvl w:ilvl="8" w:tplc="0409001B" w:tentative="1">
+      <w:start w:val="1"/>
+      <w:numFmt w:val="lowerRoman"/>
+      <w:lvlText w:val="%9."/>
+      <w:lvlJc w:val="right"/>
+      <w:pPr>
+        <w:ind w:left="6480" w:hanging="180"/>
+      </w:pPr>
+    </w:lvl>
+  </w:abstractNum>
+  <w:abstractNum w:abstractNumId="29" w15:restartNumberingAfterBreak="0">
+    <w:nsid w:val="5FD81FA1"/>
+    <w:multiLevelType w:val="hybridMultilevel"/>
+    <w:tmpl w:val="405207B2"/>
+    <w:lvl w:ilvl="0" w:tplc="0409000F">
+      <w:start w:val="1"/>
+      <w:numFmt w:val="decimal"/>
+      <w:lvlText w:val="%1."/>
+      <w:lvlJc w:val="left"/>
+      <w:pPr>
+        <w:ind w:left="720" w:hanging="360"/>
+      </w:pPr>
+    </w:lvl>
+    <w:lvl w:ilvl="1" w:tplc="04090019" w:tentative="1">
+      <w:start w:val="1"/>
+      <w:numFmt w:val="lowerLetter"/>
+      <w:lvlText w:val="%2."/>
+      <w:lvlJc w:val="left"/>
+      <w:pPr>
+        <w:ind w:left="1440" w:hanging="360"/>
+      </w:pPr>
+    </w:lvl>
+    <w:lvl w:ilvl="2" w:tplc="0409001B" w:tentative="1">
+      <w:start w:val="1"/>
+      <w:numFmt w:val="lowerRoman"/>
+      <w:lvlText w:val="%3."/>
+      <w:lvlJc w:val="right"/>
+      <w:pPr>
+        <w:ind w:left="2160" w:hanging="180"/>
+      </w:pPr>
+    </w:lvl>
+    <w:lvl w:ilvl="3" w:tplc="0409000F" w:tentative="1">
+      <w:start w:val="1"/>
+      <w:numFmt w:val="decimal"/>
+      <w:lvlText w:val="%4."/>
+      <w:lvlJc w:val="left"/>
+      <w:pPr>
+        <w:ind w:left="2880" w:hanging="360"/>
+      </w:pPr>
+    </w:lvl>
+    <w:lvl w:ilvl="4" w:tplc="04090019" w:tentative="1">
+      <w:start w:val="1"/>
+      <w:numFmt w:val="lowerLetter"/>
+      <w:lvlText w:val="%5."/>
+      <w:lvlJc w:val="left"/>
+      <w:pPr>
+        <w:ind w:left="3600" w:hanging="360"/>
+      </w:pPr>
+    </w:lvl>
+    <w:lvl w:ilvl="5" w:tplc="0409001B" w:tentative="1">
+      <w:start w:val="1"/>
+      <w:numFmt w:val="lowerRoman"/>
+      <w:lvlText w:val="%6."/>
+      <w:lvlJc w:val="right"/>
+      <w:pPr>
+        <w:ind w:left="4320" w:hanging="180"/>
+      </w:pPr>
+    </w:lvl>
+    <w:lvl w:ilvl="6" w:tplc="0409000F" w:tentative="1">
+      <w:start w:val="1"/>
+      <w:numFmt w:val="decimal"/>
+      <w:lvlText w:val="%7."/>
+      <w:lvlJc w:val="left"/>
+      <w:pPr>
+        <w:ind w:left="5040" w:hanging="360"/>
+      </w:pPr>
+    </w:lvl>
+    <w:lvl w:ilvl="7" w:tplc="04090019" w:tentative="1">
+      <w:start w:val="1"/>
+      <w:numFmt w:val="lowerLetter"/>
+      <w:lvlText w:val="%8."/>
+      <w:lvlJc w:val="left"/>
+      <w:pPr>
+        <w:ind w:left="5760" w:hanging="360"/>
+      </w:pPr>
+    </w:lvl>
+    <w:lvl w:ilvl="8" w:tplc="0409001B" w:tentative="1">
+      <w:start w:val="1"/>
+      <w:numFmt w:val="lowerRoman"/>
+      <w:lvlText w:val="%9."/>
+      <w:lvlJc w:val="right"/>
+      <w:pPr>
+        <w:ind w:left="6480" w:hanging="180"/>
+      </w:pPr>
+    </w:lvl>
+  </w:abstractNum>
+  <w:abstractNum w:abstractNumId="30" w15:restartNumberingAfterBreak="0">
     <w:nsid w:val="6026680B"/>
     <w:multiLevelType w:val="hybridMultilevel"/>
     <w:tmpl w:val="5316C574"/>
@@ -8365,7 +10707,7 @@
       </w:pPr>
     </w:lvl>
   </w:abstractNum>
-  <w:abstractNum w:abstractNumId="26" w15:restartNumberingAfterBreak="0">
+  <w:abstractNum w:abstractNumId="31" w15:restartNumberingAfterBreak="0">
     <w:nsid w:val="61444C39"/>
     <w:multiLevelType w:val="multilevel"/>
     <w:tmpl w:val="DDA48C2C"/>
@@ -8479,7 +10821,7 @@
       </w:rPr>
     </w:lvl>
   </w:abstractNum>
-  <w:abstractNum w:abstractNumId="27" w15:restartNumberingAfterBreak="0">
+  <w:abstractNum w:abstractNumId="32" w15:restartNumberingAfterBreak="0">
     <w:nsid w:val="619B3EA6"/>
     <w:multiLevelType w:val="hybridMultilevel"/>
     <w:tmpl w:val="1C122A4A"/>
@@ -8592,7 +10934,7 @@
       </w:rPr>
     </w:lvl>
   </w:abstractNum>
-  <w:abstractNum w:abstractNumId="28" w15:restartNumberingAfterBreak="0">
+  <w:abstractNum w:abstractNumId="33" w15:restartNumberingAfterBreak="0">
     <w:nsid w:val="635916A5"/>
     <w:multiLevelType w:val="hybridMultilevel"/>
     <w:tmpl w:val="1F4E693E"/>
@@ -8705,7 +11047,7 @@
       </w:rPr>
     </w:lvl>
   </w:abstractNum>
-  <w:abstractNum w:abstractNumId="29" w15:restartNumberingAfterBreak="0">
+  <w:abstractNum w:abstractNumId="34" w15:restartNumberingAfterBreak="0">
     <w:nsid w:val="65B111E3"/>
     <w:multiLevelType w:val="hybridMultilevel"/>
     <w:tmpl w:val="3664EB72"/>
@@ -8794,7 +11136,7 @@
       </w:pPr>
     </w:lvl>
   </w:abstractNum>
-  <w:abstractNum w:abstractNumId="30" w15:restartNumberingAfterBreak="0">
+  <w:abstractNum w:abstractNumId="35" w15:restartNumberingAfterBreak="0">
     <w:nsid w:val="67B438AF"/>
     <w:multiLevelType w:val="hybridMultilevel"/>
     <w:tmpl w:val="D9AC45D0"/>
@@ -8880,7 +11222,7 @@
       </w:pPr>
     </w:lvl>
   </w:abstractNum>
-  <w:abstractNum w:abstractNumId="31" w15:restartNumberingAfterBreak="0">
+  <w:abstractNum w:abstractNumId="36" w15:restartNumberingAfterBreak="0">
     <w:nsid w:val="6A836115"/>
     <w:multiLevelType w:val="hybridMultilevel"/>
     <w:tmpl w:val="3BA2342A"/>
@@ -8993,7 +11335,7 @@
       </w:rPr>
     </w:lvl>
   </w:abstractNum>
-  <w:abstractNum w:abstractNumId="32" w15:restartNumberingAfterBreak="0">
+  <w:abstractNum w:abstractNumId="37" w15:restartNumberingAfterBreak="0">
     <w:nsid w:val="6A9535C4"/>
     <w:multiLevelType w:val="hybridMultilevel"/>
     <w:tmpl w:val="D1BCBB8C"/>
@@ -9079,7 +11421,7 @@
       </w:pPr>
     </w:lvl>
   </w:abstractNum>
-  <w:abstractNum w:abstractNumId="33" w15:restartNumberingAfterBreak="0">
+  <w:abstractNum w:abstractNumId="38" w15:restartNumberingAfterBreak="0">
     <w:nsid w:val="6C072446"/>
     <w:multiLevelType w:val="hybridMultilevel"/>
     <w:tmpl w:val="873205A4"/>
@@ -9192,7 +11534,7 @@
       </w:rPr>
     </w:lvl>
   </w:abstractNum>
-  <w:abstractNum w:abstractNumId="34" w15:restartNumberingAfterBreak="0">
+  <w:abstractNum w:abstractNumId="39" w15:restartNumberingAfterBreak="0">
     <w:nsid w:val="71213F0D"/>
     <w:multiLevelType w:val="multilevel"/>
     <w:tmpl w:val="235A82E4"/>
@@ -9305,7 +11647,7 @@
       </w:rPr>
     </w:lvl>
   </w:abstractNum>
-  <w:abstractNum w:abstractNumId="35" w15:restartNumberingAfterBreak="0">
+  <w:abstractNum w:abstractNumId="40" w15:restartNumberingAfterBreak="0">
     <w:nsid w:val="730E3FCA"/>
     <w:multiLevelType w:val="hybridMultilevel"/>
     <w:tmpl w:val="BE683178"/>
@@ -9391,7 +11733,7 @@
       </w:pPr>
     </w:lvl>
   </w:abstractNum>
-  <w:abstractNum w:abstractNumId="36" w15:restartNumberingAfterBreak="0">
+  <w:abstractNum w:abstractNumId="41" w15:restartNumberingAfterBreak="0">
     <w:nsid w:val="795A477C"/>
     <w:multiLevelType w:val="hybridMultilevel"/>
     <w:tmpl w:val="483690AA"/>
@@ -9477,98 +11819,184 @@
       </w:pPr>
     </w:lvl>
   </w:abstractNum>
+  <w:abstractNum w:abstractNumId="42" w15:restartNumberingAfterBreak="0">
+    <w:nsid w:val="7EAC4E3D"/>
+    <w:multiLevelType w:val="hybridMultilevel"/>
+    <w:tmpl w:val="405207B2"/>
+    <w:lvl w:ilvl="0" w:tplc="0409000F">
+      <w:start w:val="1"/>
+      <w:numFmt w:val="decimal"/>
+      <w:lvlText w:val="%1."/>
+      <w:lvlJc w:val="left"/>
+      <w:pPr>
+        <w:ind w:left="720" w:hanging="360"/>
+      </w:pPr>
+    </w:lvl>
+    <w:lvl w:ilvl="1" w:tplc="04090019" w:tentative="1">
+      <w:start w:val="1"/>
+      <w:numFmt w:val="lowerLetter"/>
+      <w:lvlText w:val="%2."/>
+      <w:lvlJc w:val="left"/>
+      <w:pPr>
+        <w:ind w:left="1440" w:hanging="360"/>
+      </w:pPr>
+    </w:lvl>
+    <w:lvl w:ilvl="2" w:tplc="0409001B" w:tentative="1">
+      <w:start w:val="1"/>
+      <w:numFmt w:val="lowerRoman"/>
+      <w:lvlText w:val="%3."/>
+      <w:lvlJc w:val="right"/>
+      <w:pPr>
+        <w:ind w:left="2160" w:hanging="180"/>
+      </w:pPr>
+    </w:lvl>
+    <w:lvl w:ilvl="3" w:tplc="0409000F" w:tentative="1">
+      <w:start w:val="1"/>
+      <w:numFmt w:val="decimal"/>
+      <w:lvlText w:val="%4."/>
+      <w:lvlJc w:val="left"/>
+      <w:pPr>
+        <w:ind w:left="2880" w:hanging="360"/>
+      </w:pPr>
+    </w:lvl>
+    <w:lvl w:ilvl="4" w:tplc="04090019" w:tentative="1">
+      <w:start w:val="1"/>
+      <w:numFmt w:val="lowerLetter"/>
+      <w:lvlText w:val="%5."/>
+      <w:lvlJc w:val="left"/>
+      <w:pPr>
+        <w:ind w:left="3600" w:hanging="360"/>
+      </w:pPr>
+    </w:lvl>
+    <w:lvl w:ilvl="5" w:tplc="0409001B" w:tentative="1">
+      <w:start w:val="1"/>
+      <w:numFmt w:val="lowerRoman"/>
+      <w:lvlText w:val="%6."/>
+      <w:lvlJc w:val="right"/>
+      <w:pPr>
+        <w:ind w:left="4320" w:hanging="180"/>
+      </w:pPr>
+    </w:lvl>
+    <w:lvl w:ilvl="6" w:tplc="0409000F" w:tentative="1">
+      <w:start w:val="1"/>
+      <w:numFmt w:val="decimal"/>
+      <w:lvlText w:val="%7."/>
+      <w:lvlJc w:val="left"/>
+      <w:pPr>
+        <w:ind w:left="5040" w:hanging="360"/>
+      </w:pPr>
+    </w:lvl>
+    <w:lvl w:ilvl="7" w:tplc="04090019" w:tentative="1">
+      <w:start w:val="1"/>
+      <w:numFmt w:val="lowerLetter"/>
+      <w:lvlText w:val="%8."/>
+      <w:lvlJc w:val="left"/>
+      <w:pPr>
+        <w:ind w:left="5760" w:hanging="360"/>
+      </w:pPr>
+    </w:lvl>
+    <w:lvl w:ilvl="8" w:tplc="0409001B" w:tentative="1">
+      <w:start w:val="1"/>
+      <w:numFmt w:val="lowerRoman"/>
+      <w:lvlText w:val="%9."/>
+      <w:lvlJc w:val="right"/>
+      <w:pPr>
+        <w:ind w:left="6480" w:hanging="180"/>
+      </w:pPr>
+    </w:lvl>
+  </w:abstractNum>
   <w:num w:numId="1">
-    <w:abstractNumId w:val="15"/>
+    <w:abstractNumId w:val="16"/>
   </w:num>
   <w:num w:numId="2">
-    <w:abstractNumId w:val="21"/>
+    <w:abstractNumId w:val="22"/>
   </w:num>
   <w:num w:numId="3">
     <w:abstractNumId w:val="7"/>
   </w:num>
   <w:num w:numId="4">
-    <w:abstractNumId w:val="11"/>
+    <w:abstractNumId w:val="12"/>
   </w:num>
   <w:num w:numId="5">
-    <w:abstractNumId w:val="28"/>
+    <w:abstractNumId w:val="33"/>
   </w:num>
   <w:num w:numId="6">
     <w:abstractNumId w:val="10"/>
   </w:num>
   <w:num w:numId="7">
-    <w:abstractNumId w:val="19"/>
+    <w:abstractNumId w:val="20"/>
   </w:num>
   <w:num w:numId="8">
     <w:abstractNumId w:val="9"/>
   </w:num>
   <w:num w:numId="9">
-    <w:abstractNumId w:val="29"/>
+    <w:abstractNumId w:val="34"/>
   </w:num>
   <w:num w:numId="10">
-    <w:abstractNumId w:val="24"/>
+    <w:abstractNumId w:val="27"/>
   </w:num>
   <w:num w:numId="11">
-    <w:abstractNumId w:val="35"/>
+    <w:abstractNumId w:val="40"/>
   </w:num>
   <w:num w:numId="12">
-    <w:abstractNumId w:val="26"/>
+    <w:abstractNumId w:val="31"/>
   </w:num>
   <w:num w:numId="13">
-    <w:abstractNumId w:val="33"/>
+    <w:abstractNumId w:val="38"/>
   </w:num>
   <w:num w:numId="14">
-    <w:abstractNumId w:val="16"/>
+    <w:abstractNumId w:val="17"/>
   </w:num>
   <w:num w:numId="15">
-    <w:abstractNumId w:val="12"/>
+    <w:abstractNumId w:val="13"/>
   </w:num>
   <w:num w:numId="16">
-    <w:abstractNumId w:val="14"/>
+    <w:abstractNumId w:val="15"/>
   </w:num>
   <w:num w:numId="17">
-    <w:abstractNumId w:val="31"/>
+    <w:abstractNumId w:val="36"/>
   </w:num>
   <w:num w:numId="18">
-    <w:abstractNumId w:val="36"/>
+    <w:abstractNumId w:val="41"/>
   </w:num>
   <w:num w:numId="19">
     <w:abstractNumId w:val="2"/>
   </w:num>
   <w:num w:numId="20">
-    <w:abstractNumId w:val="32"/>
+    <w:abstractNumId w:val="37"/>
   </w:num>
   <w:num w:numId="21">
-    <w:abstractNumId w:val="18"/>
+    <w:abstractNumId w:val="19"/>
   </w:num>
   <w:num w:numId="22">
-    <w:abstractNumId w:val="25"/>
+    <w:abstractNumId w:val="30"/>
   </w:num>
   <w:num w:numId="23">
-    <w:abstractNumId w:val="27"/>
+    <w:abstractNumId w:val="32"/>
   </w:num>
   <w:num w:numId="24">
     <w:abstractNumId w:val="3"/>
   </w:num>
   <w:num w:numId="25">
-    <w:abstractNumId w:val="23"/>
+    <w:abstractNumId w:val="26"/>
   </w:num>
   <w:num w:numId="26">
-    <w:abstractNumId w:val="34"/>
+    <w:abstractNumId w:val="39"/>
   </w:num>
   <w:num w:numId="27">
-    <w:abstractNumId w:val="17"/>
+    <w:abstractNumId w:val="18"/>
   </w:num>
   <w:num w:numId="28">
     <w:abstractNumId w:val="0"/>
   </w:num>
   <w:num w:numId="29">
-    <w:abstractNumId w:val="22"/>
+    <w:abstractNumId w:val="23"/>
   </w:num>
   <w:num w:numId="30">
     <w:abstractNumId w:val="1"/>
   </w:num>
   <w:num w:numId="31">
-    <w:abstractNumId w:val="17"/>
+    <w:abstractNumId w:val="18"/>
     <w:lvlOverride w:ilvl="0">
       <w:startOverride w:val="1"/>
     </w:lvlOverride>
@@ -9598,7 +12026,7 @@
     </w:lvlOverride>
   </w:num>
   <w:num w:numId="32">
-    <w:abstractNumId w:val="17"/>
+    <w:abstractNumId w:val="18"/>
     <w:lvlOverride w:ilvl="0">
       <w:startOverride w:val="1"/>
     </w:lvlOverride>
@@ -9628,7 +12056,7 @@
     </w:lvlOverride>
   </w:num>
   <w:num w:numId="33">
-    <w:abstractNumId w:val="17"/>
+    <w:abstractNumId w:val="18"/>
     <w:lvlOverride w:ilvl="0">
       <w:startOverride w:val="1"/>
     </w:lvlOverride>
@@ -9664,10 +12092,10 @@
     <w:abstractNumId w:val="5"/>
   </w:num>
   <w:num w:numId="36">
-    <w:abstractNumId w:val="13"/>
+    <w:abstractNumId w:val="14"/>
   </w:num>
   <w:num w:numId="37">
-    <w:abstractNumId w:val="30"/>
+    <w:abstractNumId w:val="35"/>
   </w:num>
   <w:num w:numId="38">
     <w:abstractNumId w:val="6"/>
@@ -9676,10 +12104,10 @@
     <w:abstractNumId w:val="8"/>
   </w:num>
   <w:num w:numId="40">
-    <w:abstractNumId w:val="20"/>
+    <w:abstractNumId w:val="21"/>
   </w:num>
   <w:num w:numId="41">
-    <w:abstractNumId w:val="17"/>
+    <w:abstractNumId w:val="18"/>
     <w:lvlOverride w:ilvl="0">
       <w:startOverride w:val="1"/>
     </w:lvlOverride>
@@ -9708,11 +12136,29 @@
       <w:startOverride w:val="1"/>
     </w:lvlOverride>
   </w:num>
+  <w:num w:numId="42">
+    <w:abstractNumId w:val="28"/>
+  </w:num>
+  <w:num w:numId="43">
+    <w:abstractNumId w:val="11"/>
+  </w:num>
+  <w:num w:numId="44">
+    <w:abstractNumId w:val="25"/>
+  </w:num>
+  <w:num w:numId="45">
+    <w:abstractNumId w:val="29"/>
+  </w:num>
+  <w:num w:numId="46">
+    <w:abstractNumId w:val="24"/>
+  </w:num>
+  <w:num w:numId="47">
+    <w:abstractNumId w:val="42"/>
+  </w:num>
 </w:numbering>
 </file>
 
 <file path=word/styles.xml><?xml version="1.0" encoding="utf-8"?>
-<w:styles xmlns:mc="http://schemas.openxmlformats.org/markup-compatibility/2006" xmlns:r="http://schemas.openxmlformats.org/officeDocument/2006/relationships" xmlns:w="http://schemas.openxmlformats.org/wordprocessingml/2006/main" xmlns:w14="http://schemas.microsoft.com/office/word/2010/wordml" xmlns:w15="http://schemas.microsoft.com/office/word/2012/wordml" xmlns:w16se="http://schemas.microsoft.com/office/word/2015/wordml/symex" mc:Ignorable="w14 w15 w16se">
+<w:styles xmlns:mc="http://schemas.openxmlformats.org/markup-compatibility/2006" xmlns:r="http://schemas.openxmlformats.org/officeDocument/2006/relationships" xmlns:w="http://schemas.openxmlformats.org/wordprocessingml/2006/main" xmlns:w14="http://schemas.microsoft.com/office/word/2010/wordml" xmlns:w15="http://schemas.microsoft.com/office/word/2012/wordml" xmlns:w16cex="http://schemas.microsoft.com/office/word/2018/wordml/cex" xmlns:w16cid="http://schemas.microsoft.com/office/word/2016/wordml/cid" xmlns:w16="http://schemas.microsoft.com/office/word/2018/wordml" xmlns:w16se="http://schemas.microsoft.com/office/word/2015/wordml/symex" mc:Ignorable="w14 w15 w16se w16cid w16 w16cex">
   <w:docDefaults>
     <w:rPrDefault>
       <w:rPr>
@@ -9728,7 +12174,7 @@
       </w:pPr>
     </w:pPrDefault>
   </w:docDefaults>
-  <w:latentStyles w:defLockedState="0" w:defUIPriority="99" w:defSemiHidden="0" w:defUnhideWhenUsed="0" w:defQFormat="0" w:count="371">
+  <w:latentStyles w:defLockedState="0" w:defUIPriority="99" w:defSemiHidden="0" w:defUnhideWhenUsed="0" w:defQFormat="0" w:count="376">
     <w:lsdException w:name="Normal" w:uiPriority="0" w:qFormat="1"/>
     <w:lsdException w:name="heading 1" w:uiPriority="9" w:qFormat="1"/>
     <w:lsdException w:name="heading 2" w:semiHidden="1" w:uiPriority="9" w:unhideWhenUsed="1" w:qFormat="1"/>
@@ -10100,6 +12546,11 @@
     <w:lsdException w:name="List Table 5 Dark Accent 6" w:uiPriority="50"/>
     <w:lsdException w:name="List Table 6 Colorful Accent 6" w:uiPriority="51"/>
     <w:lsdException w:name="List Table 7 Colorful Accent 6" w:uiPriority="52"/>
+    <w:lsdException w:name="Mention" w:semiHidden="1" w:unhideWhenUsed="1"/>
+    <w:lsdException w:name="Smart Hyperlink" w:semiHidden="1" w:unhideWhenUsed="1"/>
+    <w:lsdException w:name="Hashtag" w:semiHidden="1" w:unhideWhenUsed="1"/>
+    <w:lsdException w:name="Unresolved Mention" w:semiHidden="1" w:unhideWhenUsed="1"/>
+    <w:lsdException w:name="Smart Link" w:semiHidden="1" w:unhideWhenUsed="1"/>
   </w:latentStyles>
   <w:style w:type="paragraph" w:default="1" w:styleId="Normal">
     <w:name w:val="Normal"/>
@@ -10772,7 +13223,7 @@
 </file>
 
 <file path=word/glossary/document.xml><?xml version="1.0" encoding="utf-8"?>
-<w:glossaryDocument xmlns:wpc="http://schemas.microsoft.com/office/word/2010/wordprocessingCanvas" xmlns:cx="http://schemas.microsoft.com/office/drawing/2014/chartex" xmlns:mc="http://schemas.openxmlformats.org/markup-compatibility/2006" xmlns:o="urn:schemas-microsoft-com:office:office" xmlns:r="http://schemas.openxmlformats.org/officeDocument/2006/relationships" xmlns:m="http://schemas.openxmlformats.org/officeDocument/2006/math" xmlns:v="urn:schemas-microsoft-com:vml" xmlns:wp14="http://schemas.microsoft.com/office/word/2010/wordprocessingDrawing" xmlns:wp="http://schemas.openxmlformats.org/drawingml/2006/wordprocessingDrawing" xmlns:w10="urn:schemas-microsoft-com:office:word" xmlns:w="http://schemas.openxmlformats.org/wordprocessingml/2006/main" xmlns:w14="http://schemas.microsoft.com/office/word/2010/wordml" xmlns:w15="http://schemas.microsoft.com/office/word/2012/wordml" xmlns:w16se="http://schemas.microsoft.com/office/word/2015/wordml/symex" xmlns:wpg="http://schemas.microsoft.com/office/word/2010/wordprocessingGroup" xmlns:wpi="http://schemas.microsoft.com/office/word/2010/wordprocessingInk" xmlns:wne="http://schemas.microsoft.com/office/word/2006/wordml" xmlns:wps="http://schemas.microsoft.com/office/word/2010/wordprocessingShape" mc:Ignorable="w14 w15 w16se wp14">
+<w:glossaryDocument xmlns:wpc="http://schemas.microsoft.com/office/word/2010/wordprocessingCanvas" xmlns:cx="http://schemas.microsoft.com/office/drawing/2014/chartex" xmlns:cx1="http://schemas.microsoft.com/office/drawing/2015/9/8/chartex" xmlns:cx2="http://schemas.microsoft.com/office/drawing/2015/10/21/chartex" xmlns:cx3="http://schemas.microsoft.com/office/drawing/2016/5/9/chartex" xmlns:cx4="http://schemas.microsoft.com/office/drawing/2016/5/10/chartex" xmlns:cx5="http://schemas.microsoft.com/office/drawing/2016/5/11/chartex" xmlns:cx6="http://schemas.microsoft.com/office/drawing/2016/5/12/chartex" xmlns:cx7="http://schemas.microsoft.com/office/drawing/2016/5/13/chartex" xmlns:cx8="http://schemas.microsoft.com/office/drawing/2016/5/14/chartex" xmlns:mc="http://schemas.openxmlformats.org/markup-compatibility/2006" xmlns:aink="http://schemas.microsoft.com/office/drawing/2016/ink" xmlns:am3d="http://schemas.microsoft.com/office/drawing/2017/model3d" xmlns:o="urn:schemas-microsoft-com:office:office" xmlns:r="http://schemas.openxmlformats.org/officeDocument/2006/relationships" xmlns:m="http://schemas.openxmlformats.org/officeDocument/2006/math" xmlns:v="urn:schemas-microsoft-com:vml" xmlns:wp14="http://schemas.microsoft.com/office/word/2010/wordprocessingDrawing" xmlns:wp="http://schemas.openxmlformats.org/drawingml/2006/wordprocessingDrawing" xmlns:w10="urn:schemas-microsoft-com:office:word" xmlns:w="http://schemas.openxmlformats.org/wordprocessingml/2006/main" xmlns:w14="http://schemas.microsoft.com/office/word/2010/wordml" xmlns:w15="http://schemas.microsoft.com/office/word/2012/wordml" xmlns:w16cex="http://schemas.microsoft.com/office/word/2018/wordml/cex" xmlns:w16cid="http://schemas.microsoft.com/office/word/2016/wordml/cid" xmlns:w16="http://schemas.microsoft.com/office/word/2018/wordml" xmlns:w16se="http://schemas.microsoft.com/office/word/2015/wordml/symex" xmlns:wpg="http://schemas.microsoft.com/office/word/2010/wordprocessingGroup" xmlns:wpi="http://schemas.microsoft.com/office/word/2010/wordprocessingInk" xmlns:wne="http://schemas.microsoft.com/office/word/2006/wordml" xmlns:wps="http://schemas.microsoft.com/office/word/2010/wordprocessingShape" mc:Ignorable="w14 w15 w16se w16cid w16 w16cex wp14">
   <w:docParts>
     <w:docPart>
       <w:docPartPr>
@@ -10805,7 +13256,7 @@
 </file>
 
 <file path=word/glossary/fontTable.xml><?xml version="1.0" encoding="utf-8"?>
-<w:fonts xmlns:mc="http://schemas.openxmlformats.org/markup-compatibility/2006" xmlns:r="http://schemas.openxmlformats.org/officeDocument/2006/relationships" xmlns:w="http://schemas.openxmlformats.org/wordprocessingml/2006/main" xmlns:w14="http://schemas.microsoft.com/office/word/2010/wordml" xmlns:w15="http://schemas.microsoft.com/office/word/2012/wordml" xmlns:w16se="http://schemas.microsoft.com/office/word/2015/wordml/symex" mc:Ignorable="w14 w15 w16se">
+<w:fonts xmlns:mc="http://schemas.openxmlformats.org/markup-compatibility/2006" xmlns:r="http://schemas.openxmlformats.org/officeDocument/2006/relationships" xmlns:w="http://schemas.openxmlformats.org/wordprocessingml/2006/main" xmlns:w14="http://schemas.microsoft.com/office/word/2010/wordml" xmlns:w15="http://schemas.microsoft.com/office/word/2012/wordml" xmlns:w16cex="http://schemas.microsoft.com/office/word/2018/wordml/cex" xmlns:w16cid="http://schemas.microsoft.com/office/word/2016/wordml/cid" xmlns:w16="http://schemas.microsoft.com/office/word/2018/wordml" xmlns:w16se="http://schemas.microsoft.com/office/word/2015/wordml/symex" mc:Ignorable="w14 w15 w16se w16cid w16 w16cex">
   <w:font w:name="Symbol">
     <w:panose1 w:val="05050102010706020507"/>
     <w:charset w:val="02"/>
@@ -10847,14 +13298,14 @@
     <w:charset w:val="00"/>
     <w:family w:val="swiss"/>
     <w:pitch w:val="variable"/>
-    <w:sig w:usb0="E4002EFF" w:usb1="C000247B" w:usb2="00000009" w:usb3="00000000" w:csb0="000001FF" w:csb1="00000000"/>
+    <w:sig w:usb0="E0002AFF" w:usb1="C000247B" w:usb2="00000009" w:usb3="00000000" w:csb0="000001FF" w:csb1="00000000"/>
   </w:font>
   <w:font w:name="Cambria">
     <w:panose1 w:val="02040503050406030204"/>
     <w:charset w:val="00"/>
     <w:family w:val="roman"/>
     <w:pitch w:val="variable"/>
-    <w:sig w:usb0="E00006FF" w:usb1="420024FF" w:usb2="02000000" w:usb3="00000000" w:csb0="0000019F" w:csb1="00000000"/>
+    <w:sig w:usb0="E00002FF" w:usb1="400004FF" w:usb2="00000000" w:usb3="00000000" w:csb0="0000019F" w:csb1="00000000"/>
   </w:font>
   <w:font w:name="Tahoma">
     <w:panose1 w:val="020B0604030504040204"/>
@@ -10876,13 +13327,13 @@
     <w:charset w:val="00"/>
     <w:family w:val="swiss"/>
     <w:pitch w:val="variable"/>
-    <w:sig w:usb0="E4002EFF" w:usb1="C000247B" w:usb2="00000009" w:usb3="00000000" w:csb0="000001FF" w:csb1="00000000"/>
+    <w:sig w:usb0="E0002AFF" w:usb1="C000247B" w:usb2="00000009" w:usb3="00000000" w:csb0="000001FF" w:csb1="00000000"/>
   </w:font>
 </w:fonts>
 </file>
 
 <file path=word/glossary/settings.xml><?xml version="1.0" encoding="utf-8"?>
-<w:settings xmlns:mc="http://schemas.openxmlformats.org/markup-compatibility/2006" xmlns:o="urn:schemas-microsoft-com:office:office" xmlns:r="http://schemas.openxmlformats.org/officeDocument/2006/relationships" xmlns:m="http://schemas.openxmlformats.org/officeDocument/2006/math" xmlns:v="urn:schemas-microsoft-com:vml" xmlns:w10="urn:schemas-microsoft-com:office:word" xmlns:w="http://schemas.openxmlformats.org/wordprocessingml/2006/main" xmlns:w14="http://schemas.microsoft.com/office/word/2010/wordml" xmlns:w15="http://schemas.microsoft.com/office/word/2012/wordml" xmlns:w16se="http://schemas.microsoft.com/office/word/2015/wordml/symex" xmlns:sl="http://schemas.openxmlformats.org/schemaLibrary/2006/main" mc:Ignorable="w14 w15 w16se">
+<w:settings xmlns:mc="http://schemas.openxmlformats.org/markup-compatibility/2006" xmlns:o="urn:schemas-microsoft-com:office:office" xmlns:r="http://schemas.openxmlformats.org/officeDocument/2006/relationships" xmlns:m="http://schemas.openxmlformats.org/officeDocument/2006/math" xmlns:v="urn:schemas-microsoft-com:vml" xmlns:w10="urn:schemas-microsoft-com:office:word" xmlns:w="http://schemas.openxmlformats.org/wordprocessingml/2006/main" xmlns:w14="http://schemas.microsoft.com/office/word/2010/wordml" xmlns:w15="http://schemas.microsoft.com/office/word/2012/wordml" xmlns:w16cex="http://schemas.microsoft.com/office/word/2018/wordml/cex" xmlns:w16cid="http://schemas.microsoft.com/office/word/2016/wordml/cid" xmlns:w16="http://schemas.microsoft.com/office/word/2018/wordml" xmlns:w16se="http://schemas.microsoft.com/office/word/2015/wordml/symex" xmlns:sl="http://schemas.openxmlformats.org/schemaLibrary/2006/main" mc:Ignorable="w14 w15 w16se w16cid w16 w16cex">
   <w:view w:val="normal"/>
   <w:revisionView w:inkAnnotations="0"/>
   <w:defaultTabStop w:val="720"/>
@@ -10890,6 +13341,7 @@
   <w:compat>
     <w:useFELayout/>
     <w:compatSetting w:name="compatibilityMode" w:uri="http://schemas.microsoft.com/office/word" w:val="12"/>
+    <w:compatSetting w:name="useWord2013TrackBottomHyphenation" w:uri="http://schemas.microsoft.com/office/word" w:val="1"/>
   </w:compat>
   <w:rsids>
     <w:rsidRoot w:val="0009493C"/>
@@ -10922,9 +13374,11 @@
     <w:rsid w:val="00783296"/>
     <w:rsid w:val="00794B56"/>
     <w:rsid w:val="008155D9"/>
+    <w:rsid w:val="00816430"/>
     <w:rsid w:val="008D1406"/>
     <w:rsid w:val="008E2F0C"/>
     <w:rsid w:val="00923546"/>
+    <w:rsid w:val="009C0A4D"/>
     <w:rsid w:val="009D75F2"/>
     <w:rsid w:val="00AB315C"/>
     <w:rsid w:val="00AD67CC"/>
@@ -10969,7 +13423,7 @@
 </file>
 
 <file path=word/glossary/styles.xml><?xml version="1.0" encoding="utf-8"?>
-<w:styles xmlns:mc="http://schemas.openxmlformats.org/markup-compatibility/2006" xmlns:r="http://schemas.openxmlformats.org/officeDocument/2006/relationships" xmlns:w="http://schemas.openxmlformats.org/wordprocessingml/2006/main" xmlns:w14="http://schemas.microsoft.com/office/word/2010/wordml" xmlns:w15="http://schemas.microsoft.com/office/word/2012/wordml" xmlns:w16se="http://schemas.microsoft.com/office/word/2015/wordml/symex" mc:Ignorable="w14 w15 w16se">
+<w:styles xmlns:mc="http://schemas.openxmlformats.org/markup-compatibility/2006" xmlns:r="http://schemas.openxmlformats.org/officeDocument/2006/relationships" xmlns:w="http://schemas.openxmlformats.org/wordprocessingml/2006/main" xmlns:w14="http://schemas.microsoft.com/office/word/2010/wordml" xmlns:w15="http://schemas.microsoft.com/office/word/2012/wordml" xmlns:w16cex="http://schemas.microsoft.com/office/word/2018/wordml/cex" xmlns:w16cid="http://schemas.microsoft.com/office/word/2016/wordml/cid" xmlns:w16="http://schemas.microsoft.com/office/word/2018/wordml" xmlns:w16se="http://schemas.microsoft.com/office/word/2015/wordml/symex" mc:Ignorable="w14 w15 w16se w16cid w16 w16cex">
   <w:docDefaults>
     <w:rPrDefault>
       <w:rPr>
@@ -10985,7 +13439,7 @@
       </w:pPr>
     </w:pPrDefault>
   </w:docDefaults>
-  <w:latentStyles w:defLockedState="0" w:defUIPriority="99" w:defSemiHidden="0" w:defUnhideWhenUsed="0" w:defQFormat="0" w:count="371">
+  <w:latentStyles w:defLockedState="0" w:defUIPriority="99" w:defSemiHidden="0" w:defUnhideWhenUsed="0" w:defQFormat="0" w:count="376">
     <w:lsdException w:name="Normal" w:uiPriority="0" w:qFormat="1"/>
     <w:lsdException w:name="heading 1" w:uiPriority="9" w:qFormat="1"/>
     <w:lsdException w:name="heading 2" w:semiHidden="1" w:uiPriority="9" w:unhideWhenUsed="1" w:qFormat="1"/>
@@ -11357,6 +13811,11 @@
     <w:lsdException w:name="List Table 5 Dark Accent 6" w:uiPriority="50"/>
     <w:lsdException w:name="List Table 6 Colorful Accent 6" w:uiPriority="51"/>
     <w:lsdException w:name="List Table 7 Colorful Accent 6" w:uiPriority="52"/>
+    <w:lsdException w:name="Mention" w:semiHidden="1" w:unhideWhenUsed="1"/>
+    <w:lsdException w:name="Smart Hyperlink" w:semiHidden="1" w:unhideWhenUsed="1"/>
+    <w:lsdException w:name="Hashtag" w:semiHidden="1" w:unhideWhenUsed="1"/>
+    <w:lsdException w:name="Unresolved Mention" w:semiHidden="1" w:unhideWhenUsed="1"/>
+    <w:lsdException w:name="Smart Link" w:semiHidden="1" w:unhideWhenUsed="1"/>
   </w:latentStyles>
   <w:style w:type="paragraph" w:default="1" w:styleId="Normal">
     <w:name w:val="Normal"/>
@@ -11416,7 +13875,7 @@
 </file>
 
 <file path=word/glossary/webSettings.xml><?xml version="1.0" encoding="utf-8"?>
-<w:webSettings xmlns:mc="http://schemas.openxmlformats.org/markup-compatibility/2006" xmlns:r="http://schemas.openxmlformats.org/officeDocument/2006/relationships" xmlns:w="http://schemas.openxmlformats.org/wordprocessingml/2006/main" xmlns:w14="http://schemas.microsoft.com/office/word/2010/wordml" xmlns:w15="http://schemas.microsoft.com/office/word/2012/wordml" xmlns:w16se="http://schemas.microsoft.com/office/word/2015/wordml/symex" mc:Ignorable="w14 w15 w16se">
+<w:webSettings xmlns:mc="http://schemas.openxmlformats.org/markup-compatibility/2006" xmlns:r="http://schemas.openxmlformats.org/officeDocument/2006/relationships" xmlns:w="http://schemas.openxmlformats.org/wordprocessingml/2006/main" xmlns:w14="http://schemas.microsoft.com/office/word/2010/wordml" xmlns:w15="http://schemas.microsoft.com/office/word/2012/wordml" xmlns:w16cex="http://schemas.microsoft.com/office/word/2018/wordml/cex" xmlns:w16cid="http://schemas.microsoft.com/office/word/2016/wordml/cid" xmlns:w16="http://schemas.microsoft.com/office/word/2018/wordml" xmlns:w16se="http://schemas.microsoft.com/office/word/2015/wordml/symex" mc:Ignorable="w14 w15 w16se w16cid w16 w16cex">
   <w:optimizeForBrowser/>
   <w:allowPNG/>
 </w:webSettings>

</xml_diff>